<commit_message>
Added support for code span (inline code delimited by single backtick), and a style for code blocks different from quoting blocks
</commit_message>
<xml_diff>
--- a/example/template.docx
+++ b/example/template.docx
@@ -1,6 +1,6 @@
 
 <file path=word/document.xml><?xml version="1.0" encoding="utf-8"?>
-<w:document xmlns:wpc="http://schemas.microsoft.com/office/word/2010/wordprocessingCanvas" xmlns:mc="http://schemas.openxmlformats.org/markup-compatibility/2006" xmlns:o="urn:schemas-microsoft-com:office:office" xmlns:r="http://schemas.openxmlformats.org/officeDocument/2006/relationships" xmlns:m="http://schemas.openxmlformats.org/officeDocument/2006/math" xmlns:v="urn:schemas-microsoft-com:vml" xmlns:wp14="http://schemas.microsoft.com/office/word/2010/wordprocessingDrawing" xmlns:wp="http://schemas.openxmlformats.org/drawingml/2006/wordprocessingDrawing" xmlns:w10="urn:schemas-microsoft-com:office:word" xmlns:w="http://schemas.openxmlformats.org/wordprocessingml/2006/main" xmlns:w14="http://schemas.microsoft.com/office/word/2010/wordml" xmlns:w15="http://schemas.microsoft.com/office/word/2012/wordml" xmlns:wpg="http://schemas.microsoft.com/office/word/2010/wordprocessingGroup" xmlns:wpi="http://schemas.microsoft.com/office/word/2010/wordprocessingInk" xmlns:wne="http://schemas.microsoft.com/office/word/2006/wordml" xmlns:wps="http://schemas.microsoft.com/office/word/2010/wordprocessingShape" mc:Ignorable="w14 w15 wp14">
+<w:document xmlns:wpc="http://schemas.microsoft.com/office/word/2010/wordprocessingCanvas" xmlns:mc="http://schemas.openxmlformats.org/markup-compatibility/2006" xmlns:o="urn:schemas-microsoft-com:office:office" xmlns:r="http://schemas.openxmlformats.org/officeDocument/2006/relationships" xmlns:m="http://schemas.openxmlformats.org/officeDocument/2006/math" xmlns:v="urn:schemas-microsoft-com:vml" xmlns:wp14="http://schemas.microsoft.com/office/word/2010/wordprocessingDrawing" xmlns:wp="http://schemas.openxmlformats.org/drawingml/2006/wordprocessingDrawing" xmlns:w10="urn:schemas-microsoft-com:office:word" xmlns:w="http://schemas.openxmlformats.org/wordprocessingml/2006/main" xmlns:w14="http://schemas.microsoft.com/office/word/2010/wordml" xmlns:wpg="http://schemas.microsoft.com/office/word/2010/wordprocessingGroup" xmlns:wpi="http://schemas.microsoft.com/office/word/2010/wordprocessingInk" xmlns:wne="http://schemas.microsoft.com/office/word/2006/wordml" xmlns:wps="http://schemas.microsoft.com/office/word/2010/wordprocessingShape" mc:Ignorable="w14 wp14">
   <w:body>
     <w:p>
       <w:pPr>
@@ -43,13 +43,27 @@
       </w:r>
     </w:p>
     <w:p>
+      <w:pPr>
+        <w:rPr>
+          <w:u w:val="single"/>
+        </w:rPr>
+      </w:pPr>
       <w:proofErr w:type="spellStart"/>
       <w:r>
         <w:t>I’m</w:t>
       </w:r>
       <w:proofErr w:type="spellEnd"/>
       <w:r>
-        <w:t xml:space="preserve"> part of the </w:t>
+        <w:t xml:space="preserve"> </w:t>
+      </w:r>
+      <w:r>
+        <w:t>part</w:t>
+      </w:r>
+      <w:r>
+        <w:t xml:space="preserve"> </w:t>
+      </w:r>
+      <w:r>
+        <w:t xml:space="preserve">of the </w:t>
       </w:r>
       <w:proofErr w:type="spellStart"/>
       <w:r>
@@ -69,6 +83,8 @@
       <w:r>
         <w:t>Cc</w:t>
       </w:r>
+      <w:bookmarkStart w:id="0" w:name="_GoBack"/>
+      <w:bookmarkEnd w:id="0"/>
     </w:p>
     <w:p>
       <w:pPr>
@@ -85,7 +101,7 @@
     </w:p>
     <w:tbl>
       <w:tblPr>
-        <w:tblStyle w:val="Grilledutableau"/>
+        <w:tblStyle w:val="Grigliatabella"/>
         <w:tblW w:w="0" w:type="auto"/>
         <w:tblInd w:w="720" w:type="dxa"/>
         <w:tblLook w:val="04A0" w:firstRow="1" w:lastRow="0" w:firstColumn="1" w:lastColumn="0" w:noHBand="0" w:noVBand="1"/>
@@ -197,32 +213,45 @@
     <w:p/>
     <w:p>
       <w:pPr>
-        <w:pStyle w:val="BasicUserQuote"/>
-      </w:pPr>
-      <w:bookmarkStart w:id="0" w:name="_GoBack"/>
+        <w:pStyle w:val="BlockCode"/>
+      </w:pPr>
       <w:proofErr w:type="spellStart"/>
       <w:r>
-        <w:t>Ggergreg</w:t>
+        <w:t>Gg</w:t>
+      </w:r>
+      <w:r>
+        <w:rPr>
+          <w:rStyle w:val="CodeSpan"/>
+        </w:rPr>
+        <w:t>erg</w:t>
+      </w:r>
+      <w:r>
+        <w:t>reg</w:t>
       </w:r>
       <w:proofErr w:type="spellEnd"/>
     </w:p>
     <w:p>
       <w:pPr>
-        <w:pStyle w:val="BasicUserQuote"/>
+        <w:pStyle w:val="BlockCode"/>
       </w:pPr>
       <w:proofErr w:type="spellStart"/>
-      <w:proofErr w:type="gramStart"/>
       <w:r>
-        <w:t>rgerger</w:t>
+        <w:t>R</w:t>
       </w:r>
-      <w:bookmarkEnd w:id="0"/>
+      <w:r>
+        <w:t>gerger</w:t>
+      </w:r>
       <w:proofErr w:type="spellEnd"/>
-      <w:proofErr w:type="gramEnd"/>
+    </w:p>
+    <w:p>
+      <w:pPr>
+        <w:pStyle w:val="BlockCode"/>
+      </w:pPr>
     </w:p>
     <w:sectPr>
-      <w:footerReference w:type="default" r:id="rId8"/>
-      <w:headerReference w:type="first" r:id="rId9"/>
-      <w:footerReference w:type="first" r:id="rId10"/>
+      <w:footerReference w:type="default" r:id="rId9"/>
+      <w:headerReference w:type="first" r:id="rId10"/>
+      <w:footerReference w:type="first" r:id="rId11"/>
       <w:pgSz w:w="11906" w:h="16838"/>
       <w:pgMar w:top="1612" w:right="720" w:bottom="720" w:left="720" w:header="397" w:footer="340" w:gutter="0"/>
       <w:cols w:space="708"/>
@@ -233,7 +262,7 @@
 </file>
 
 <file path=word/endnotes.xml><?xml version="1.0" encoding="utf-8"?>
-<w:endnotes xmlns:wpc="http://schemas.microsoft.com/office/word/2010/wordprocessingCanvas" xmlns:mc="http://schemas.openxmlformats.org/markup-compatibility/2006" xmlns:o="urn:schemas-microsoft-com:office:office" xmlns:r="http://schemas.openxmlformats.org/officeDocument/2006/relationships" xmlns:m="http://schemas.openxmlformats.org/officeDocument/2006/math" xmlns:v="urn:schemas-microsoft-com:vml" xmlns:wp14="http://schemas.microsoft.com/office/word/2010/wordprocessingDrawing" xmlns:wp="http://schemas.openxmlformats.org/drawingml/2006/wordprocessingDrawing" xmlns:w10="urn:schemas-microsoft-com:office:word" xmlns:w="http://schemas.openxmlformats.org/wordprocessingml/2006/main" xmlns:w14="http://schemas.microsoft.com/office/word/2010/wordml" xmlns:w15="http://schemas.microsoft.com/office/word/2012/wordml" xmlns:wpg="http://schemas.microsoft.com/office/word/2010/wordprocessingGroup" xmlns:wpi="http://schemas.microsoft.com/office/word/2010/wordprocessingInk" xmlns:wne="http://schemas.microsoft.com/office/word/2006/wordml" xmlns:wps="http://schemas.microsoft.com/office/word/2010/wordprocessingShape" mc:Ignorable="w14 w15 wp14">
+<w:endnotes xmlns:wpc="http://schemas.microsoft.com/office/word/2010/wordprocessingCanvas" xmlns:mc="http://schemas.openxmlformats.org/markup-compatibility/2006" xmlns:o="urn:schemas-microsoft-com:office:office" xmlns:r="http://schemas.openxmlformats.org/officeDocument/2006/relationships" xmlns:m="http://schemas.openxmlformats.org/officeDocument/2006/math" xmlns:v="urn:schemas-microsoft-com:vml" xmlns:wp14="http://schemas.microsoft.com/office/word/2010/wordprocessingDrawing" xmlns:wp="http://schemas.openxmlformats.org/drawingml/2006/wordprocessingDrawing" xmlns:w10="urn:schemas-microsoft-com:office:word" xmlns:w="http://schemas.openxmlformats.org/wordprocessingml/2006/main" xmlns:w14="http://schemas.microsoft.com/office/word/2010/wordml" xmlns:wpg="http://schemas.microsoft.com/office/word/2010/wordprocessingGroup" xmlns:wpi="http://schemas.microsoft.com/office/word/2010/wordprocessingInk" xmlns:wne="http://schemas.microsoft.com/office/word/2006/wordml" xmlns:wps="http://schemas.microsoft.com/office/word/2010/wordprocessingShape" mc:Ignorable="w14 wp14">
   <w:endnote w:type="separator" w:id="-1">
     <w:p>
       <w:r>
@@ -254,10 +283,10 @@
 </file>
 
 <file path=word/footer1.xml><?xml version="1.0" encoding="utf-8"?>
-<w:ftr xmlns:wpc="http://schemas.microsoft.com/office/word/2010/wordprocessingCanvas" xmlns:mc="http://schemas.openxmlformats.org/markup-compatibility/2006" xmlns:o="urn:schemas-microsoft-com:office:office" xmlns:r="http://schemas.openxmlformats.org/officeDocument/2006/relationships" xmlns:m="http://schemas.openxmlformats.org/officeDocument/2006/math" xmlns:v="urn:schemas-microsoft-com:vml" xmlns:wp14="http://schemas.microsoft.com/office/word/2010/wordprocessingDrawing" xmlns:wp="http://schemas.openxmlformats.org/drawingml/2006/wordprocessingDrawing" xmlns:w10="urn:schemas-microsoft-com:office:word" xmlns:w="http://schemas.openxmlformats.org/wordprocessingml/2006/main" xmlns:w14="http://schemas.microsoft.com/office/word/2010/wordml" xmlns:w15="http://schemas.microsoft.com/office/word/2012/wordml" xmlns:wpg="http://schemas.microsoft.com/office/word/2010/wordprocessingGroup" xmlns:wpi="http://schemas.microsoft.com/office/word/2010/wordprocessingInk" xmlns:wne="http://schemas.microsoft.com/office/word/2006/wordml" xmlns:wps="http://schemas.microsoft.com/office/word/2010/wordprocessingShape" mc:Ignorable="w14 w15 wp14">
+<w:ftr xmlns:wpc="http://schemas.microsoft.com/office/word/2010/wordprocessingCanvas" xmlns:mc="http://schemas.openxmlformats.org/markup-compatibility/2006" xmlns:o="urn:schemas-microsoft-com:office:office" xmlns:r="http://schemas.openxmlformats.org/officeDocument/2006/relationships" xmlns:m="http://schemas.openxmlformats.org/officeDocument/2006/math" xmlns:v="urn:schemas-microsoft-com:vml" xmlns:wp14="http://schemas.microsoft.com/office/word/2010/wordprocessingDrawing" xmlns:wp="http://schemas.openxmlformats.org/drawingml/2006/wordprocessingDrawing" xmlns:w10="urn:schemas-microsoft-com:office:word" xmlns:w="http://schemas.openxmlformats.org/wordprocessingml/2006/main" xmlns:w14="http://schemas.microsoft.com/office/word/2010/wordml" xmlns:wpg="http://schemas.microsoft.com/office/word/2010/wordprocessingGroup" xmlns:wpi="http://schemas.microsoft.com/office/word/2010/wordprocessingInk" xmlns:wne="http://schemas.microsoft.com/office/word/2006/wordml" xmlns:wps="http://schemas.microsoft.com/office/word/2010/wordprocessingShape" mc:Ignorable="w14 wp14">
   <w:tbl>
     <w:tblPr>
-      <w:tblStyle w:val="Grilledutableau"/>
+      <w:tblStyle w:val="Grigliatabella"/>
       <w:tblW w:w="10740" w:type="dxa"/>
       <w:tblBorders>
         <w:top w:val="none" w:sz="0" w:space="0" w:color="auto"/>
@@ -281,7 +310,7 @@
         </w:tcPr>
         <w:p>
           <w:pPr>
-            <w:pStyle w:val="Pieddepage"/>
+            <w:pStyle w:val="Pidipagina"/>
             <w:tabs>
               <w:tab w:val="clear" w:pos="4536"/>
               <w:tab w:val="clear" w:pos="9072"/>
@@ -301,7 +330,7 @@
         </w:tcPr>
         <w:p>
           <w:pPr>
-            <w:pStyle w:val="Pieddepage"/>
+            <w:pStyle w:val="Pidipagina"/>
             <w:tabs>
               <w:tab w:val="clear" w:pos="4536"/>
               <w:tab w:val="clear" w:pos="9072"/>
@@ -322,7 +351,7 @@
         </w:tcPr>
         <w:p>
           <w:pPr>
-            <w:pStyle w:val="Pieddepage"/>
+            <w:pStyle w:val="Pidipagina"/>
             <w:tabs>
               <w:tab w:val="clear" w:pos="4536"/>
               <w:tab w:val="clear" w:pos="9072"/>
@@ -339,7 +368,7 @@
   </w:tbl>
   <w:p>
     <w:pPr>
-      <w:pStyle w:val="Pieddepage"/>
+      <w:pStyle w:val="Pidipagina"/>
       <w:tabs>
         <w:tab w:val="clear" w:pos="4536"/>
         <w:tab w:val="clear" w:pos="9072"/>
@@ -355,10 +384,10 @@
 </file>
 
 <file path=word/footer2.xml><?xml version="1.0" encoding="utf-8"?>
-<w:ftr xmlns:wpc="http://schemas.microsoft.com/office/word/2010/wordprocessingCanvas" xmlns:mc="http://schemas.openxmlformats.org/markup-compatibility/2006" xmlns:o="urn:schemas-microsoft-com:office:office" xmlns:r="http://schemas.openxmlformats.org/officeDocument/2006/relationships" xmlns:m="http://schemas.openxmlformats.org/officeDocument/2006/math" xmlns:v="urn:schemas-microsoft-com:vml" xmlns:wp14="http://schemas.microsoft.com/office/word/2010/wordprocessingDrawing" xmlns:wp="http://schemas.openxmlformats.org/drawingml/2006/wordprocessingDrawing" xmlns:w10="urn:schemas-microsoft-com:office:word" xmlns:w="http://schemas.openxmlformats.org/wordprocessingml/2006/main" xmlns:w14="http://schemas.microsoft.com/office/word/2010/wordml" xmlns:w15="http://schemas.microsoft.com/office/word/2012/wordml" xmlns:wpg="http://schemas.microsoft.com/office/word/2010/wordprocessingGroup" xmlns:wpi="http://schemas.microsoft.com/office/word/2010/wordprocessingInk" xmlns:wne="http://schemas.microsoft.com/office/word/2006/wordml" xmlns:wps="http://schemas.microsoft.com/office/word/2010/wordprocessingShape" mc:Ignorable="w14 w15 wp14">
+<w:ftr xmlns:wpc="http://schemas.microsoft.com/office/word/2010/wordprocessingCanvas" xmlns:mc="http://schemas.openxmlformats.org/markup-compatibility/2006" xmlns:o="urn:schemas-microsoft-com:office:office" xmlns:r="http://schemas.openxmlformats.org/officeDocument/2006/relationships" xmlns:m="http://schemas.openxmlformats.org/officeDocument/2006/math" xmlns:v="urn:schemas-microsoft-com:vml" xmlns:wp14="http://schemas.microsoft.com/office/word/2010/wordprocessingDrawing" xmlns:wp="http://schemas.openxmlformats.org/drawingml/2006/wordprocessingDrawing" xmlns:w10="urn:schemas-microsoft-com:office:word" xmlns:w="http://schemas.openxmlformats.org/wordprocessingml/2006/main" xmlns:w14="http://schemas.microsoft.com/office/word/2010/wordml" xmlns:wpg="http://schemas.microsoft.com/office/word/2010/wordprocessingGroup" xmlns:wpi="http://schemas.microsoft.com/office/word/2010/wordprocessingInk" xmlns:wne="http://schemas.microsoft.com/office/word/2006/wordml" xmlns:wps="http://schemas.microsoft.com/office/word/2010/wordprocessingShape" mc:Ignorable="w14 wp14">
   <w:tbl>
     <w:tblPr>
-      <w:tblStyle w:val="Grilledutableau"/>
+      <w:tblStyle w:val="Grigliatabella"/>
       <w:tblW w:w="0" w:type="auto"/>
       <w:tblBorders>
         <w:top w:val="none" w:sz="0" w:space="0" w:color="auto"/>
@@ -382,7 +411,7 @@
         </w:tcPr>
         <w:p>
           <w:pPr>
-            <w:pStyle w:val="Pieddepage"/>
+            <w:pStyle w:val="Pidipagina"/>
             <w:tabs>
               <w:tab w:val="clear" w:pos="4536"/>
               <w:tab w:val="clear" w:pos="9072"/>
@@ -418,7 +447,7 @@
         </w:tcPr>
         <w:p>
           <w:pPr>
-            <w:pStyle w:val="Pieddepage"/>
+            <w:pStyle w:val="Pidipagina"/>
             <w:tabs>
               <w:tab w:val="clear" w:pos="4536"/>
               <w:tab w:val="clear" w:pos="9072"/>
@@ -492,7 +521,7 @@
         </w:tcPr>
         <w:p>
           <w:pPr>
-            <w:pStyle w:val="Pieddepage"/>
+            <w:pStyle w:val="Pidipagina"/>
             <w:tabs>
               <w:tab w:val="clear" w:pos="4536"/>
               <w:tab w:val="clear" w:pos="9072"/>
@@ -595,7 +624,7 @@
   </w:tbl>
   <w:p>
     <w:pPr>
-      <w:pStyle w:val="Pieddepage"/>
+      <w:pStyle w:val="Pidipagina"/>
     </w:pPr>
   </w:p>
   <w:p/>
@@ -603,7 +632,7 @@
 </file>
 
 <file path=word/footnotes.xml><?xml version="1.0" encoding="utf-8"?>
-<w:footnotes xmlns:wpc="http://schemas.microsoft.com/office/word/2010/wordprocessingCanvas" xmlns:mc="http://schemas.openxmlformats.org/markup-compatibility/2006" xmlns:o="urn:schemas-microsoft-com:office:office" xmlns:r="http://schemas.openxmlformats.org/officeDocument/2006/relationships" xmlns:m="http://schemas.openxmlformats.org/officeDocument/2006/math" xmlns:v="urn:schemas-microsoft-com:vml" xmlns:wp14="http://schemas.microsoft.com/office/word/2010/wordprocessingDrawing" xmlns:wp="http://schemas.openxmlformats.org/drawingml/2006/wordprocessingDrawing" xmlns:w10="urn:schemas-microsoft-com:office:word" xmlns:w="http://schemas.openxmlformats.org/wordprocessingml/2006/main" xmlns:w14="http://schemas.microsoft.com/office/word/2010/wordml" xmlns:w15="http://schemas.microsoft.com/office/word/2012/wordml" xmlns:wpg="http://schemas.microsoft.com/office/word/2010/wordprocessingGroup" xmlns:wpi="http://schemas.microsoft.com/office/word/2010/wordprocessingInk" xmlns:wne="http://schemas.microsoft.com/office/word/2006/wordml" xmlns:wps="http://schemas.microsoft.com/office/word/2010/wordprocessingShape" mc:Ignorable="w14 w15 wp14">
+<w:footnotes xmlns:wpc="http://schemas.microsoft.com/office/word/2010/wordprocessingCanvas" xmlns:mc="http://schemas.openxmlformats.org/markup-compatibility/2006" xmlns:o="urn:schemas-microsoft-com:office:office" xmlns:r="http://schemas.openxmlformats.org/officeDocument/2006/relationships" xmlns:m="http://schemas.openxmlformats.org/officeDocument/2006/math" xmlns:v="urn:schemas-microsoft-com:vml" xmlns:wp14="http://schemas.microsoft.com/office/word/2010/wordprocessingDrawing" xmlns:wp="http://schemas.openxmlformats.org/drawingml/2006/wordprocessingDrawing" xmlns:w10="urn:schemas-microsoft-com:office:word" xmlns:w="http://schemas.openxmlformats.org/wordprocessingml/2006/main" xmlns:w14="http://schemas.microsoft.com/office/word/2010/wordml" xmlns:wpg="http://schemas.microsoft.com/office/word/2010/wordprocessingGroup" xmlns:wpi="http://schemas.microsoft.com/office/word/2010/wordprocessingInk" xmlns:wne="http://schemas.microsoft.com/office/word/2006/wordml" xmlns:wps="http://schemas.microsoft.com/office/word/2010/wordprocessingShape" mc:Ignorable="w14 wp14">
   <w:footnote w:type="separator" w:id="-1">
     <w:p>
       <w:r>
@@ -624,7 +653,7 @@
 </file>
 
 <file path=word/header1.xml><?xml version="1.0" encoding="utf-8"?>
-<w:hdr xmlns:wpc="http://schemas.microsoft.com/office/word/2010/wordprocessingCanvas" xmlns:mc="http://schemas.openxmlformats.org/markup-compatibility/2006" xmlns:o="urn:schemas-microsoft-com:office:office" xmlns:r="http://schemas.openxmlformats.org/officeDocument/2006/relationships" xmlns:m="http://schemas.openxmlformats.org/officeDocument/2006/math" xmlns:v="urn:schemas-microsoft-com:vml" xmlns:wp14="http://schemas.microsoft.com/office/word/2010/wordprocessingDrawing" xmlns:wp="http://schemas.openxmlformats.org/drawingml/2006/wordprocessingDrawing" xmlns:w10="urn:schemas-microsoft-com:office:word" xmlns:w="http://schemas.openxmlformats.org/wordprocessingml/2006/main" xmlns:w14="http://schemas.microsoft.com/office/word/2010/wordml" xmlns:w15="http://schemas.microsoft.com/office/word/2012/wordml" xmlns:wpg="http://schemas.microsoft.com/office/word/2010/wordprocessingGroup" xmlns:wpi="http://schemas.microsoft.com/office/word/2010/wordprocessingInk" xmlns:wne="http://schemas.microsoft.com/office/word/2006/wordml" xmlns:wps="http://schemas.microsoft.com/office/word/2010/wordprocessingShape" mc:Ignorable="w14 w15 wp14">
+<w:hdr xmlns:wpc="http://schemas.microsoft.com/office/word/2010/wordprocessingCanvas" xmlns:mc="http://schemas.openxmlformats.org/markup-compatibility/2006" xmlns:o="urn:schemas-microsoft-com:office:office" xmlns:r="http://schemas.openxmlformats.org/officeDocument/2006/relationships" xmlns:m="http://schemas.openxmlformats.org/officeDocument/2006/math" xmlns:v="urn:schemas-microsoft-com:vml" xmlns:wp14="http://schemas.microsoft.com/office/word/2010/wordprocessingDrawing" xmlns:wp="http://schemas.openxmlformats.org/drawingml/2006/wordprocessingDrawing" xmlns:w10="urn:schemas-microsoft-com:office:word" xmlns:w="http://schemas.openxmlformats.org/wordprocessingml/2006/main" xmlns:w14="http://schemas.microsoft.com/office/word/2010/wordml" xmlns:wpg="http://schemas.microsoft.com/office/word/2010/wordprocessingGroup" xmlns:wpi="http://schemas.microsoft.com/office/word/2010/wordprocessingInk" xmlns:wne="http://schemas.microsoft.com/office/word/2006/wordml" xmlns:wps="http://schemas.microsoft.com/office/word/2010/wordprocessingShape" mc:Ignorable="w14 wp14">
   <w:tbl>
     <w:tblPr>
       <w:tblW w:w="5000" w:type="pct"/>
@@ -645,7 +674,7 @@
         </w:tcPr>
         <w:p>
           <w:pPr>
-            <w:pStyle w:val="En-tte"/>
+            <w:pStyle w:val="Intestazione"/>
             <w:rPr>
               <w:b/>
               <w:smallCaps/>
@@ -658,7 +687,7 @@
               <w:smallCaps/>
               <w:noProof/>
               <w:sz w:val="20"/>
-              <w:lang w:eastAsia="fr-FR" w:bidi="ar-SA"/>
+              <w:lang w:val="it-IT" w:eastAsia="it-IT" w:bidi="ar-SA"/>
             </w:rPr>
             <w:drawing>
               <wp:inline distT="0" distB="0" distL="0" distR="0" wp14:anchorId="372DE29A" wp14:editId="765B0349">
@@ -717,7 +746,7 @@
         </w:tcPr>
         <w:p>
           <w:pPr>
-            <w:pStyle w:val="En-tte"/>
+            <w:pStyle w:val="Intestazione"/>
             <w:jc w:val="center"/>
             <w:rPr>
               <w:b/>
@@ -731,7 +760,7 @@
               <w:smallCaps/>
               <w:noProof/>
               <w:sz w:val="20"/>
-              <w:lang w:eastAsia="fr-FR" w:bidi="ar-SA"/>
+              <w:lang w:val="it-IT" w:eastAsia="it-IT" w:bidi="ar-SA"/>
             </w:rPr>
             <w:drawing>
               <wp:inline distT="0" distB="0" distL="0" distR="0" wp14:anchorId="1C9A0374" wp14:editId="5B833D40">
@@ -790,7 +819,7 @@
         </w:tcPr>
         <w:p>
           <w:pPr>
-            <w:pStyle w:val="En-tte"/>
+            <w:pStyle w:val="Intestazione"/>
             <w:rPr>
               <w:b/>
               <w:smallCaps/>
@@ -803,7 +832,7 @@
               <w:smallCaps/>
               <w:noProof/>
               <w:sz w:val="20"/>
-              <w:lang w:eastAsia="fr-FR" w:bidi="ar-SA"/>
+              <w:lang w:val="it-IT" w:eastAsia="it-IT" w:bidi="ar-SA"/>
             </w:rPr>
             <w:drawing>
               <wp:anchor distT="0" distB="0" distL="114300" distR="114300" simplePos="0" relativeHeight="251659264" behindDoc="0" locked="0" layoutInCell="1" allowOverlap="1" wp14:anchorId="54D19E5C" wp14:editId="08B50EA9">
@@ -874,22 +903,22 @@
   </w:tbl>
   <w:p>
     <w:pPr>
-      <w:pStyle w:val="En-tte"/>
+      <w:pStyle w:val="Intestazione"/>
     </w:pPr>
   </w:p>
 </w:hdr>
 </file>
 
 <file path=word/numbering.xml><?xml version="1.0" encoding="utf-8"?>
-<w:numbering xmlns:wpc="http://schemas.microsoft.com/office/word/2010/wordprocessingCanvas" xmlns:mc="http://schemas.openxmlformats.org/markup-compatibility/2006" xmlns:o="urn:schemas-microsoft-com:office:office" xmlns:r="http://schemas.openxmlformats.org/officeDocument/2006/relationships" xmlns:m="http://schemas.openxmlformats.org/officeDocument/2006/math" xmlns:v="urn:schemas-microsoft-com:vml" xmlns:wp14="http://schemas.microsoft.com/office/word/2010/wordprocessingDrawing" xmlns:wp="http://schemas.openxmlformats.org/drawingml/2006/wordprocessingDrawing" xmlns:w10="urn:schemas-microsoft-com:office:word" xmlns:w="http://schemas.openxmlformats.org/wordprocessingml/2006/main" xmlns:w14="http://schemas.microsoft.com/office/word/2010/wordml" xmlns:w15="http://schemas.microsoft.com/office/word/2012/wordml" xmlns:wpg="http://schemas.microsoft.com/office/word/2010/wordprocessingGroup" xmlns:wpi="http://schemas.microsoft.com/office/word/2010/wordprocessingInk" xmlns:wne="http://schemas.microsoft.com/office/word/2006/wordml" xmlns:wps="http://schemas.microsoft.com/office/word/2010/wordprocessingShape" mc:Ignorable="w14 w15 wp14">
-  <w:abstractNum w:abstractNumId="0" w15:restartNumberingAfterBreak="0">
+<w:numbering xmlns:wpc="http://schemas.microsoft.com/office/word/2010/wordprocessingCanvas" xmlns:mc="http://schemas.openxmlformats.org/markup-compatibility/2006" xmlns:o="urn:schemas-microsoft-com:office:office" xmlns:r="http://schemas.openxmlformats.org/officeDocument/2006/relationships" xmlns:m="http://schemas.openxmlformats.org/officeDocument/2006/math" xmlns:v="urn:schemas-microsoft-com:vml" xmlns:wp14="http://schemas.microsoft.com/office/word/2010/wordprocessingDrawing" xmlns:wp="http://schemas.openxmlformats.org/drawingml/2006/wordprocessingDrawing" xmlns:w10="urn:schemas-microsoft-com:office:word" xmlns:w="http://schemas.openxmlformats.org/wordprocessingml/2006/main" xmlns:w14="http://schemas.microsoft.com/office/word/2010/wordml" xmlns:wpg="http://schemas.microsoft.com/office/word/2010/wordprocessingGroup" xmlns:wpi="http://schemas.microsoft.com/office/word/2010/wordprocessingInk" xmlns:wne="http://schemas.microsoft.com/office/word/2006/wordml" xmlns:wps="http://schemas.microsoft.com/office/word/2010/wordprocessingShape" mc:Ignorable="w14 wp14">
+  <w:abstractNum w:abstractNumId="0">
     <w:nsid w:val="FFFFFF89"/>
     <w:multiLevelType w:val="singleLevel"/>
     <w:tmpl w:val="62B67030"/>
     <w:lvl w:ilvl="0">
       <w:start w:val="1"/>
       <w:numFmt w:val="bullet"/>
-      <w:pStyle w:val="Listepuces"/>
+      <w:pStyle w:val="Puntoelenco"/>
       <w:lvlText w:val=""/>
       <w:lvlJc w:val="left"/>
       <w:pPr>
@@ -903,7 +932,7 @@
       </w:rPr>
     </w:lvl>
   </w:abstractNum>
-  <w:abstractNum w:abstractNumId="1" w15:restartNumberingAfterBreak="0">
+  <w:abstractNum w:abstractNumId="1">
     <w:nsid w:val="046B3EA0"/>
     <w:multiLevelType w:val="hybridMultilevel"/>
     <w:tmpl w:val="799CE3EA"/>
@@ -1016,7 +1045,7 @@
       </w:rPr>
     </w:lvl>
   </w:abstractNum>
-  <w:abstractNum w:abstractNumId="2" w15:restartNumberingAfterBreak="0">
+  <w:abstractNum w:abstractNumId="2">
     <w:nsid w:val="0C695A99"/>
     <w:multiLevelType w:val="hybridMultilevel"/>
     <w:tmpl w:val="A5BE04CA"/>
@@ -1102,7 +1131,7 @@
       </w:pPr>
     </w:lvl>
   </w:abstractNum>
-  <w:abstractNum w:abstractNumId="3" w15:restartNumberingAfterBreak="0">
+  <w:abstractNum w:abstractNumId="3">
     <w:nsid w:val="0E6F741A"/>
     <w:multiLevelType w:val="hybridMultilevel"/>
     <w:tmpl w:val="923CAD3E"/>
@@ -1215,7 +1244,7 @@
       </w:rPr>
     </w:lvl>
   </w:abstractNum>
-  <w:abstractNum w:abstractNumId="4" w15:restartNumberingAfterBreak="0">
+  <w:abstractNum w:abstractNumId="4">
     <w:nsid w:val="192A1E5C"/>
     <w:multiLevelType w:val="hybridMultilevel"/>
     <w:tmpl w:val="D6F4E650"/>
@@ -1301,7 +1330,7 @@
       </w:pPr>
     </w:lvl>
   </w:abstractNum>
-  <w:abstractNum w:abstractNumId="5" w15:restartNumberingAfterBreak="0">
+  <w:abstractNum w:abstractNumId="5">
     <w:nsid w:val="20CC721E"/>
     <w:multiLevelType w:val="hybridMultilevel"/>
     <w:tmpl w:val="8F0E8996"/>
@@ -1389,7 +1418,7 @@
       </w:pPr>
     </w:lvl>
   </w:abstractNum>
-  <w:abstractNum w:abstractNumId="6" w15:restartNumberingAfterBreak="0">
+  <w:abstractNum w:abstractNumId="6">
     <w:nsid w:val="21F27CC6"/>
     <w:multiLevelType w:val="hybridMultilevel"/>
     <w:tmpl w:val="3828D260"/>
@@ -1505,7 +1534,7 @@
       </w:pPr>
     </w:lvl>
   </w:abstractNum>
-  <w:abstractNum w:abstractNumId="7" w15:restartNumberingAfterBreak="0">
+  <w:abstractNum w:abstractNumId="7">
     <w:nsid w:val="26F94591"/>
     <w:multiLevelType w:val="hybridMultilevel"/>
     <w:tmpl w:val="439ADEFC"/>
@@ -1618,7 +1647,7 @@
       </w:rPr>
     </w:lvl>
   </w:abstractNum>
-  <w:abstractNum w:abstractNumId="8" w15:restartNumberingAfterBreak="0">
+  <w:abstractNum w:abstractNumId="8">
     <w:nsid w:val="292478DD"/>
     <w:multiLevelType w:val="hybridMultilevel"/>
     <w:tmpl w:val="08AA9EC6"/>
@@ -1707,7 +1736,7 @@
       </w:pPr>
     </w:lvl>
   </w:abstractNum>
-  <w:abstractNum w:abstractNumId="9" w15:restartNumberingAfterBreak="0">
+  <w:abstractNum w:abstractNumId="9">
     <w:nsid w:val="2BC97ABE"/>
     <w:multiLevelType w:val="hybridMultilevel"/>
     <w:tmpl w:val="1990287A"/>
@@ -1807,7 +1836,7 @@
       </w:pPr>
     </w:lvl>
   </w:abstractNum>
-  <w:abstractNum w:abstractNumId="10" w15:restartNumberingAfterBreak="0">
+  <w:abstractNum w:abstractNumId="10">
     <w:nsid w:val="342233CA"/>
     <w:multiLevelType w:val="hybridMultilevel"/>
     <w:tmpl w:val="01F43946"/>
@@ -1920,7 +1949,7 @@
       </w:rPr>
     </w:lvl>
   </w:abstractNum>
-  <w:abstractNum w:abstractNumId="11" w15:restartNumberingAfterBreak="0">
+  <w:abstractNum w:abstractNumId="11">
     <w:nsid w:val="34FC6C1E"/>
     <w:multiLevelType w:val="hybridMultilevel"/>
     <w:tmpl w:val="F9CEEA4A"/>
@@ -2033,7 +2062,7 @@
       </w:rPr>
     </w:lvl>
   </w:abstractNum>
-  <w:abstractNum w:abstractNumId="12" w15:restartNumberingAfterBreak="0">
+  <w:abstractNum w:abstractNumId="12">
     <w:nsid w:val="3C553A31"/>
     <w:multiLevelType w:val="hybridMultilevel"/>
     <w:tmpl w:val="33E67EC8"/>
@@ -2146,14 +2175,14 @@
       </w:rPr>
     </w:lvl>
   </w:abstractNum>
-  <w:abstractNum w:abstractNumId="13" w15:restartNumberingAfterBreak="0">
+  <w:abstractNum w:abstractNumId="13">
     <w:nsid w:val="4543555B"/>
     <w:multiLevelType w:val="multilevel"/>
     <w:tmpl w:val="040C0025"/>
     <w:lvl w:ilvl="0">
       <w:start w:val="1"/>
       <w:numFmt w:val="decimal"/>
-      <w:pStyle w:val="Titre1"/>
+      <w:pStyle w:val="Titolo1"/>
       <w:lvlText w:val="%1"/>
       <w:lvlJc w:val="left"/>
       <w:pPr>
@@ -2163,7 +2192,7 @@
     <w:lvl w:ilvl="1">
       <w:start w:val="1"/>
       <w:numFmt w:val="decimal"/>
-      <w:pStyle w:val="Titre2"/>
+      <w:pStyle w:val="Titolo2"/>
       <w:lvlText w:val="%1.%2"/>
       <w:lvlJc w:val="left"/>
       <w:pPr>
@@ -2173,7 +2202,7 @@
     <w:lvl w:ilvl="2">
       <w:start w:val="1"/>
       <w:numFmt w:val="decimal"/>
-      <w:pStyle w:val="Titre3"/>
+      <w:pStyle w:val="Titolo3"/>
       <w:lvlText w:val="%1.%2.%3"/>
       <w:lvlJc w:val="left"/>
       <w:pPr>
@@ -2183,7 +2212,7 @@
     <w:lvl w:ilvl="3">
       <w:start w:val="1"/>
       <w:numFmt w:val="decimal"/>
-      <w:pStyle w:val="Titre4"/>
+      <w:pStyle w:val="Titolo4"/>
       <w:lvlText w:val="%1.%2.%3.%4"/>
       <w:lvlJc w:val="left"/>
       <w:pPr>
@@ -2193,7 +2222,7 @@
     <w:lvl w:ilvl="4">
       <w:start w:val="1"/>
       <w:numFmt w:val="decimal"/>
-      <w:pStyle w:val="Titre5"/>
+      <w:pStyle w:val="Titolo5"/>
       <w:lvlText w:val="%1.%2.%3.%4.%5"/>
       <w:lvlJc w:val="left"/>
       <w:pPr>
@@ -2203,7 +2232,7 @@
     <w:lvl w:ilvl="5">
       <w:start w:val="1"/>
       <w:numFmt w:val="decimal"/>
-      <w:pStyle w:val="Titre6"/>
+      <w:pStyle w:val="Titolo6"/>
       <w:lvlText w:val="%1.%2.%3.%4.%5.%6"/>
       <w:lvlJc w:val="left"/>
       <w:pPr>
@@ -2213,7 +2242,7 @@
     <w:lvl w:ilvl="6">
       <w:start w:val="1"/>
       <w:numFmt w:val="decimal"/>
-      <w:pStyle w:val="Titre7"/>
+      <w:pStyle w:val="Titolo7"/>
       <w:lvlText w:val="%1.%2.%3.%4.%5.%6.%7"/>
       <w:lvlJc w:val="left"/>
       <w:pPr>
@@ -2223,7 +2252,7 @@
     <w:lvl w:ilvl="7">
       <w:start w:val="1"/>
       <w:numFmt w:val="decimal"/>
-      <w:pStyle w:val="Titre8"/>
+      <w:pStyle w:val="Titolo8"/>
       <w:lvlText w:val="%1.%2.%3.%4.%5.%6.%7.%8"/>
       <w:lvlJc w:val="left"/>
       <w:pPr>
@@ -2233,7 +2262,7 @@
     <w:lvl w:ilvl="8">
       <w:start w:val="1"/>
       <w:numFmt w:val="decimal"/>
-      <w:pStyle w:val="Titre9"/>
+      <w:pStyle w:val="Titolo9"/>
       <w:lvlText w:val="%1.%2.%3.%4.%5.%6.%7.%8.%9"/>
       <w:lvlJc w:val="left"/>
       <w:pPr>
@@ -2241,7 +2270,7 @@
       </w:pPr>
     </w:lvl>
   </w:abstractNum>
-  <w:abstractNum w:abstractNumId="14" w15:restartNumberingAfterBreak="0">
+  <w:abstractNum w:abstractNumId="14">
     <w:nsid w:val="46A449CD"/>
     <w:multiLevelType w:val="hybridMultilevel"/>
     <w:tmpl w:val="C002A2F8"/>
@@ -2382,7 +2411,7 @@
       </w:rPr>
     </w:lvl>
   </w:abstractNum>
-  <w:abstractNum w:abstractNumId="15" w15:restartNumberingAfterBreak="0">
+  <w:abstractNum w:abstractNumId="15">
     <w:nsid w:val="4FE25259"/>
     <w:multiLevelType w:val="hybridMultilevel"/>
     <w:tmpl w:val="C19295C8"/>
@@ -2495,7 +2524,7 @@
       </w:rPr>
     </w:lvl>
   </w:abstractNum>
-  <w:abstractNum w:abstractNumId="16" w15:restartNumberingAfterBreak="0">
+  <w:abstractNum w:abstractNumId="16">
     <w:nsid w:val="58EC2602"/>
     <w:multiLevelType w:val="hybridMultilevel"/>
     <w:tmpl w:val="C6E6FB4C"/>
@@ -2608,7 +2637,7 @@
       </w:rPr>
     </w:lvl>
   </w:abstractNum>
-  <w:abstractNum w:abstractNumId="17" w15:restartNumberingAfterBreak="0">
+  <w:abstractNum w:abstractNumId="17">
     <w:nsid w:val="75D96326"/>
     <w:multiLevelType w:val="hybridMultilevel"/>
     <w:tmpl w:val="E098C346"/>
@@ -2721,7 +2750,7 @@
       </w:rPr>
     </w:lvl>
   </w:abstractNum>
-  <w:abstractNum w:abstractNumId="18" w15:restartNumberingAfterBreak="0">
+  <w:abstractNum w:abstractNumId="18">
     <w:nsid w:val="79E0604D"/>
     <w:multiLevelType w:val="hybridMultilevel"/>
     <w:tmpl w:val="A5BE04CA"/>
@@ -2807,7 +2836,7 @@
       </w:pPr>
     </w:lvl>
   </w:abstractNum>
-  <w:abstractNum w:abstractNumId="19" w15:restartNumberingAfterBreak="0">
+  <w:abstractNum w:abstractNumId="19">
     <w:nsid w:val="7E263CFB"/>
     <w:multiLevelType w:val="hybridMultilevel"/>
     <w:tmpl w:val="495E3202"/>
@@ -3043,7 +3072,7 @@
 </file>
 
 <file path=word/styles.xml><?xml version="1.0" encoding="utf-8"?>
-<w:styles xmlns:mc="http://schemas.openxmlformats.org/markup-compatibility/2006" xmlns:r="http://schemas.openxmlformats.org/officeDocument/2006/relationships" xmlns:w="http://schemas.openxmlformats.org/wordprocessingml/2006/main" xmlns:w14="http://schemas.microsoft.com/office/word/2010/wordml" xmlns:w15="http://schemas.microsoft.com/office/word/2012/wordml" mc:Ignorable="w14 w15">
+<w:styles xmlns:mc="http://schemas.openxmlformats.org/markup-compatibility/2006" xmlns:r="http://schemas.openxmlformats.org/officeDocument/2006/relationships" xmlns:w="http://schemas.openxmlformats.org/wordprocessingml/2006/main" xmlns:w14="http://schemas.microsoft.com/office/word/2010/wordml" mc:Ignorable="w14">
   <w:docDefaults>
     <w:rPrDefault>
       <w:rPr>
@@ -3053,380 +3082,163 @@
     </w:rPrDefault>
     <w:pPrDefault/>
   </w:docDefaults>
-  <w:latentStyles w:defLockedState="0" w:defUIPriority="99" w:defSemiHidden="0" w:defUnhideWhenUsed="0" w:defQFormat="0" w:count="371">
-    <w:lsdException w:name="Normal" w:uiPriority="0" w:qFormat="1"/>
-    <w:lsdException w:name="heading 1" w:uiPriority="9" w:qFormat="1"/>
-    <w:lsdException w:name="heading 2" w:semiHidden="1" w:uiPriority="9" w:unhideWhenUsed="1" w:qFormat="1"/>
-    <w:lsdException w:name="heading 3" w:semiHidden="1" w:uiPriority="9" w:unhideWhenUsed="1" w:qFormat="1"/>
-    <w:lsdException w:name="heading 4" w:semiHidden="1" w:uiPriority="9" w:unhideWhenUsed="1" w:qFormat="1"/>
-    <w:lsdException w:name="heading 5" w:semiHidden="1" w:uiPriority="9" w:unhideWhenUsed="1" w:qFormat="1"/>
-    <w:lsdException w:name="heading 6" w:semiHidden="1" w:uiPriority="9" w:unhideWhenUsed="1" w:qFormat="1"/>
-    <w:lsdException w:name="heading 7" w:semiHidden="1" w:uiPriority="9" w:unhideWhenUsed="1" w:qFormat="1"/>
-    <w:lsdException w:name="heading 8" w:semiHidden="1" w:uiPriority="9" w:unhideWhenUsed="1" w:qFormat="1"/>
-    <w:lsdException w:name="heading 9" w:semiHidden="1" w:uiPriority="9" w:unhideWhenUsed="1" w:qFormat="1"/>
-    <w:lsdException w:name="index 1" w:semiHidden="1" w:uiPriority="0" w:unhideWhenUsed="1"/>
-    <w:lsdException w:name="index 2" w:semiHidden="1" w:uiPriority="0" w:unhideWhenUsed="1"/>
-    <w:lsdException w:name="index 3" w:semiHidden="1" w:uiPriority="0" w:unhideWhenUsed="1"/>
-    <w:lsdException w:name="index 4" w:semiHidden="1" w:uiPriority="0" w:unhideWhenUsed="1"/>
-    <w:lsdException w:name="index 5" w:semiHidden="1" w:uiPriority="0" w:unhideWhenUsed="1"/>
-    <w:lsdException w:name="index 6" w:semiHidden="1" w:uiPriority="0" w:unhideWhenUsed="1"/>
-    <w:lsdException w:name="index 7" w:semiHidden="1" w:uiPriority="0" w:unhideWhenUsed="1"/>
-    <w:lsdException w:name="index 8" w:semiHidden="1" w:unhideWhenUsed="1"/>
-    <w:lsdException w:name="index 9" w:semiHidden="1" w:unhideWhenUsed="1"/>
-    <w:lsdException w:name="toc 1" w:semiHidden="1" w:uiPriority="39" w:unhideWhenUsed="1"/>
-    <w:lsdException w:name="toc 2" w:semiHidden="1" w:uiPriority="39" w:unhideWhenUsed="1"/>
-    <w:lsdException w:name="toc 3" w:semiHidden="1" w:uiPriority="39" w:unhideWhenUsed="1"/>
-    <w:lsdException w:name="toc 4" w:semiHidden="1" w:uiPriority="0" w:unhideWhenUsed="1"/>
-    <w:lsdException w:name="toc 5" w:semiHidden="1" w:uiPriority="0" w:unhideWhenUsed="1"/>
-    <w:lsdException w:name="toc 6" w:semiHidden="1" w:uiPriority="0" w:unhideWhenUsed="1"/>
-    <w:lsdException w:name="toc 7" w:semiHidden="1" w:uiPriority="0" w:unhideWhenUsed="1"/>
-    <w:lsdException w:name="toc 8" w:semiHidden="1" w:uiPriority="0" w:unhideWhenUsed="1"/>
-    <w:lsdException w:name="toc 9" w:semiHidden="1" w:uiPriority="0" w:unhideWhenUsed="1"/>
-    <w:lsdException w:name="Normal Indent" w:semiHidden="1" w:uiPriority="0" w:unhideWhenUsed="1"/>
-    <w:lsdException w:name="footnote text" w:semiHidden="1" w:uiPriority="0" w:unhideWhenUsed="1"/>
-    <w:lsdException w:name="annotation text" w:semiHidden="1" w:uiPriority="0" w:unhideWhenUsed="1"/>
-    <w:lsdException w:name="header" w:semiHidden="1" w:unhideWhenUsed="1"/>
-    <w:lsdException w:name="footer" w:semiHidden="1" w:unhideWhenUsed="1"/>
-    <w:lsdException w:name="index heading" w:semiHidden="1" w:uiPriority="0" w:unhideWhenUsed="1"/>
-    <w:lsdException w:name="caption" w:semiHidden="1" w:uiPriority="0" w:unhideWhenUsed="1" w:qFormat="1"/>
-    <w:lsdException w:name="table of figures" w:semiHidden="1" w:unhideWhenUsed="1"/>
-    <w:lsdException w:name="envelope address" w:semiHidden="1" w:unhideWhenUsed="1"/>
-    <w:lsdException w:name="envelope return" w:semiHidden="1" w:unhideWhenUsed="1"/>
-    <w:lsdException w:name="footnote reference" w:semiHidden="1" w:uiPriority="0" w:unhideWhenUsed="1"/>
-    <w:lsdException w:name="annotation reference" w:semiHidden="1" w:uiPriority="0" w:unhideWhenUsed="1"/>
-    <w:lsdException w:name="line number" w:semiHidden="1" w:unhideWhenUsed="1"/>
-    <w:lsdException w:name="page number" w:semiHidden="1" w:unhideWhenUsed="1"/>
-    <w:lsdException w:name="endnote reference" w:semiHidden="1" w:unhideWhenUsed="1"/>
-    <w:lsdException w:name="endnote text" w:semiHidden="1" w:unhideWhenUsed="1"/>
-    <w:lsdException w:name="table of authorities" w:semiHidden="1" w:unhideWhenUsed="1"/>
-    <w:lsdException w:name="macro" w:semiHidden="1" w:unhideWhenUsed="1"/>
-    <w:lsdException w:name="toa heading" w:semiHidden="1" w:unhideWhenUsed="1"/>
-    <w:lsdException w:name="List" w:semiHidden="1" w:unhideWhenUsed="1"/>
-    <w:lsdException w:name="List Bullet" w:semiHidden="1" w:unhideWhenUsed="1"/>
-    <w:lsdException w:name="List Number" w:semiHidden="1" w:unhideWhenUsed="1"/>
-    <w:lsdException w:name="List 2" w:semiHidden="1" w:unhideWhenUsed="1"/>
-    <w:lsdException w:name="List 3" w:semiHidden="1" w:unhideWhenUsed="1"/>
-    <w:lsdException w:name="List 4" w:semiHidden="1" w:unhideWhenUsed="1"/>
-    <w:lsdException w:name="List 5" w:semiHidden="1" w:unhideWhenUsed="1"/>
-    <w:lsdException w:name="List Bullet 2" w:semiHidden="1" w:unhideWhenUsed="1"/>
-    <w:lsdException w:name="List Bullet 3" w:semiHidden="1" w:unhideWhenUsed="1"/>
-    <w:lsdException w:name="List Bullet 4" w:semiHidden="1" w:unhideWhenUsed="1"/>
-    <w:lsdException w:name="List Bullet 5" w:semiHidden="1" w:unhideWhenUsed="1"/>
-    <w:lsdException w:name="List Number 2" w:semiHidden="1" w:unhideWhenUsed="1"/>
-    <w:lsdException w:name="List Number 3" w:semiHidden="1" w:unhideWhenUsed="1"/>
-    <w:lsdException w:name="List Number 4" w:semiHidden="1" w:unhideWhenUsed="1"/>
-    <w:lsdException w:name="List Number 5" w:semiHidden="1" w:unhideWhenUsed="1"/>
-    <w:lsdException w:name="Title" w:uiPriority="10" w:qFormat="1"/>
-    <w:lsdException w:name="Closing" w:semiHidden="1" w:unhideWhenUsed="1"/>
-    <w:lsdException w:name="Signature" w:semiHidden="1" w:unhideWhenUsed="1"/>
-    <w:lsdException w:name="Default Paragraph Font" w:semiHidden="1" w:uiPriority="1" w:unhideWhenUsed="1"/>
-    <w:lsdException w:name="Body Text" w:semiHidden="1" w:unhideWhenUsed="1"/>
-    <w:lsdException w:name="Body Text Indent" w:semiHidden="1" w:unhideWhenUsed="1"/>
-    <w:lsdException w:name="List Continue" w:semiHidden="1" w:unhideWhenUsed="1"/>
-    <w:lsdException w:name="List Continue 2" w:semiHidden="1" w:unhideWhenUsed="1"/>
-    <w:lsdException w:name="List Continue 3" w:semiHidden="1" w:unhideWhenUsed="1"/>
-    <w:lsdException w:name="List Continue 4" w:semiHidden="1" w:unhideWhenUsed="1"/>
-    <w:lsdException w:name="List Continue 5" w:semiHidden="1" w:unhideWhenUsed="1"/>
-    <w:lsdException w:name="Message Header" w:semiHidden="1" w:unhideWhenUsed="1"/>
-    <w:lsdException w:name="Subtitle" w:uiPriority="11" w:qFormat="1"/>
-    <w:lsdException w:name="Salutation" w:semiHidden="1" w:unhideWhenUsed="1"/>
-    <w:lsdException w:name="Date" w:semiHidden="1" w:unhideWhenUsed="1"/>
-    <w:lsdException w:name="Body Text First Indent" w:semiHidden="1" w:unhideWhenUsed="1"/>
-    <w:lsdException w:name="Body Text First Indent 2" w:semiHidden="1" w:unhideWhenUsed="1"/>
-    <w:lsdException w:name="Note Heading" w:semiHidden="1" w:unhideWhenUsed="1"/>
-    <w:lsdException w:name="Body Text 2" w:semiHidden="1" w:unhideWhenUsed="1"/>
-    <w:lsdException w:name="Body Text 3" w:semiHidden="1" w:unhideWhenUsed="1"/>
-    <w:lsdException w:name="Body Text Indent 2" w:semiHidden="1" w:unhideWhenUsed="1"/>
-    <w:lsdException w:name="Body Text Indent 3" w:semiHidden="1" w:unhideWhenUsed="1"/>
-    <w:lsdException w:name="Block Text" w:semiHidden="1" w:unhideWhenUsed="1"/>
-    <w:lsdException w:name="Hyperlink" w:semiHidden="1" w:unhideWhenUsed="1"/>
-    <w:lsdException w:name="FollowedHyperlink" w:semiHidden="1" w:unhideWhenUsed="1"/>
-    <w:lsdException w:name="Strong" w:uiPriority="0" w:qFormat="1"/>
-    <w:lsdException w:name="Emphasis" w:uiPriority="20" w:qFormat="1"/>
-    <w:lsdException w:name="Document Map" w:semiHidden="1" w:unhideWhenUsed="1"/>
-    <w:lsdException w:name="Plain Text" w:semiHidden="1" w:unhideWhenUsed="1"/>
-    <w:lsdException w:name="E-mail Signature" w:semiHidden="1" w:unhideWhenUsed="1"/>
-    <w:lsdException w:name="HTML Top of Form" w:semiHidden="1" w:unhideWhenUsed="1"/>
-    <w:lsdException w:name="HTML Bottom of Form" w:semiHidden="1" w:unhideWhenUsed="1"/>
-    <w:lsdException w:name="Normal (Web)" w:semiHidden="1" w:unhideWhenUsed="1"/>
-    <w:lsdException w:name="HTML Acronym" w:semiHidden="1" w:unhideWhenUsed="1"/>
-    <w:lsdException w:name="HTML Address" w:semiHidden="1" w:unhideWhenUsed="1"/>
-    <w:lsdException w:name="HTML Cite" w:semiHidden="1" w:unhideWhenUsed="1"/>
-    <w:lsdException w:name="HTML Code" w:semiHidden="1" w:unhideWhenUsed="1"/>
-    <w:lsdException w:name="HTML Definition" w:semiHidden="1" w:unhideWhenUsed="1"/>
-    <w:lsdException w:name="HTML Keyboard" w:semiHidden="1" w:unhideWhenUsed="1"/>
-    <w:lsdException w:name="HTML Preformatted" w:semiHidden="1" w:unhideWhenUsed="1"/>
-    <w:lsdException w:name="HTML Sample" w:semiHidden="1" w:unhideWhenUsed="1"/>
-    <w:lsdException w:name="HTML Typewriter" w:semiHidden="1" w:unhideWhenUsed="1"/>
-    <w:lsdException w:name="HTML Variable" w:semiHidden="1" w:unhideWhenUsed="1"/>
-    <w:lsdException w:name="Normal Table" w:semiHidden="1" w:unhideWhenUsed="1"/>
-    <w:lsdException w:name="annotation subject" w:semiHidden="1" w:uiPriority="0" w:unhideWhenUsed="1"/>
-    <w:lsdException w:name="No List" w:semiHidden="1" w:unhideWhenUsed="1"/>
-    <w:lsdException w:name="Outline List 1" w:semiHidden="1" w:unhideWhenUsed="1"/>
-    <w:lsdException w:name="Outline List 2" w:semiHidden="1" w:unhideWhenUsed="1"/>
-    <w:lsdException w:name="Outline List 3" w:semiHidden="1" w:unhideWhenUsed="1"/>
-    <w:lsdException w:name="Table Simple 1" w:semiHidden="1" w:unhideWhenUsed="1"/>
-    <w:lsdException w:name="Table Simple 2" w:semiHidden="1" w:unhideWhenUsed="1"/>
-    <w:lsdException w:name="Table Simple 3" w:semiHidden="1" w:unhideWhenUsed="1"/>
-    <w:lsdException w:name="Table Classic 1" w:semiHidden="1" w:unhideWhenUsed="1"/>
-    <w:lsdException w:name="Table Classic 2" w:semiHidden="1" w:unhideWhenUsed="1"/>
-    <w:lsdException w:name="Table Classic 3" w:semiHidden="1" w:unhideWhenUsed="1"/>
-    <w:lsdException w:name="Table Classic 4" w:semiHidden="1" w:unhideWhenUsed="1"/>
-    <w:lsdException w:name="Table Colorful 1" w:semiHidden="1" w:unhideWhenUsed="1"/>
-    <w:lsdException w:name="Table Colorful 2" w:semiHidden="1" w:unhideWhenUsed="1"/>
-    <w:lsdException w:name="Table Colorful 3" w:semiHidden="1" w:unhideWhenUsed="1"/>
-    <w:lsdException w:name="Table Columns 1" w:semiHidden="1" w:unhideWhenUsed="1"/>
-    <w:lsdException w:name="Table Columns 2" w:semiHidden="1" w:unhideWhenUsed="1"/>
-    <w:lsdException w:name="Table Columns 3" w:semiHidden="1" w:unhideWhenUsed="1"/>
-    <w:lsdException w:name="Table Columns 4" w:semiHidden="1" w:unhideWhenUsed="1"/>
-    <w:lsdException w:name="Table Columns 5" w:semiHidden="1" w:unhideWhenUsed="1"/>
-    <w:lsdException w:name="Table Grid 1" w:semiHidden="1" w:unhideWhenUsed="1"/>
-    <w:lsdException w:name="Table Grid 2" w:semiHidden="1" w:unhideWhenUsed="1"/>
-    <w:lsdException w:name="Table Grid 3" w:semiHidden="1" w:uiPriority="0" w:unhideWhenUsed="1"/>
-    <w:lsdException w:name="Table Grid 4" w:semiHidden="1" w:unhideWhenUsed="1"/>
-    <w:lsdException w:name="Table Grid 5" w:semiHidden="1" w:unhideWhenUsed="1"/>
-    <w:lsdException w:name="Table Grid 6" w:semiHidden="1" w:unhideWhenUsed="1"/>
-    <w:lsdException w:name="Table Grid 7" w:semiHidden="1" w:unhideWhenUsed="1"/>
-    <w:lsdException w:name="Table Grid 8" w:semiHidden="1" w:unhideWhenUsed="1"/>
-    <w:lsdException w:name="Table List 1" w:semiHidden="1" w:unhideWhenUsed="1"/>
-    <w:lsdException w:name="Table List 2" w:semiHidden="1" w:unhideWhenUsed="1"/>
-    <w:lsdException w:name="Table List 3" w:semiHidden="1" w:unhideWhenUsed="1"/>
-    <w:lsdException w:name="Table List 4" w:semiHidden="1" w:unhideWhenUsed="1"/>
-    <w:lsdException w:name="Table List 5" w:semiHidden="1" w:unhideWhenUsed="1"/>
-    <w:lsdException w:name="Table List 6" w:semiHidden="1" w:unhideWhenUsed="1"/>
-    <w:lsdException w:name="Table List 7" w:semiHidden="1" w:unhideWhenUsed="1"/>
-    <w:lsdException w:name="Table List 8" w:semiHidden="1" w:unhideWhenUsed="1"/>
-    <w:lsdException w:name="Table 3D effects 1" w:semiHidden="1" w:unhideWhenUsed="1"/>
-    <w:lsdException w:name="Table 3D effects 2" w:semiHidden="1" w:unhideWhenUsed="1"/>
-    <w:lsdException w:name="Table 3D effects 3" w:semiHidden="1" w:unhideWhenUsed="1"/>
-    <w:lsdException w:name="Table Contemporary" w:semiHidden="1" w:unhideWhenUsed="1"/>
-    <w:lsdException w:name="Table Elegant" w:semiHidden="1" w:unhideWhenUsed="1"/>
-    <w:lsdException w:name="Table Professional" w:semiHidden="1" w:unhideWhenUsed="1"/>
-    <w:lsdException w:name="Table Subtle 1" w:semiHidden="1" w:unhideWhenUsed="1"/>
-    <w:lsdException w:name="Table Subtle 2" w:semiHidden="1" w:unhideWhenUsed="1"/>
-    <w:lsdException w:name="Table Web 1" w:semiHidden="1" w:unhideWhenUsed="1"/>
-    <w:lsdException w:name="Table Web 2" w:semiHidden="1" w:unhideWhenUsed="1"/>
-    <w:lsdException w:name="Table Web 3" w:semiHidden="1" w:unhideWhenUsed="1"/>
-    <w:lsdException w:name="Balloon Text" w:semiHidden="1" w:uiPriority="0" w:unhideWhenUsed="1"/>
-    <w:lsdException w:name="Table Grid" w:uiPriority="0"/>
-    <w:lsdException w:name="Table Theme" w:semiHidden="1" w:uiPriority="0" w:unhideWhenUsed="1"/>
-    <w:lsdException w:name="Placeholder Text" w:semiHidden="1"/>
-    <w:lsdException w:name="No Spacing" w:uiPriority="1" w:qFormat="1"/>
-    <w:lsdException w:name="Light Shading" w:uiPriority="60"/>
-    <w:lsdException w:name="Light List" w:uiPriority="61"/>
-    <w:lsdException w:name="Light Grid" w:uiPriority="62"/>
-    <w:lsdException w:name="Medium Shading 1" w:uiPriority="63"/>
-    <w:lsdException w:name="Medium Shading 2" w:uiPriority="64"/>
-    <w:lsdException w:name="Medium List 1" w:uiPriority="65"/>
-    <w:lsdException w:name="Medium List 2" w:uiPriority="66"/>
-    <w:lsdException w:name="Medium Grid 1" w:uiPriority="67"/>
-    <w:lsdException w:name="Medium Grid 2" w:uiPriority="68"/>
-    <w:lsdException w:name="Medium Grid 3" w:uiPriority="69"/>
-    <w:lsdException w:name="Dark List" w:uiPriority="70"/>
-    <w:lsdException w:name="Colorful Shading" w:uiPriority="71"/>
-    <w:lsdException w:name="Colorful List" w:uiPriority="72"/>
-    <w:lsdException w:name="Colorful Grid" w:uiPriority="73"/>
-    <w:lsdException w:name="Light Shading Accent 1" w:uiPriority="60"/>
-    <w:lsdException w:name="Light List Accent 1" w:uiPriority="61"/>
-    <w:lsdException w:name="Light Grid Accent 1" w:uiPriority="62"/>
-    <w:lsdException w:name="Medium Shading 1 Accent 1" w:uiPriority="63"/>
-    <w:lsdException w:name="Medium Shading 2 Accent 1" w:uiPriority="64"/>
-    <w:lsdException w:name="Medium List 1 Accent 1" w:uiPriority="65"/>
-    <w:lsdException w:name="Revision" w:semiHidden="1"/>
-    <w:lsdException w:name="List Paragraph" w:uiPriority="34" w:qFormat="1"/>
-    <w:lsdException w:name="Quote" w:uiPriority="29" w:qFormat="1"/>
-    <w:lsdException w:name="Intense Quote" w:uiPriority="30" w:qFormat="1"/>
-    <w:lsdException w:name="Medium List 2 Accent 1" w:uiPriority="66"/>
-    <w:lsdException w:name="Medium Grid 1 Accent 1" w:uiPriority="67"/>
-    <w:lsdException w:name="Medium Grid 2 Accent 1" w:uiPriority="68"/>
-    <w:lsdException w:name="Medium Grid 3 Accent 1" w:uiPriority="69"/>
-    <w:lsdException w:name="Dark List Accent 1" w:uiPriority="70"/>
-    <w:lsdException w:name="Colorful Shading Accent 1" w:uiPriority="71"/>
-    <w:lsdException w:name="Colorful List Accent 1" w:uiPriority="72"/>
-    <w:lsdException w:name="Colorful Grid Accent 1" w:uiPriority="73"/>
-    <w:lsdException w:name="Light Shading Accent 2" w:uiPriority="60"/>
-    <w:lsdException w:name="Light List Accent 2" w:uiPriority="61"/>
-    <w:lsdException w:name="Light Grid Accent 2" w:uiPriority="62"/>
-    <w:lsdException w:name="Medium Shading 1 Accent 2" w:uiPriority="63"/>
-    <w:lsdException w:name="Medium Shading 2 Accent 2" w:uiPriority="64"/>
-    <w:lsdException w:name="Medium List 1 Accent 2" w:uiPriority="65"/>
-    <w:lsdException w:name="Medium List 2 Accent 2" w:uiPriority="66"/>
-    <w:lsdException w:name="Medium Grid 1 Accent 2" w:uiPriority="67"/>
-    <w:lsdException w:name="Medium Grid 2 Accent 2" w:uiPriority="68"/>
-    <w:lsdException w:name="Medium Grid 3 Accent 2" w:uiPriority="69"/>
-    <w:lsdException w:name="Dark List Accent 2" w:uiPriority="70"/>
-    <w:lsdException w:name="Colorful Shading Accent 2" w:uiPriority="71"/>
-    <w:lsdException w:name="Colorful List Accent 2" w:uiPriority="72"/>
-    <w:lsdException w:name="Colorful Grid Accent 2" w:uiPriority="73"/>
-    <w:lsdException w:name="Light Shading Accent 3" w:uiPriority="60"/>
-    <w:lsdException w:name="Light List Accent 3" w:uiPriority="61"/>
-    <w:lsdException w:name="Light Grid Accent 3" w:uiPriority="62"/>
-    <w:lsdException w:name="Medium Shading 1 Accent 3" w:uiPriority="63"/>
-    <w:lsdException w:name="Medium Shading 2 Accent 3" w:uiPriority="64"/>
-    <w:lsdException w:name="Medium List 1 Accent 3" w:uiPriority="65"/>
-    <w:lsdException w:name="Medium List 2 Accent 3" w:uiPriority="66"/>
-    <w:lsdException w:name="Medium Grid 1 Accent 3" w:uiPriority="67"/>
-    <w:lsdException w:name="Medium Grid 2 Accent 3" w:uiPriority="68"/>
-    <w:lsdException w:name="Medium Grid 3 Accent 3" w:uiPriority="69"/>
-    <w:lsdException w:name="Dark List Accent 3" w:uiPriority="70"/>
-    <w:lsdException w:name="Colorful Shading Accent 3" w:uiPriority="71"/>
-    <w:lsdException w:name="Colorful List Accent 3" w:uiPriority="72"/>
-    <w:lsdException w:name="Colorful Grid Accent 3" w:uiPriority="73"/>
-    <w:lsdException w:name="Light Shading Accent 4" w:uiPriority="60"/>
-    <w:lsdException w:name="Light List Accent 4" w:uiPriority="61"/>
-    <w:lsdException w:name="Light Grid Accent 4" w:uiPriority="62"/>
-    <w:lsdException w:name="Medium Shading 1 Accent 4" w:uiPriority="63"/>
-    <w:lsdException w:name="Medium Shading 2 Accent 4" w:uiPriority="64"/>
-    <w:lsdException w:name="Medium List 1 Accent 4" w:uiPriority="65"/>
-    <w:lsdException w:name="Medium List 2 Accent 4" w:uiPriority="66"/>
-    <w:lsdException w:name="Medium Grid 1 Accent 4" w:uiPriority="67"/>
-    <w:lsdException w:name="Medium Grid 2 Accent 4" w:uiPriority="68"/>
-    <w:lsdException w:name="Medium Grid 3 Accent 4" w:uiPriority="69"/>
-    <w:lsdException w:name="Dark List Accent 4" w:uiPriority="70"/>
-    <w:lsdException w:name="Colorful Shading Accent 4" w:uiPriority="71"/>
-    <w:lsdException w:name="Colorful List Accent 4" w:uiPriority="72"/>
-    <w:lsdException w:name="Colorful Grid Accent 4" w:uiPriority="73"/>
-    <w:lsdException w:name="Light Shading Accent 5" w:uiPriority="60"/>
-    <w:lsdException w:name="Light List Accent 5" w:uiPriority="61"/>
-    <w:lsdException w:name="Light Grid Accent 5" w:uiPriority="62"/>
-    <w:lsdException w:name="Medium Shading 1 Accent 5" w:uiPriority="63"/>
-    <w:lsdException w:name="Medium Shading 2 Accent 5" w:uiPriority="64"/>
-    <w:lsdException w:name="Medium List 1 Accent 5" w:uiPriority="65"/>
-    <w:lsdException w:name="Medium List 2 Accent 5" w:uiPriority="66"/>
-    <w:lsdException w:name="Medium Grid 1 Accent 5" w:uiPriority="67"/>
-    <w:lsdException w:name="Medium Grid 2 Accent 5" w:uiPriority="68"/>
-    <w:lsdException w:name="Medium Grid 3 Accent 5" w:uiPriority="69"/>
-    <w:lsdException w:name="Dark List Accent 5" w:uiPriority="70"/>
-    <w:lsdException w:name="Colorful Shading Accent 5" w:uiPriority="71"/>
-    <w:lsdException w:name="Colorful List Accent 5" w:uiPriority="72"/>
-    <w:lsdException w:name="Colorful Grid Accent 5" w:uiPriority="73"/>
-    <w:lsdException w:name="Light Shading Accent 6" w:uiPriority="60"/>
-    <w:lsdException w:name="Light List Accent 6" w:uiPriority="61"/>
-    <w:lsdException w:name="Light Grid Accent 6" w:uiPriority="62"/>
-    <w:lsdException w:name="Medium Shading 1 Accent 6" w:uiPriority="63"/>
-    <w:lsdException w:name="Medium Shading 2 Accent 6" w:uiPriority="64"/>
-    <w:lsdException w:name="Medium List 1 Accent 6" w:uiPriority="65"/>
-    <w:lsdException w:name="Medium List 2 Accent 6" w:uiPriority="66"/>
-    <w:lsdException w:name="Medium Grid 1 Accent 6" w:uiPriority="67"/>
-    <w:lsdException w:name="Medium Grid 2 Accent 6" w:uiPriority="68"/>
-    <w:lsdException w:name="Medium Grid 3 Accent 6" w:uiPriority="69"/>
-    <w:lsdException w:name="Dark List Accent 6" w:uiPriority="70"/>
-    <w:lsdException w:name="Colorful Shading Accent 6" w:uiPriority="71"/>
-    <w:lsdException w:name="Colorful List Accent 6" w:uiPriority="72"/>
-    <w:lsdException w:name="Colorful Grid Accent 6" w:uiPriority="73"/>
-    <w:lsdException w:name="Subtle Emphasis" w:uiPriority="19" w:qFormat="1"/>
-    <w:lsdException w:name="Intense Emphasis" w:uiPriority="21" w:qFormat="1"/>
-    <w:lsdException w:name="Subtle Reference" w:uiPriority="31" w:qFormat="1"/>
-    <w:lsdException w:name="Intense Reference" w:uiPriority="32" w:qFormat="1"/>
-    <w:lsdException w:name="Book Title" w:uiPriority="33" w:qFormat="1"/>
-    <w:lsdException w:name="Bibliography" w:semiHidden="1" w:uiPriority="37" w:unhideWhenUsed="1"/>
-    <w:lsdException w:name="TOC Heading" w:semiHidden="1" w:uiPriority="39" w:unhideWhenUsed="1" w:qFormat="1"/>
-    <w:lsdException w:name="Plain Table 1" w:uiPriority="41"/>
-    <w:lsdException w:name="Plain Table 2" w:uiPriority="42"/>
-    <w:lsdException w:name="Plain Table 3" w:uiPriority="43"/>
-    <w:lsdException w:name="Plain Table 4" w:uiPriority="44"/>
-    <w:lsdException w:name="Plain Table 5" w:uiPriority="45"/>
-    <w:lsdException w:name="Grid Table Light" w:uiPriority="40"/>
-    <w:lsdException w:name="Grid Table 1 Light" w:uiPriority="46"/>
-    <w:lsdException w:name="Grid Table 2" w:uiPriority="47"/>
-    <w:lsdException w:name="Grid Table 3" w:uiPriority="48"/>
-    <w:lsdException w:name="Grid Table 4" w:uiPriority="49"/>
-    <w:lsdException w:name="Grid Table 5 Dark" w:uiPriority="50"/>
-    <w:lsdException w:name="Grid Table 6 Colorful" w:uiPriority="51"/>
-    <w:lsdException w:name="Grid Table 7 Colorful" w:uiPriority="52"/>
-    <w:lsdException w:name="Grid Table 1 Light Accent 1" w:uiPriority="46"/>
-    <w:lsdException w:name="Grid Table 2 Accent 1" w:uiPriority="47"/>
-    <w:lsdException w:name="Grid Table 3 Accent 1" w:uiPriority="48"/>
-    <w:lsdException w:name="Grid Table 4 Accent 1" w:uiPriority="49"/>
-    <w:lsdException w:name="Grid Table 5 Dark Accent 1" w:uiPriority="50"/>
-    <w:lsdException w:name="Grid Table 6 Colorful Accent 1" w:uiPriority="51"/>
-    <w:lsdException w:name="Grid Table 7 Colorful Accent 1" w:uiPriority="52"/>
-    <w:lsdException w:name="Grid Table 1 Light Accent 2" w:uiPriority="46"/>
-    <w:lsdException w:name="Grid Table 2 Accent 2" w:uiPriority="47"/>
-    <w:lsdException w:name="Grid Table 3 Accent 2" w:uiPriority="48"/>
-    <w:lsdException w:name="Grid Table 4 Accent 2" w:uiPriority="49"/>
-    <w:lsdException w:name="Grid Table 5 Dark Accent 2" w:uiPriority="50"/>
-    <w:lsdException w:name="Grid Table 6 Colorful Accent 2" w:uiPriority="51"/>
-    <w:lsdException w:name="Grid Table 7 Colorful Accent 2" w:uiPriority="52"/>
-    <w:lsdException w:name="Grid Table 1 Light Accent 3" w:uiPriority="46"/>
-    <w:lsdException w:name="Grid Table 2 Accent 3" w:uiPriority="47"/>
-    <w:lsdException w:name="Grid Table 3 Accent 3" w:uiPriority="48"/>
-    <w:lsdException w:name="Grid Table 4 Accent 3" w:uiPriority="49"/>
-    <w:lsdException w:name="Grid Table 5 Dark Accent 3" w:uiPriority="50"/>
-    <w:lsdException w:name="Grid Table 6 Colorful Accent 3" w:uiPriority="51"/>
-    <w:lsdException w:name="Grid Table 7 Colorful Accent 3" w:uiPriority="52"/>
-    <w:lsdException w:name="Grid Table 1 Light Accent 4" w:uiPriority="46"/>
-    <w:lsdException w:name="Grid Table 2 Accent 4" w:uiPriority="47"/>
-    <w:lsdException w:name="Grid Table 3 Accent 4" w:uiPriority="48"/>
-    <w:lsdException w:name="Grid Table 4 Accent 4" w:uiPriority="49"/>
-    <w:lsdException w:name="Grid Table 5 Dark Accent 4" w:uiPriority="50"/>
-    <w:lsdException w:name="Grid Table 6 Colorful Accent 4" w:uiPriority="51"/>
-    <w:lsdException w:name="Grid Table 7 Colorful Accent 4" w:uiPriority="52"/>
-    <w:lsdException w:name="Grid Table 1 Light Accent 5" w:uiPriority="46"/>
-    <w:lsdException w:name="Grid Table 2 Accent 5" w:uiPriority="47"/>
-    <w:lsdException w:name="Grid Table 3 Accent 5" w:uiPriority="48"/>
-    <w:lsdException w:name="Grid Table 4 Accent 5" w:uiPriority="49"/>
-    <w:lsdException w:name="Grid Table 5 Dark Accent 5" w:uiPriority="50"/>
-    <w:lsdException w:name="Grid Table 6 Colorful Accent 5" w:uiPriority="51"/>
-    <w:lsdException w:name="Grid Table 7 Colorful Accent 5" w:uiPriority="52"/>
-    <w:lsdException w:name="Grid Table 1 Light Accent 6" w:uiPriority="46"/>
-    <w:lsdException w:name="Grid Table 2 Accent 6" w:uiPriority="47"/>
-    <w:lsdException w:name="Grid Table 3 Accent 6" w:uiPriority="48"/>
-    <w:lsdException w:name="Grid Table 4 Accent 6" w:uiPriority="49"/>
-    <w:lsdException w:name="Grid Table 5 Dark Accent 6" w:uiPriority="50"/>
-    <w:lsdException w:name="Grid Table 6 Colorful Accent 6" w:uiPriority="51"/>
-    <w:lsdException w:name="Grid Table 7 Colorful Accent 6" w:uiPriority="52"/>
-    <w:lsdException w:name="List Table 1 Light" w:uiPriority="46"/>
-    <w:lsdException w:name="List Table 2" w:uiPriority="47"/>
-    <w:lsdException w:name="List Table 3" w:uiPriority="48"/>
-    <w:lsdException w:name="List Table 4" w:uiPriority="49"/>
-    <w:lsdException w:name="List Table 5 Dark" w:uiPriority="50"/>
-    <w:lsdException w:name="List Table 6 Colorful" w:uiPriority="51"/>
-    <w:lsdException w:name="List Table 7 Colorful" w:uiPriority="52"/>
-    <w:lsdException w:name="List Table 1 Light Accent 1" w:uiPriority="46"/>
-    <w:lsdException w:name="List Table 2 Accent 1" w:uiPriority="47"/>
-    <w:lsdException w:name="List Table 3 Accent 1" w:uiPriority="48"/>
-    <w:lsdException w:name="List Table 4 Accent 1" w:uiPriority="49"/>
-    <w:lsdException w:name="List Table 5 Dark Accent 1" w:uiPriority="50"/>
-    <w:lsdException w:name="List Table 6 Colorful Accent 1" w:uiPriority="51"/>
-    <w:lsdException w:name="List Table 7 Colorful Accent 1" w:uiPriority="52"/>
-    <w:lsdException w:name="List Table 1 Light Accent 2" w:uiPriority="46"/>
-    <w:lsdException w:name="List Table 2 Accent 2" w:uiPriority="47"/>
-    <w:lsdException w:name="List Table 3 Accent 2" w:uiPriority="48"/>
-    <w:lsdException w:name="List Table 4 Accent 2" w:uiPriority="49"/>
-    <w:lsdException w:name="List Table 5 Dark Accent 2" w:uiPriority="50"/>
-    <w:lsdException w:name="List Table 6 Colorful Accent 2" w:uiPriority="51"/>
-    <w:lsdException w:name="List Table 7 Colorful Accent 2" w:uiPriority="52"/>
-    <w:lsdException w:name="List Table 1 Light Accent 3" w:uiPriority="46"/>
-    <w:lsdException w:name="List Table 2 Accent 3" w:uiPriority="47"/>
-    <w:lsdException w:name="List Table 3 Accent 3" w:uiPriority="48"/>
-    <w:lsdException w:name="List Table 4 Accent 3" w:uiPriority="49"/>
-    <w:lsdException w:name="List Table 5 Dark Accent 3" w:uiPriority="50"/>
-    <w:lsdException w:name="List Table 6 Colorful Accent 3" w:uiPriority="51"/>
-    <w:lsdException w:name="List Table 7 Colorful Accent 3" w:uiPriority="52"/>
-    <w:lsdException w:name="List Table 1 Light Accent 4" w:uiPriority="46"/>
-    <w:lsdException w:name="List Table 2 Accent 4" w:uiPriority="47"/>
-    <w:lsdException w:name="List Table 3 Accent 4" w:uiPriority="48"/>
-    <w:lsdException w:name="List Table 4 Accent 4" w:uiPriority="49"/>
-    <w:lsdException w:name="List Table 5 Dark Accent 4" w:uiPriority="50"/>
-    <w:lsdException w:name="List Table 6 Colorful Accent 4" w:uiPriority="51"/>
-    <w:lsdException w:name="List Table 7 Colorful Accent 4" w:uiPriority="52"/>
-    <w:lsdException w:name="List Table 1 Light Accent 5" w:uiPriority="46"/>
-    <w:lsdException w:name="List Table 2 Accent 5" w:uiPriority="47"/>
-    <w:lsdException w:name="List Table 3 Accent 5" w:uiPriority="48"/>
-    <w:lsdException w:name="List Table 4 Accent 5" w:uiPriority="49"/>
-    <w:lsdException w:name="List Table 5 Dark Accent 5" w:uiPriority="50"/>
-    <w:lsdException w:name="List Table 6 Colorful Accent 5" w:uiPriority="51"/>
-    <w:lsdException w:name="List Table 7 Colorful Accent 5" w:uiPriority="52"/>
-    <w:lsdException w:name="List Table 1 Light Accent 6" w:uiPriority="46"/>
-    <w:lsdException w:name="List Table 2 Accent 6" w:uiPriority="47"/>
-    <w:lsdException w:name="List Table 3 Accent 6" w:uiPriority="48"/>
-    <w:lsdException w:name="List Table 4 Accent 6" w:uiPriority="49"/>
-    <w:lsdException w:name="List Table 5 Dark Accent 6" w:uiPriority="50"/>
-    <w:lsdException w:name="List Table 6 Colorful Accent 6" w:uiPriority="51"/>
-    <w:lsdException w:name="List Table 7 Colorful Accent 6" w:uiPriority="52"/>
+  <w:latentStyles w:defLockedState="0" w:defUIPriority="99" w:defSemiHidden="1" w:defUnhideWhenUsed="1" w:defQFormat="0" w:count="267">
+    <w:lsdException w:name="Normal" w:semiHidden="0" w:uiPriority="0" w:unhideWhenUsed="0" w:qFormat="1"/>
+    <w:lsdException w:name="heading 1" w:semiHidden="0" w:uiPriority="9" w:unhideWhenUsed="0" w:qFormat="1"/>
+    <w:lsdException w:name="heading 2" w:uiPriority="9" w:qFormat="1"/>
+    <w:lsdException w:name="heading 3" w:uiPriority="9" w:qFormat="1"/>
+    <w:lsdException w:name="heading 4" w:uiPriority="9" w:qFormat="1"/>
+    <w:lsdException w:name="heading 5" w:uiPriority="9" w:qFormat="1"/>
+    <w:lsdException w:name="heading 6" w:uiPriority="9" w:qFormat="1"/>
+    <w:lsdException w:name="heading 7" w:uiPriority="9" w:qFormat="1"/>
+    <w:lsdException w:name="heading 8" w:uiPriority="9" w:qFormat="1"/>
+    <w:lsdException w:name="heading 9" w:uiPriority="9" w:qFormat="1"/>
+    <w:lsdException w:name="index 1" w:uiPriority="0"/>
+    <w:lsdException w:name="index 2" w:uiPriority="0"/>
+    <w:lsdException w:name="index 3" w:uiPriority="0"/>
+    <w:lsdException w:name="index 4" w:uiPriority="0"/>
+    <w:lsdException w:name="index 5" w:uiPriority="0"/>
+    <w:lsdException w:name="index 6" w:uiPriority="0"/>
+    <w:lsdException w:name="index 7" w:uiPriority="0"/>
+    <w:lsdException w:name="toc 1" w:uiPriority="39"/>
+    <w:lsdException w:name="toc 2" w:uiPriority="39"/>
+    <w:lsdException w:name="toc 3" w:uiPriority="39"/>
+    <w:lsdException w:name="toc 4" w:uiPriority="0"/>
+    <w:lsdException w:name="toc 5" w:uiPriority="0"/>
+    <w:lsdException w:name="toc 6" w:uiPriority="0"/>
+    <w:lsdException w:name="toc 7" w:uiPriority="0"/>
+    <w:lsdException w:name="toc 8" w:uiPriority="0"/>
+    <w:lsdException w:name="toc 9" w:uiPriority="0"/>
+    <w:lsdException w:name="Normal Indent" w:uiPriority="0"/>
+    <w:lsdException w:name="footnote text" w:uiPriority="0"/>
+    <w:lsdException w:name="annotation text" w:uiPriority="0"/>
+    <w:lsdException w:name="index heading" w:uiPriority="0"/>
+    <w:lsdException w:name="caption" w:uiPriority="0" w:qFormat="1"/>
+    <w:lsdException w:name="footnote reference" w:uiPriority="0"/>
+    <w:lsdException w:name="annotation reference" w:uiPriority="0"/>
+    <w:lsdException w:name="Title" w:semiHidden="0" w:uiPriority="10" w:unhideWhenUsed="0" w:qFormat="1"/>
+    <w:lsdException w:name="Default Paragraph Font" w:uiPriority="1"/>
+    <w:lsdException w:name="Subtitle" w:semiHidden="0" w:uiPriority="11" w:unhideWhenUsed="0" w:qFormat="1"/>
+    <w:lsdException w:name="Strong" w:semiHidden="0" w:uiPriority="0" w:unhideWhenUsed="0" w:qFormat="1"/>
+    <w:lsdException w:name="Emphasis" w:semiHidden="0" w:uiPriority="20" w:unhideWhenUsed="0" w:qFormat="1"/>
+    <w:lsdException w:name="annotation subject" w:uiPriority="0"/>
+    <w:lsdException w:name="Table Grid 3" w:uiPriority="0"/>
+    <w:lsdException w:name="Balloon Text" w:uiPriority="0"/>
+    <w:lsdException w:name="Table Grid" w:semiHidden="0" w:uiPriority="0" w:unhideWhenUsed="0"/>
+    <w:lsdException w:name="Table Theme" w:uiPriority="0"/>
+    <w:lsdException w:name="Placeholder Text" w:unhideWhenUsed="0"/>
+    <w:lsdException w:name="No Spacing" w:semiHidden="0" w:uiPriority="1" w:unhideWhenUsed="0" w:qFormat="1"/>
+    <w:lsdException w:name="Light Shading" w:semiHidden="0" w:uiPriority="60" w:unhideWhenUsed="0"/>
+    <w:lsdException w:name="Light List" w:semiHidden="0" w:uiPriority="61" w:unhideWhenUsed="0"/>
+    <w:lsdException w:name="Light Grid" w:semiHidden="0" w:uiPriority="62" w:unhideWhenUsed="0"/>
+    <w:lsdException w:name="Medium Shading 1" w:semiHidden="0" w:uiPriority="63" w:unhideWhenUsed="0"/>
+    <w:lsdException w:name="Medium Shading 2" w:semiHidden="0" w:uiPriority="64" w:unhideWhenUsed="0"/>
+    <w:lsdException w:name="Medium List 1" w:semiHidden="0" w:uiPriority="65" w:unhideWhenUsed="0"/>
+    <w:lsdException w:name="Medium List 2" w:semiHidden="0" w:uiPriority="66" w:unhideWhenUsed="0"/>
+    <w:lsdException w:name="Medium Grid 1" w:semiHidden="0" w:uiPriority="67" w:unhideWhenUsed="0"/>
+    <w:lsdException w:name="Medium Grid 2" w:semiHidden="0" w:uiPriority="68" w:unhideWhenUsed="0"/>
+    <w:lsdException w:name="Medium Grid 3" w:semiHidden="0" w:uiPriority="69" w:unhideWhenUsed="0"/>
+    <w:lsdException w:name="Dark List" w:semiHidden="0" w:uiPriority="70" w:unhideWhenUsed="0"/>
+    <w:lsdException w:name="Colorful Shading" w:semiHidden="0" w:uiPriority="71" w:unhideWhenUsed="0"/>
+    <w:lsdException w:name="Colorful List" w:semiHidden="0" w:uiPriority="72" w:unhideWhenUsed="0"/>
+    <w:lsdException w:name="Colorful Grid" w:semiHidden="0" w:uiPriority="73" w:unhideWhenUsed="0"/>
+    <w:lsdException w:name="Light Shading Accent 1" w:semiHidden="0" w:uiPriority="60" w:unhideWhenUsed="0"/>
+    <w:lsdException w:name="Light List Accent 1" w:semiHidden="0" w:uiPriority="61" w:unhideWhenUsed="0"/>
+    <w:lsdException w:name="Light Grid Accent 1" w:semiHidden="0" w:uiPriority="62" w:unhideWhenUsed="0"/>
+    <w:lsdException w:name="Medium Shading 1 Accent 1" w:semiHidden="0" w:uiPriority="63" w:unhideWhenUsed="0"/>
+    <w:lsdException w:name="Medium Shading 2 Accent 1" w:semiHidden="0" w:uiPriority="64" w:unhideWhenUsed="0"/>
+    <w:lsdException w:name="Medium List 1 Accent 1" w:semiHidden="0" w:uiPriority="65" w:unhideWhenUsed="0"/>
+    <w:lsdException w:name="Revision" w:unhideWhenUsed="0"/>
+    <w:lsdException w:name="List Paragraph" w:semiHidden="0" w:uiPriority="34" w:unhideWhenUsed="0" w:qFormat="1"/>
+    <w:lsdException w:name="Quote" w:semiHidden="0" w:uiPriority="29" w:unhideWhenUsed="0" w:qFormat="1"/>
+    <w:lsdException w:name="Intense Quote" w:semiHidden="0" w:uiPriority="30" w:unhideWhenUsed="0" w:qFormat="1"/>
+    <w:lsdException w:name="Medium List 2 Accent 1" w:semiHidden="0" w:uiPriority="66" w:unhideWhenUsed="0"/>
+    <w:lsdException w:name="Medium Grid 1 Accent 1" w:semiHidden="0" w:uiPriority="67" w:unhideWhenUsed="0"/>
+    <w:lsdException w:name="Medium Grid 2 Accent 1" w:semiHidden="0" w:uiPriority="68" w:unhideWhenUsed="0"/>
+    <w:lsdException w:name="Medium Grid 3 Accent 1" w:semiHidden="0" w:uiPriority="69" w:unhideWhenUsed="0"/>
+    <w:lsdException w:name="Dark List Accent 1" w:semiHidden="0" w:uiPriority="70" w:unhideWhenUsed="0"/>
+    <w:lsdException w:name="Colorful Shading Accent 1" w:semiHidden="0" w:uiPriority="71" w:unhideWhenUsed="0"/>
+    <w:lsdException w:name="Colorful List Accent 1" w:semiHidden="0" w:uiPriority="72" w:unhideWhenUsed="0"/>
+    <w:lsdException w:name="Colorful Grid Accent 1" w:semiHidden="0" w:uiPriority="73" w:unhideWhenUsed="0"/>
+    <w:lsdException w:name="Light Shading Accent 2" w:semiHidden="0" w:uiPriority="60" w:unhideWhenUsed="0"/>
+    <w:lsdException w:name="Light List Accent 2" w:semiHidden="0" w:uiPriority="61" w:unhideWhenUsed="0"/>
+    <w:lsdException w:name="Light Grid Accent 2" w:semiHidden="0" w:uiPriority="62" w:unhideWhenUsed="0"/>
+    <w:lsdException w:name="Medium Shading 1 Accent 2" w:semiHidden="0" w:uiPriority="63" w:unhideWhenUsed="0"/>
+    <w:lsdException w:name="Medium Shading 2 Accent 2" w:semiHidden="0" w:uiPriority="64" w:unhideWhenUsed="0"/>
+    <w:lsdException w:name="Medium List 1 Accent 2" w:semiHidden="0" w:uiPriority="65" w:unhideWhenUsed="0"/>
+    <w:lsdException w:name="Medium List 2 Accent 2" w:semiHidden="0" w:uiPriority="66" w:unhideWhenUsed="0"/>
+    <w:lsdException w:name="Medium Grid 1 Accent 2" w:semiHidden="0" w:uiPriority="67" w:unhideWhenUsed="0"/>
+    <w:lsdException w:name="Medium Grid 2 Accent 2" w:semiHidden="0" w:uiPriority="68" w:unhideWhenUsed="0"/>
+    <w:lsdException w:name="Medium Grid 3 Accent 2" w:semiHidden="0" w:uiPriority="69" w:unhideWhenUsed="0"/>
+    <w:lsdException w:name="Dark List Accent 2" w:semiHidden="0" w:uiPriority="70" w:unhideWhenUsed="0"/>
+    <w:lsdException w:name="Colorful Shading Accent 2" w:semiHidden="0" w:uiPriority="71" w:unhideWhenUsed="0"/>
+    <w:lsdException w:name="Colorful List Accent 2" w:semiHidden="0" w:uiPriority="72" w:unhideWhenUsed="0"/>
+    <w:lsdException w:name="Colorful Grid Accent 2" w:semiHidden="0" w:uiPriority="73" w:unhideWhenUsed="0"/>
+    <w:lsdException w:name="Light Shading Accent 3" w:semiHidden="0" w:uiPriority="60" w:unhideWhenUsed="0"/>
+    <w:lsdException w:name="Light List Accent 3" w:semiHidden="0" w:uiPriority="61" w:unhideWhenUsed="0"/>
+    <w:lsdException w:name="Light Grid Accent 3" w:semiHidden="0" w:uiPriority="62" w:unhideWhenUsed="0"/>
+    <w:lsdException w:name="Medium Shading 1 Accent 3" w:semiHidden="0" w:uiPriority="63" w:unhideWhenUsed="0"/>
+    <w:lsdException w:name="Medium Shading 2 Accent 3" w:semiHidden="0" w:uiPriority="64" w:unhideWhenUsed="0"/>
+    <w:lsdException w:name="Medium List 1 Accent 3" w:semiHidden="0" w:uiPriority="65" w:unhideWhenUsed="0"/>
+    <w:lsdException w:name="Medium List 2 Accent 3" w:semiHidden="0" w:uiPriority="66" w:unhideWhenUsed="0"/>
+    <w:lsdException w:name="Medium Grid 1 Accent 3" w:semiHidden="0" w:uiPriority="67" w:unhideWhenUsed="0"/>
+    <w:lsdException w:name="Medium Grid 2 Accent 3" w:semiHidden="0" w:uiPriority="68" w:unhideWhenUsed="0"/>
+    <w:lsdException w:name="Medium Grid 3 Accent 3" w:semiHidden="0" w:uiPriority="69" w:unhideWhenUsed="0"/>
+    <w:lsdException w:name="Dark List Accent 3" w:semiHidden="0" w:uiPriority="70" w:unhideWhenUsed="0"/>
+    <w:lsdException w:name="Colorful Shading Accent 3" w:semiHidden="0" w:uiPriority="71" w:unhideWhenUsed="0"/>
+    <w:lsdException w:name="Colorful List Accent 3" w:semiHidden="0" w:uiPriority="72" w:unhideWhenUsed="0"/>
+    <w:lsdException w:name="Colorful Grid Accent 3" w:semiHidden="0" w:uiPriority="73" w:unhideWhenUsed="0"/>
+    <w:lsdException w:name="Light Shading Accent 4" w:semiHidden="0" w:uiPriority="60" w:unhideWhenUsed="0"/>
+    <w:lsdException w:name="Light List Accent 4" w:semiHidden="0" w:uiPriority="61" w:unhideWhenUsed="0"/>
+    <w:lsdException w:name="Light Grid Accent 4" w:semiHidden="0" w:uiPriority="62" w:unhideWhenUsed="0"/>
+    <w:lsdException w:name="Medium Shading 1 Accent 4" w:semiHidden="0" w:uiPriority="63" w:unhideWhenUsed="0"/>
+    <w:lsdException w:name="Medium Shading 2 Accent 4" w:semiHidden="0" w:uiPriority="64" w:unhideWhenUsed="0"/>
+    <w:lsdException w:name="Medium List 1 Accent 4" w:semiHidden="0" w:uiPriority="65" w:unhideWhenUsed="0"/>
+    <w:lsdException w:name="Medium List 2 Accent 4" w:semiHidden="0" w:uiPriority="66" w:unhideWhenUsed="0"/>
+    <w:lsdException w:name="Medium Grid 1 Accent 4" w:semiHidden="0" w:uiPriority="67" w:unhideWhenUsed="0"/>
+    <w:lsdException w:name="Medium Grid 2 Accent 4" w:semiHidden="0" w:uiPriority="68" w:unhideWhenUsed="0"/>
+    <w:lsdException w:name="Medium Grid 3 Accent 4" w:semiHidden="0" w:uiPriority="69" w:unhideWhenUsed="0"/>
+    <w:lsdException w:name="Dark List Accent 4" w:semiHidden="0" w:uiPriority="70" w:unhideWhenUsed="0"/>
+    <w:lsdException w:name="Colorful Shading Accent 4" w:semiHidden="0" w:uiPriority="71" w:unhideWhenUsed="0"/>
+    <w:lsdException w:name="Colorful List Accent 4" w:semiHidden="0" w:uiPriority="72" w:unhideWhenUsed="0"/>
+    <w:lsdException w:name="Colorful Grid Accent 4" w:semiHidden="0" w:uiPriority="73" w:unhideWhenUsed="0"/>
+    <w:lsdException w:name="Light Shading Accent 5" w:semiHidden="0" w:uiPriority="60" w:unhideWhenUsed="0"/>
+    <w:lsdException w:name="Light List Accent 5" w:semiHidden="0" w:uiPriority="61" w:unhideWhenUsed="0"/>
+    <w:lsdException w:name="Light Grid Accent 5" w:semiHidden="0" w:uiPriority="62" w:unhideWhenUsed="0"/>
+    <w:lsdException w:name="Medium Shading 1 Accent 5" w:semiHidden="0" w:uiPriority="63" w:unhideWhenUsed="0"/>
+    <w:lsdException w:name="Medium Shading 2 Accent 5" w:semiHidden="0" w:uiPriority="64" w:unhideWhenUsed="0"/>
+    <w:lsdException w:name="Medium List 1 Accent 5" w:semiHidden="0" w:uiPriority="65" w:unhideWhenUsed="0"/>
+    <w:lsdException w:name="Medium List 2 Accent 5" w:semiHidden="0" w:uiPriority="66" w:unhideWhenUsed="0"/>
+    <w:lsdException w:name="Medium Grid 1 Accent 5" w:semiHidden="0" w:uiPriority="67" w:unhideWhenUsed="0"/>
+    <w:lsdException w:name="Medium Grid 2 Accent 5" w:semiHidden="0" w:uiPriority="68" w:unhideWhenUsed="0"/>
+    <w:lsdException w:name="Medium Grid 3 Accent 5" w:semiHidden="0" w:uiPriority="69" w:unhideWhenUsed="0"/>
+    <w:lsdException w:name="Dark List Accent 5" w:semiHidden="0" w:uiPriority="70" w:unhideWhenUsed="0"/>
+    <w:lsdException w:name="Colorful Shading Accent 5" w:semiHidden="0" w:uiPriority="71" w:unhideWhenUsed="0"/>
+    <w:lsdException w:name="Colorful List Accent 5" w:semiHidden="0" w:uiPriority="72" w:unhideWhenUsed="0"/>
+    <w:lsdException w:name="Colorful Grid Accent 5" w:semiHidden="0" w:uiPriority="73" w:unhideWhenUsed="0"/>
+    <w:lsdException w:name="Light Shading Accent 6" w:semiHidden="0" w:uiPriority="60" w:unhideWhenUsed="0"/>
+    <w:lsdException w:name="Light List Accent 6" w:semiHidden="0" w:uiPriority="61" w:unhideWhenUsed="0"/>
+    <w:lsdException w:name="Light Grid Accent 6" w:semiHidden="0" w:uiPriority="62" w:unhideWhenUsed="0"/>
+    <w:lsdException w:name="Medium Shading 1 Accent 6" w:semiHidden="0" w:uiPriority="63" w:unhideWhenUsed="0"/>
+    <w:lsdException w:name="Medium Shading 2 Accent 6" w:semiHidden="0" w:uiPriority="64" w:unhideWhenUsed="0"/>
+    <w:lsdException w:name="Medium List 1 Accent 6" w:semiHidden="0" w:uiPriority="65" w:unhideWhenUsed="0"/>
+    <w:lsdException w:name="Medium List 2 Accent 6" w:semiHidden="0" w:uiPriority="66" w:unhideWhenUsed="0"/>
+    <w:lsdException w:name="Medium Grid 1 Accent 6" w:semiHidden="0" w:uiPriority="67" w:unhideWhenUsed="0"/>
+    <w:lsdException w:name="Medium Grid 2 Accent 6" w:semiHidden="0" w:uiPriority="68" w:unhideWhenUsed="0"/>
+    <w:lsdException w:name="Medium Grid 3 Accent 6" w:semiHidden="0" w:uiPriority="69" w:unhideWhenUsed="0"/>
+    <w:lsdException w:name="Dark List Accent 6" w:semiHidden="0" w:uiPriority="70" w:unhideWhenUsed="0"/>
+    <w:lsdException w:name="Colorful Shading Accent 6" w:semiHidden="0" w:uiPriority="71" w:unhideWhenUsed="0"/>
+    <w:lsdException w:name="Colorful List Accent 6" w:semiHidden="0" w:uiPriority="72" w:unhideWhenUsed="0"/>
+    <w:lsdException w:name="Colorful Grid Accent 6" w:semiHidden="0" w:uiPriority="73" w:unhideWhenUsed="0"/>
+    <w:lsdException w:name="Subtle Emphasis" w:semiHidden="0" w:uiPriority="19" w:unhideWhenUsed="0" w:qFormat="1"/>
+    <w:lsdException w:name="Intense Emphasis" w:semiHidden="0" w:uiPriority="21" w:unhideWhenUsed="0" w:qFormat="1"/>
+    <w:lsdException w:name="Subtle Reference" w:semiHidden="0" w:uiPriority="31" w:unhideWhenUsed="0" w:qFormat="1"/>
+    <w:lsdException w:name="Intense Reference" w:semiHidden="0" w:uiPriority="32" w:unhideWhenUsed="0" w:qFormat="1"/>
+    <w:lsdException w:name="Book Title" w:semiHidden="0" w:uiPriority="33" w:unhideWhenUsed="0" w:qFormat="1"/>
+    <w:lsdException w:name="Bibliography" w:uiPriority="37"/>
+    <w:lsdException w:name="TOC Heading" w:uiPriority="39" w:qFormat="1"/>
   </w:latentStyles>
-  <w:style w:type="paragraph" w:default="1" w:styleId="Normal">
+  <w:style w:type="paragraph" w:default="1" w:styleId="Normale">
     <w:name w:val="Normal"/>
     <w:qFormat/>
     <w:rsid w:val="0095190A"/>
@@ -3436,11 +3248,11 @@
       <w:lang w:eastAsia="en-US" w:bidi="en-US"/>
     </w:rPr>
   </w:style>
-  <w:style w:type="paragraph" w:styleId="Titre1">
+  <w:style w:type="paragraph" w:styleId="Titolo1">
     <w:name w:val="heading 1"/>
-    <w:basedOn w:val="Normal"/>
-    <w:next w:val="Normal"/>
-    <w:link w:val="Titre1Car"/>
+    <w:basedOn w:val="Normale"/>
+    <w:next w:val="Normale"/>
+    <w:link w:val="Titolo1Carattere"/>
     <w:uiPriority w:val="9"/>
     <w:qFormat/>
     <w:rsid w:val="002A5102"/>
@@ -3463,11 +3275,11 @@
       <w:szCs w:val="24"/>
     </w:rPr>
   </w:style>
-  <w:style w:type="paragraph" w:styleId="Titre2">
+  <w:style w:type="paragraph" w:styleId="Titolo2">
     <w:name w:val="heading 2"/>
-    <w:basedOn w:val="Normal"/>
-    <w:next w:val="Normal"/>
-    <w:link w:val="Titre2Car"/>
+    <w:basedOn w:val="Normale"/>
+    <w:next w:val="Normale"/>
+    <w:link w:val="Titolo2Carattere"/>
     <w:uiPriority w:val="9"/>
     <w:unhideWhenUsed/>
     <w:qFormat/>
@@ -3490,11 +3302,11 @@
       <w:szCs w:val="24"/>
     </w:rPr>
   </w:style>
-  <w:style w:type="paragraph" w:styleId="Titre3">
+  <w:style w:type="paragraph" w:styleId="Titolo3">
     <w:name w:val="heading 3"/>
-    <w:basedOn w:val="Normal"/>
-    <w:next w:val="Normal"/>
-    <w:link w:val="Titre3Car"/>
+    <w:basedOn w:val="Normale"/>
+    <w:next w:val="Normale"/>
+    <w:link w:val="Titolo3Carattere"/>
     <w:uiPriority w:val="9"/>
     <w:unhideWhenUsed/>
     <w:qFormat/>
@@ -3517,11 +3329,11 @@
       <w:szCs w:val="24"/>
     </w:rPr>
   </w:style>
-  <w:style w:type="paragraph" w:styleId="Titre4">
+  <w:style w:type="paragraph" w:styleId="Titolo4">
     <w:name w:val="heading 4"/>
-    <w:basedOn w:val="Normal"/>
-    <w:next w:val="Normal"/>
-    <w:link w:val="Titre4Car"/>
+    <w:basedOn w:val="Normale"/>
+    <w:next w:val="Normale"/>
+    <w:link w:val="Titolo4Carattere"/>
     <w:uiPriority w:val="9"/>
     <w:unhideWhenUsed/>
     <w:qFormat/>
@@ -3546,11 +3358,11 @@
       <w:szCs w:val="24"/>
     </w:rPr>
   </w:style>
-  <w:style w:type="paragraph" w:styleId="Titre5">
+  <w:style w:type="paragraph" w:styleId="Titolo5">
     <w:name w:val="heading 5"/>
-    <w:basedOn w:val="Normal"/>
-    <w:next w:val="Normal"/>
-    <w:link w:val="Titre5Car"/>
+    <w:basedOn w:val="Normale"/>
+    <w:next w:val="Normale"/>
+    <w:link w:val="Titolo5Carattere"/>
     <w:uiPriority w:val="9"/>
     <w:unhideWhenUsed/>
     <w:qFormat/>
@@ -3568,11 +3380,11 @@
       <w:color w:val="4F81BD"/>
     </w:rPr>
   </w:style>
-  <w:style w:type="paragraph" w:styleId="Titre6">
+  <w:style w:type="paragraph" w:styleId="Titolo6">
     <w:name w:val="heading 6"/>
-    <w:basedOn w:val="Normal"/>
-    <w:next w:val="Normal"/>
-    <w:link w:val="Titre6Car"/>
+    <w:basedOn w:val="Normale"/>
+    <w:next w:val="Normale"/>
+    <w:link w:val="Titolo6Carattere"/>
     <w:uiPriority w:val="9"/>
     <w:unhideWhenUsed/>
     <w:qFormat/>
@@ -3592,11 +3404,11 @@
       <w:color w:val="4F81BD"/>
     </w:rPr>
   </w:style>
-  <w:style w:type="paragraph" w:styleId="Titre7">
+  <w:style w:type="paragraph" w:styleId="Titolo7">
     <w:name w:val="heading 7"/>
-    <w:basedOn w:val="Normal"/>
-    <w:next w:val="Normal"/>
-    <w:link w:val="Titre7Car"/>
+    <w:basedOn w:val="Normale"/>
+    <w:next w:val="Normale"/>
+    <w:link w:val="Titolo7Carattere"/>
     <w:uiPriority w:val="9"/>
     <w:unhideWhenUsed/>
     <w:qFormat/>
@@ -3618,11 +3430,11 @@
       <w:szCs w:val="20"/>
     </w:rPr>
   </w:style>
-  <w:style w:type="paragraph" w:styleId="Titre8">
+  <w:style w:type="paragraph" w:styleId="Titolo8">
     <w:name w:val="heading 8"/>
-    <w:basedOn w:val="Normal"/>
-    <w:next w:val="Normal"/>
-    <w:link w:val="Titre8Car"/>
+    <w:basedOn w:val="Normale"/>
+    <w:next w:val="Normale"/>
+    <w:link w:val="Titolo8Carattere"/>
     <w:uiPriority w:val="9"/>
     <w:unhideWhenUsed/>
     <w:qFormat/>
@@ -3646,11 +3458,11 @@
       <w:szCs w:val="20"/>
     </w:rPr>
   </w:style>
-  <w:style w:type="paragraph" w:styleId="Titre9">
+  <w:style w:type="paragraph" w:styleId="Titolo9">
     <w:name w:val="heading 9"/>
-    <w:basedOn w:val="Normal"/>
-    <w:next w:val="Normal"/>
-    <w:link w:val="Titre9Car"/>
+    <w:basedOn w:val="Normale"/>
+    <w:next w:val="Normale"/>
+    <w:link w:val="Titolo9Carattere"/>
     <w:uiPriority w:val="9"/>
     <w:unhideWhenUsed/>
     <w:qFormat/>
@@ -3672,13 +3484,12 @@
       <w:szCs w:val="20"/>
     </w:rPr>
   </w:style>
-  <w:style w:type="character" w:default="1" w:styleId="Policepardfaut">
+  <w:style w:type="character" w:default="1" w:styleId="Carpredefinitoparagrafo">
     <w:name w:val="Default Paragraph Font"/>
     <w:uiPriority w:val="1"/>
-    <w:semiHidden/>
     <w:unhideWhenUsed/>
   </w:style>
-  <w:style w:type="table" w:default="1" w:styleId="TableauNormal">
+  <w:style w:type="table" w:default="1" w:styleId="Tabellanormale">
     <w:name w:val="Normal Table"/>
     <w:uiPriority w:val="99"/>
     <w:semiHidden/>
@@ -3693,16 +3504,16 @@
       </w:tblCellMar>
     </w:tblPr>
   </w:style>
-  <w:style w:type="numbering" w:default="1" w:styleId="Aucuneliste">
+  <w:style w:type="numbering" w:default="1" w:styleId="Nessunelenco">
     <w:name w:val="No List"/>
     <w:uiPriority w:val="99"/>
     <w:semiHidden/>
     <w:unhideWhenUsed/>
   </w:style>
-  <w:style w:type="character" w:customStyle="1" w:styleId="Titre1Car">
-    <w:name w:val="Titre 1 Car"/>
-    <w:basedOn w:val="Policepardfaut"/>
-    <w:link w:val="Titre1"/>
+  <w:style w:type="character" w:customStyle="1" w:styleId="Titolo1Carattere">
+    <w:name w:val="Titolo 1 Carattere"/>
+    <w:basedOn w:val="Carpredefinitoparagrafo"/>
+    <w:link w:val="Titolo1"/>
     <w:uiPriority w:val="9"/>
     <w:rsid w:val="002A5102"/>
     <w:rPr>
@@ -3715,10 +3526,10 @@
       <w:lang w:eastAsia="en-US" w:bidi="en-US"/>
     </w:rPr>
   </w:style>
-  <w:style w:type="character" w:customStyle="1" w:styleId="Titre2Car">
-    <w:name w:val="Titre 2 Car"/>
-    <w:basedOn w:val="Policepardfaut"/>
-    <w:link w:val="Titre2"/>
+  <w:style w:type="character" w:customStyle="1" w:styleId="Titolo2Carattere">
+    <w:name w:val="Titolo 2 Carattere"/>
+    <w:basedOn w:val="Carpredefinitoparagrafo"/>
+    <w:link w:val="Titolo2"/>
     <w:rsid w:val="000F7DCF"/>
     <w:rPr>
       <w:rFonts w:ascii="Cambria" w:hAnsi="Cambria"/>
@@ -3728,10 +3539,10 @@
       <w:lang w:eastAsia="en-US" w:bidi="en-US"/>
     </w:rPr>
   </w:style>
-  <w:style w:type="character" w:customStyle="1" w:styleId="Titre3Car">
-    <w:name w:val="Titre 3 Car"/>
-    <w:basedOn w:val="Policepardfaut"/>
-    <w:link w:val="Titre3"/>
+  <w:style w:type="character" w:customStyle="1" w:styleId="Titolo3Carattere">
+    <w:name w:val="Titolo 3 Carattere"/>
+    <w:basedOn w:val="Carpredefinitoparagrafo"/>
+    <w:link w:val="Titolo3"/>
     <w:rsid w:val="000F7DCF"/>
     <w:rPr>
       <w:rFonts w:ascii="Cambria" w:hAnsi="Cambria"/>
@@ -3741,10 +3552,10 @@
       <w:lang w:eastAsia="en-US" w:bidi="en-US"/>
     </w:rPr>
   </w:style>
-  <w:style w:type="character" w:customStyle="1" w:styleId="Titre4Car">
-    <w:name w:val="Titre 4 Car"/>
-    <w:basedOn w:val="Policepardfaut"/>
-    <w:link w:val="Titre4"/>
+  <w:style w:type="character" w:customStyle="1" w:styleId="Titolo4Carattere">
+    <w:name w:val="Titolo 4 Carattere"/>
+    <w:basedOn w:val="Carpredefinitoparagrafo"/>
+    <w:link w:val="Titolo4"/>
     <w:rsid w:val="000F7DCF"/>
     <w:rPr>
       <w:rFonts w:ascii="Cambria" w:hAnsi="Cambria"/>
@@ -3756,10 +3567,10 @@
       <w:lang w:eastAsia="en-US" w:bidi="en-US"/>
     </w:rPr>
   </w:style>
-  <w:style w:type="character" w:customStyle="1" w:styleId="Titre5Car">
-    <w:name w:val="Titre 5 Car"/>
-    <w:basedOn w:val="Policepardfaut"/>
-    <w:link w:val="Titre5"/>
+  <w:style w:type="character" w:customStyle="1" w:styleId="Titolo5Carattere">
+    <w:name w:val="Titolo 5 Carattere"/>
+    <w:basedOn w:val="Carpredefinitoparagrafo"/>
+    <w:link w:val="Titolo5"/>
     <w:rsid w:val="000F7DCF"/>
     <w:rPr>
       <w:rFonts w:ascii="Cambria" w:hAnsi="Cambria"/>
@@ -3769,10 +3580,10 @@
       <w:lang w:eastAsia="en-US" w:bidi="en-US"/>
     </w:rPr>
   </w:style>
-  <w:style w:type="character" w:customStyle="1" w:styleId="Titre6Car">
-    <w:name w:val="Titre 6 Car"/>
-    <w:basedOn w:val="Policepardfaut"/>
-    <w:link w:val="Titre6"/>
+  <w:style w:type="character" w:customStyle="1" w:styleId="Titolo6Carattere">
+    <w:name w:val="Titolo 6 Carattere"/>
+    <w:basedOn w:val="Carpredefinitoparagrafo"/>
+    <w:link w:val="Titolo6"/>
     <w:rsid w:val="000F7DCF"/>
     <w:rPr>
       <w:rFonts w:ascii="Cambria" w:hAnsi="Cambria"/>
@@ -3784,10 +3595,10 @@
       <w:lang w:eastAsia="en-US" w:bidi="en-US"/>
     </w:rPr>
   </w:style>
-  <w:style w:type="character" w:customStyle="1" w:styleId="Titre7Car">
-    <w:name w:val="Titre 7 Car"/>
-    <w:basedOn w:val="Policepardfaut"/>
-    <w:link w:val="Titre7"/>
+  <w:style w:type="character" w:customStyle="1" w:styleId="Titolo7Carattere">
+    <w:name w:val="Titolo 7 Carattere"/>
+    <w:basedOn w:val="Carpredefinitoparagrafo"/>
+    <w:link w:val="Titolo7"/>
     <w:rsid w:val="000F7DCF"/>
     <w:rPr>
       <w:rFonts w:ascii="Cambria" w:hAnsi="Cambria"/>
@@ -3797,10 +3608,10 @@
       <w:lang w:eastAsia="en-US" w:bidi="en-US"/>
     </w:rPr>
   </w:style>
-  <w:style w:type="character" w:customStyle="1" w:styleId="Titre8Car">
-    <w:name w:val="Titre 8 Car"/>
-    <w:basedOn w:val="Policepardfaut"/>
-    <w:link w:val="Titre8"/>
+  <w:style w:type="character" w:customStyle="1" w:styleId="Titolo8Carattere">
+    <w:name w:val="Titolo 8 Carattere"/>
+    <w:basedOn w:val="Carpredefinitoparagrafo"/>
+    <w:link w:val="Titolo8"/>
     <w:rsid w:val="000F7DCF"/>
     <w:rPr>
       <w:rFonts w:ascii="Cambria" w:hAnsi="Cambria"/>
@@ -3812,10 +3623,10 @@
       <w:lang w:eastAsia="en-US" w:bidi="en-US"/>
     </w:rPr>
   </w:style>
-  <w:style w:type="character" w:customStyle="1" w:styleId="Titre9Car">
-    <w:name w:val="Titre 9 Car"/>
-    <w:basedOn w:val="Policepardfaut"/>
-    <w:link w:val="Titre9"/>
+  <w:style w:type="character" w:customStyle="1" w:styleId="Titolo9Carattere">
+    <w:name w:val="Titolo 9 Carattere"/>
+    <w:basedOn w:val="Carpredefinitoparagrafo"/>
+    <w:link w:val="Titolo9"/>
     <w:rsid w:val="000F7DCF"/>
     <w:rPr>
       <w:rFonts w:ascii="Cambria" w:hAnsi="Cambria"/>
@@ -3825,10 +3636,10 @@
       <w:lang w:eastAsia="en-US" w:bidi="en-US"/>
     </w:rPr>
   </w:style>
-  <w:style w:type="paragraph" w:styleId="Lgende">
+  <w:style w:type="paragraph" w:styleId="Didascalia">
     <w:name w:val="caption"/>
-    <w:basedOn w:val="Normal"/>
-    <w:next w:val="Normal"/>
+    <w:basedOn w:val="Normale"/>
+    <w:next w:val="Normale"/>
     <w:unhideWhenUsed/>
     <w:qFormat/>
     <w:rsid w:val="000F7DCF"/>
@@ -3839,11 +3650,11 @@
       <w:szCs w:val="18"/>
     </w:rPr>
   </w:style>
-  <w:style w:type="paragraph" w:styleId="Titre">
+  <w:style w:type="paragraph" w:styleId="Titolo">
     <w:name w:val="Title"/>
-    <w:basedOn w:val="Normal"/>
-    <w:next w:val="Normal"/>
-    <w:link w:val="TitreCar"/>
+    <w:basedOn w:val="Normale"/>
+    <w:next w:val="Normale"/>
+    <w:link w:val="TitoloCarattere"/>
     <w:uiPriority w:val="10"/>
     <w:qFormat/>
     <w:rsid w:val="00CD149B"/>
@@ -3866,10 +3677,10 @@
       <w:szCs w:val="60"/>
     </w:rPr>
   </w:style>
-  <w:style w:type="character" w:customStyle="1" w:styleId="TitreCar">
-    <w:name w:val="Titre Car"/>
-    <w:basedOn w:val="Policepardfaut"/>
-    <w:link w:val="Titre"/>
+  <w:style w:type="character" w:customStyle="1" w:styleId="TitoloCarattere">
+    <w:name w:val="Titolo Carattere"/>
+    <w:basedOn w:val="Carpredefinitoparagrafo"/>
+    <w:link w:val="Titolo"/>
     <w:uiPriority w:val="10"/>
     <w:rsid w:val="00CD149B"/>
     <w:rPr>
@@ -3883,11 +3694,11 @@
       <w:lang w:val="en-US" w:eastAsia="en-US" w:bidi="en-US"/>
     </w:rPr>
   </w:style>
-  <w:style w:type="paragraph" w:styleId="Sous-titre">
+  <w:style w:type="paragraph" w:styleId="Sottotitolo">
     <w:name w:val="Subtitle"/>
-    <w:basedOn w:val="Normal"/>
-    <w:next w:val="Normal"/>
-    <w:link w:val="Sous-titreCar"/>
+    <w:basedOn w:val="Normale"/>
+    <w:next w:val="Normale"/>
+    <w:link w:val="SottotitoloCarattere"/>
     <w:uiPriority w:val="11"/>
     <w:qFormat/>
     <w:rsid w:val="002972C8"/>
@@ -3907,10 +3718,10 @@
       <w:szCs w:val="24"/>
     </w:rPr>
   </w:style>
-  <w:style w:type="character" w:customStyle="1" w:styleId="Sous-titreCar">
-    <w:name w:val="Sous-titre Car"/>
-    <w:basedOn w:val="Policepardfaut"/>
-    <w:link w:val="Sous-titre"/>
+  <w:style w:type="character" w:customStyle="1" w:styleId="SottotitoloCarattere">
+    <w:name w:val="Sottotitolo Carattere"/>
+    <w:basedOn w:val="Carpredefinitoparagrafo"/>
+    <w:link w:val="Sottotitolo"/>
     <w:uiPriority w:val="11"/>
     <w:rsid w:val="002972C8"/>
     <w:rPr>
@@ -3923,9 +3734,9 @@
       <w:lang w:val="en-US" w:eastAsia="en-US" w:bidi="en-US"/>
     </w:rPr>
   </w:style>
-  <w:style w:type="character" w:styleId="lev">
+  <w:style w:type="character" w:styleId="Enfasigrassetto">
     <w:name w:val="Strong"/>
-    <w:basedOn w:val="Policepardfaut"/>
+    <w:basedOn w:val="Carpredefinitoparagrafo"/>
     <w:qFormat/>
     <w:rsid w:val="000F7DCF"/>
     <w:rPr>
@@ -3934,7 +3745,7 @@
       <w:spacing w:val="0"/>
     </w:rPr>
   </w:style>
-  <w:style w:type="character" w:styleId="Accentuation">
+  <w:style w:type="character" w:styleId="Enfasicorsivo">
     <w:name w:val="Emphasis"/>
     <w:uiPriority w:val="20"/>
     <w:qFormat/>
@@ -3947,25 +3758,25 @@
       <w:color w:val="5A5A5A"/>
     </w:rPr>
   </w:style>
-  <w:style w:type="paragraph" w:styleId="Sansinterligne">
+  <w:style w:type="paragraph" w:styleId="Nessunaspaziatura">
     <w:name w:val="No Spacing"/>
-    <w:basedOn w:val="Normal"/>
-    <w:link w:val="SansinterligneCar"/>
+    <w:basedOn w:val="Normale"/>
+    <w:link w:val="NessunaspaziaturaCarattere"/>
     <w:uiPriority w:val="1"/>
     <w:qFormat/>
     <w:rsid w:val="000F7DCF"/>
   </w:style>
-  <w:style w:type="character" w:customStyle="1" w:styleId="SansinterligneCar">
-    <w:name w:val="Sans interligne Car"/>
-    <w:basedOn w:val="Policepardfaut"/>
-    <w:link w:val="Sansinterligne"/>
+  <w:style w:type="character" w:customStyle="1" w:styleId="NessunaspaziaturaCarattere">
+    <w:name w:val="Nessuna spaziatura Carattere"/>
+    <w:basedOn w:val="Carpredefinitoparagrafo"/>
+    <w:link w:val="Nessunaspaziatura"/>
     <w:uiPriority w:val="1"/>
     <w:rsid w:val="000F7DCF"/>
   </w:style>
-  <w:style w:type="paragraph" w:styleId="Paragraphedeliste">
+  <w:style w:type="paragraph" w:styleId="Paragrafoelenco">
     <w:name w:val="List Paragraph"/>
-    <w:basedOn w:val="Normal"/>
-    <w:link w:val="ParagraphedelisteCar"/>
+    <w:basedOn w:val="Normale"/>
+    <w:link w:val="ParagrafoelencoCarattere"/>
     <w:uiPriority w:val="34"/>
     <w:qFormat/>
     <w:rsid w:val="000F7DCF"/>
@@ -3974,11 +3785,11 @@
       <w:contextualSpacing/>
     </w:pPr>
   </w:style>
-  <w:style w:type="paragraph" w:styleId="Citation">
+  <w:style w:type="paragraph" w:styleId="Citazione">
     <w:name w:val="Quote"/>
-    <w:basedOn w:val="Normal"/>
-    <w:next w:val="Normal"/>
-    <w:link w:val="CitationCar"/>
+    <w:basedOn w:val="Normale"/>
+    <w:next w:val="Normale"/>
+    <w:link w:val="CitazioneCarattere"/>
     <w:uiPriority w:val="29"/>
     <w:qFormat/>
     <w:rsid w:val="00EC6802"/>
@@ -4000,10 +3811,10 @@
       <w:lang w:val="en-US"/>
     </w:rPr>
   </w:style>
-  <w:style w:type="character" w:customStyle="1" w:styleId="CitationCar">
-    <w:name w:val="Citation Car"/>
-    <w:basedOn w:val="Policepardfaut"/>
-    <w:link w:val="Citation"/>
+  <w:style w:type="character" w:customStyle="1" w:styleId="CitazioneCarattere">
+    <w:name w:val="Citazione Carattere"/>
+    <w:basedOn w:val="Carpredefinitoparagrafo"/>
+    <w:link w:val="Citazione"/>
     <w:uiPriority w:val="29"/>
     <w:rsid w:val="00EC6802"/>
     <w:rPr>
@@ -4017,11 +3828,11 @@
       <w:lang w:val="en-US" w:eastAsia="en-US" w:bidi="en-US"/>
     </w:rPr>
   </w:style>
-  <w:style w:type="paragraph" w:styleId="Citationintense">
+  <w:style w:type="paragraph" w:styleId="Citazioneintensa">
     <w:name w:val="Intense Quote"/>
-    <w:basedOn w:val="Normal"/>
-    <w:next w:val="Normal"/>
-    <w:link w:val="CitationintenseCar"/>
+    <w:basedOn w:val="Normale"/>
+    <w:next w:val="Normale"/>
+    <w:link w:val="CitazioneintensaCarattere"/>
     <w:uiPriority w:val="30"/>
     <w:qFormat/>
     <w:rsid w:val="000F7DCF"/>
@@ -4045,10 +3856,10 @@
       <w:szCs w:val="24"/>
     </w:rPr>
   </w:style>
-  <w:style w:type="character" w:customStyle="1" w:styleId="CitationintenseCar">
-    <w:name w:val="Citation intense Car"/>
-    <w:basedOn w:val="Policepardfaut"/>
-    <w:link w:val="Citationintense"/>
+  <w:style w:type="character" w:customStyle="1" w:styleId="CitazioneintensaCarattere">
+    <w:name w:val="Citazione intensa Carattere"/>
+    <w:basedOn w:val="Carpredefinitoparagrafo"/>
+    <w:link w:val="Citazioneintensa"/>
     <w:uiPriority w:val="30"/>
     <w:rsid w:val="000F7DCF"/>
     <w:rPr>
@@ -4061,7 +3872,7 @@
       <w:shd w:val="clear" w:color="auto" w:fill="4F81BD"/>
     </w:rPr>
   </w:style>
-  <w:style w:type="character" w:styleId="Emphaseple">
+  <w:style w:type="character" w:styleId="Enfasidelicata">
     <w:name w:val="Subtle Emphasis"/>
     <w:uiPriority w:val="19"/>
     <w:qFormat/>
@@ -4072,7 +3883,7 @@
       <w:color w:val="5A5A5A"/>
     </w:rPr>
   </w:style>
-  <w:style w:type="character" w:styleId="Emphaseintense">
+  <w:style w:type="character" w:styleId="Enfasiintensa">
     <w:name w:val="Intense Emphasis"/>
     <w:uiPriority w:val="21"/>
     <w:qFormat/>
@@ -4087,7 +3898,7 @@
       <w:szCs w:val="22"/>
     </w:rPr>
   </w:style>
-  <w:style w:type="character" w:styleId="Rfrenceple">
+  <w:style w:type="character" w:styleId="Riferimentodelicato">
     <w:name w:val="Subtle Reference"/>
     <w:uiPriority w:val="31"/>
     <w:qFormat/>
@@ -4097,9 +3908,9 @@
       <w:u w:val="single" w:color="9BBB59"/>
     </w:rPr>
   </w:style>
-  <w:style w:type="character" w:styleId="Rfrenceintense">
+  <w:style w:type="character" w:styleId="Riferimentointenso">
     <w:name w:val="Intense Reference"/>
-    <w:basedOn w:val="Policepardfaut"/>
+    <w:basedOn w:val="Carpredefinitoparagrafo"/>
     <w:uiPriority w:val="32"/>
     <w:qFormat/>
     <w:rsid w:val="000F7DCF"/>
@@ -4110,9 +3921,9 @@
       <w:u w:val="single" w:color="9BBB59"/>
     </w:rPr>
   </w:style>
-  <w:style w:type="character" w:styleId="Titredulivre">
+  <w:style w:type="character" w:styleId="Titolodellibro">
     <w:name w:val="Book Title"/>
-    <w:basedOn w:val="Policepardfaut"/>
+    <w:basedOn w:val="Carpredefinitoparagrafo"/>
     <w:uiPriority w:val="33"/>
     <w:qFormat/>
     <w:rsid w:val="000F7DCF"/>
@@ -4125,10 +3936,10 @@
       <w:color w:val="auto"/>
     </w:rPr>
   </w:style>
-  <w:style w:type="paragraph" w:styleId="En-ttedetabledesmatires">
+  <w:style w:type="paragraph" w:styleId="Titolosommario">
     <w:name w:val="TOC Heading"/>
-    <w:basedOn w:val="Titre1"/>
-    <w:next w:val="Normal"/>
+    <w:basedOn w:val="Titolo1"/>
+    <w:next w:val="Normale"/>
     <w:uiPriority w:val="39"/>
     <w:unhideWhenUsed/>
     <w:qFormat/>
@@ -4137,10 +3948,10 @@
       <w:outlineLvl w:val="9"/>
     </w:pPr>
   </w:style>
-  <w:style w:type="paragraph" w:styleId="En-tte">
+  <w:style w:type="paragraph" w:styleId="Intestazione">
     <w:name w:val="header"/>
-    <w:basedOn w:val="Normal"/>
-    <w:link w:val="En-tteCar"/>
+    <w:basedOn w:val="Normale"/>
+    <w:link w:val="IntestazioneCarattere"/>
     <w:uiPriority w:val="99"/>
     <w:unhideWhenUsed/>
     <w:rsid w:val="006F6717"/>
@@ -4151,10 +3962,10 @@
       </w:tabs>
     </w:pPr>
   </w:style>
-  <w:style w:type="character" w:customStyle="1" w:styleId="En-tteCar">
-    <w:name w:val="En-tête Car"/>
-    <w:basedOn w:val="Policepardfaut"/>
-    <w:link w:val="En-tte"/>
+  <w:style w:type="character" w:customStyle="1" w:styleId="IntestazioneCarattere">
+    <w:name w:val="Intestazione Carattere"/>
+    <w:basedOn w:val="Carpredefinitoparagrafo"/>
+    <w:link w:val="Intestazione"/>
     <w:uiPriority w:val="99"/>
     <w:rsid w:val="006F6717"/>
     <w:rPr>
@@ -4163,10 +3974,10 @@
       <w:lang w:val="en-US" w:eastAsia="en-US" w:bidi="en-US"/>
     </w:rPr>
   </w:style>
-  <w:style w:type="paragraph" w:styleId="Pieddepage">
+  <w:style w:type="paragraph" w:styleId="Pidipagina">
     <w:name w:val="footer"/>
-    <w:basedOn w:val="Normal"/>
-    <w:link w:val="PieddepageCar"/>
+    <w:basedOn w:val="Normale"/>
+    <w:link w:val="PidipaginaCarattere"/>
     <w:uiPriority w:val="99"/>
     <w:unhideWhenUsed/>
     <w:rsid w:val="006F6717"/>
@@ -4177,10 +3988,10 @@
       </w:tabs>
     </w:pPr>
   </w:style>
-  <w:style w:type="character" w:customStyle="1" w:styleId="PieddepageCar">
-    <w:name w:val="Pied de page Car"/>
-    <w:basedOn w:val="Policepardfaut"/>
-    <w:link w:val="Pieddepage"/>
+  <w:style w:type="character" w:customStyle="1" w:styleId="PidipaginaCarattere">
+    <w:name w:val="Piè di pagina Carattere"/>
+    <w:basedOn w:val="Carpredefinitoparagrafo"/>
+    <w:link w:val="Pidipagina"/>
     <w:uiPriority w:val="99"/>
     <w:rsid w:val="006F6717"/>
     <w:rPr>
@@ -4189,11 +4000,12 @@
       <w:lang w:val="en-US" w:eastAsia="en-US" w:bidi="en-US"/>
     </w:rPr>
   </w:style>
-  <w:style w:type="table" w:styleId="Grilledutableau">
+  <w:style w:type="table" w:styleId="Grigliatabella">
     <w:name w:val="Table Grid"/>
-    <w:basedOn w:val="TableauNormal"/>
+    <w:basedOn w:val="Tabellanormale"/>
     <w:rsid w:val="008E21DE"/>
     <w:tblPr>
+      <w:tblInd w:w="0" w:type="dxa"/>
       <w:tblBorders>
         <w:top w:val="single" w:sz="4" w:space="0" w:color="000000"/>
         <w:left w:val="single" w:sz="4" w:space="0" w:color="000000"/>
@@ -4202,20 +4014,26 @@
         <w:insideH w:val="single" w:sz="4" w:space="0" w:color="000000"/>
         <w:insideV w:val="single" w:sz="4" w:space="0" w:color="000000"/>
       </w:tblBorders>
+      <w:tblCellMar>
+        <w:top w:w="0" w:type="dxa"/>
+        <w:left w:w="108" w:type="dxa"/>
+        <w:bottom w:w="0" w:type="dxa"/>
+        <w:right w:w="108" w:type="dxa"/>
+      </w:tblCellMar>
     </w:tblPr>
   </w:style>
-  <w:style w:type="paragraph" w:styleId="TM1">
+  <w:style w:type="paragraph" w:styleId="Sommario1">
     <w:name w:val="toc 1"/>
-    <w:basedOn w:val="Normal"/>
-    <w:next w:val="Normal"/>
+    <w:basedOn w:val="Normale"/>
+    <w:next w:val="Normale"/>
     <w:autoRedefine/>
     <w:uiPriority w:val="39"/>
     <w:unhideWhenUsed/>
     <w:rsid w:val="00224DC1"/>
   </w:style>
-  <w:style w:type="character" w:styleId="Lienhypertexte">
+  <w:style w:type="character" w:styleId="Collegamentoipertestuale">
     <w:name w:val="Hyperlink"/>
-    <w:basedOn w:val="Policepardfaut"/>
+    <w:basedOn w:val="Carpredefinitoparagrafo"/>
     <w:uiPriority w:val="99"/>
     <w:unhideWhenUsed/>
     <w:rsid w:val="00224DC1"/>
@@ -4224,10 +4042,10 @@
       <w:u w:val="single"/>
     </w:rPr>
   </w:style>
-  <w:style w:type="paragraph" w:styleId="TM2">
+  <w:style w:type="paragraph" w:styleId="Sommario2">
     <w:name w:val="toc 2"/>
-    <w:basedOn w:val="Normal"/>
-    <w:next w:val="Normal"/>
+    <w:basedOn w:val="Normale"/>
+    <w:next w:val="Normale"/>
     <w:autoRedefine/>
     <w:uiPriority w:val="39"/>
     <w:unhideWhenUsed/>
@@ -4236,10 +4054,10 @@
       <w:ind w:left="220"/>
     </w:pPr>
   </w:style>
-  <w:style w:type="paragraph" w:styleId="Textedebulles">
+  <w:style w:type="paragraph" w:styleId="Testofumetto">
     <w:name w:val="Balloon Text"/>
-    <w:basedOn w:val="Normal"/>
-    <w:link w:val="TextedebullesCar"/>
+    <w:basedOn w:val="Normale"/>
+    <w:link w:val="TestofumettoCarattere"/>
     <w:unhideWhenUsed/>
     <w:rsid w:val="00C44781"/>
     <w:rPr>
@@ -4248,10 +4066,10 @@
       <w:szCs w:val="16"/>
     </w:rPr>
   </w:style>
-  <w:style w:type="character" w:customStyle="1" w:styleId="TextedebullesCar">
-    <w:name w:val="Texte de bulles Car"/>
-    <w:basedOn w:val="Policepardfaut"/>
-    <w:link w:val="Textedebulles"/>
+  <w:style w:type="character" w:customStyle="1" w:styleId="TestofumettoCarattere">
+    <w:name w:val="Testo fumetto Carattere"/>
+    <w:basedOn w:val="Carpredefinitoparagrafo"/>
+    <w:link w:val="Testofumetto"/>
     <w:rsid w:val="00C44781"/>
     <w:rPr>
       <w:rFonts w:ascii="Tahoma" w:hAnsi="Tahoma" w:cs="Tahoma"/>
@@ -4260,9 +4078,9 @@
       <w:lang w:val="en-US" w:eastAsia="en-US" w:bidi="en-US"/>
     </w:rPr>
   </w:style>
-  <w:style w:type="paragraph" w:styleId="Listepuces">
+  <w:style w:type="paragraph" w:styleId="Puntoelenco">
     <w:name w:val="List Bullet"/>
-    <w:basedOn w:val="Normal"/>
+    <w:basedOn w:val="Normale"/>
     <w:uiPriority w:val="99"/>
     <w:unhideWhenUsed/>
     <w:rsid w:val="008C4EC0"/>
@@ -4273,9 +4091,9 @@
       <w:contextualSpacing/>
     </w:pPr>
   </w:style>
-  <w:style w:type="character" w:styleId="Marquedecommentaire">
+  <w:style w:type="character" w:styleId="Rimandocommento">
     <w:name w:val="annotation reference"/>
-    <w:basedOn w:val="Policepardfaut"/>
+    <w:basedOn w:val="Carpredefinitoparagrafo"/>
     <w:unhideWhenUsed/>
     <w:rsid w:val="00A52D4C"/>
     <w:rPr>
@@ -4283,10 +4101,10 @@
       <w:szCs w:val="16"/>
     </w:rPr>
   </w:style>
-  <w:style w:type="paragraph" w:styleId="Commentaire">
+  <w:style w:type="paragraph" w:styleId="Testocommento">
     <w:name w:val="annotation text"/>
-    <w:basedOn w:val="Normal"/>
-    <w:link w:val="CommentaireCar"/>
+    <w:basedOn w:val="Normale"/>
+    <w:link w:val="TestocommentoCarattere"/>
     <w:unhideWhenUsed/>
     <w:rsid w:val="00A52D4C"/>
     <w:rPr>
@@ -4294,20 +4112,20 @@
       <w:szCs w:val="20"/>
     </w:rPr>
   </w:style>
-  <w:style w:type="character" w:customStyle="1" w:styleId="CommentaireCar">
-    <w:name w:val="Commentaire Car"/>
-    <w:basedOn w:val="Policepardfaut"/>
-    <w:link w:val="Commentaire"/>
+  <w:style w:type="character" w:customStyle="1" w:styleId="TestocommentoCarattere">
+    <w:name w:val="Testo commento Carattere"/>
+    <w:basedOn w:val="Carpredefinitoparagrafo"/>
+    <w:link w:val="Testocommento"/>
     <w:rsid w:val="00A52D4C"/>
     <w:rPr>
       <w:lang w:eastAsia="en-US" w:bidi="en-US"/>
     </w:rPr>
   </w:style>
-  <w:style w:type="paragraph" w:styleId="Objetducommentaire">
+  <w:style w:type="paragraph" w:styleId="Soggettocommento">
     <w:name w:val="annotation subject"/>
-    <w:basedOn w:val="Commentaire"/>
-    <w:next w:val="Commentaire"/>
-    <w:link w:val="ObjetducommentaireCar"/>
+    <w:basedOn w:val="Testocommento"/>
+    <w:next w:val="Testocommento"/>
+    <w:link w:val="SoggettocommentoCarattere"/>
     <w:unhideWhenUsed/>
     <w:rsid w:val="00A52D4C"/>
     <w:rPr>
@@ -4315,10 +4133,10 @@
       <w:bCs/>
     </w:rPr>
   </w:style>
-  <w:style w:type="character" w:customStyle="1" w:styleId="ObjetducommentaireCar">
-    <w:name w:val="Objet du commentaire Car"/>
-    <w:basedOn w:val="CommentaireCar"/>
-    <w:link w:val="Objetducommentaire"/>
+  <w:style w:type="character" w:customStyle="1" w:styleId="SoggettocommentoCarattere">
+    <w:name w:val="Soggetto commento Carattere"/>
+    <w:basedOn w:val="TestocommentoCarattere"/>
+    <w:link w:val="Soggettocommento"/>
     <w:rsid w:val="00A52D4C"/>
     <w:rPr>
       <w:b/>
@@ -4328,7 +4146,7 @@
   </w:style>
   <w:style w:type="paragraph" w:customStyle="1" w:styleId="REQU">
     <w:name w:val="REQU"/>
-    <w:basedOn w:val="Normal"/>
+    <w:basedOn w:val="Normale"/>
     <w:link w:val="REQUCar"/>
     <w:rsid w:val="00664DFC"/>
     <w:pPr>
@@ -4349,7 +4167,7 @@
   </w:style>
   <w:style w:type="paragraph" w:customStyle="1" w:styleId="RECO">
     <w:name w:val="RECO"/>
-    <w:basedOn w:val="Normal"/>
+    <w:basedOn w:val="Normale"/>
     <w:autoRedefine/>
     <w:rsid w:val="00664DFC"/>
     <w:pPr>
@@ -4376,9 +4194,9 @@
       <w:lang w:eastAsia="en-US"/>
     </w:rPr>
   </w:style>
-  <w:style w:type="table" w:styleId="Thmedutableau">
+  <w:style w:type="table" w:styleId="Tabellatema">
     <w:name w:val="Table Theme"/>
-    <w:basedOn w:val="TableauNormal"/>
+    <w:basedOn w:val="Tabellanormale"/>
     <w:rsid w:val="00664DFC"/>
     <w:pPr>
       <w:overflowPunct w:val="0"/>
@@ -4392,6 +4210,7 @@
       <w:rFonts w:ascii="Times New Roman" w:hAnsi="Times New Roman"/>
     </w:rPr>
     <w:tblPr>
+      <w:tblInd w:w="0" w:type="dxa"/>
       <w:tblBorders>
         <w:top w:val="single" w:sz="4" w:space="0" w:color="auto"/>
         <w:left w:val="single" w:sz="4" w:space="0" w:color="auto"/>
@@ -4400,11 +4219,17 @@
         <w:insideH w:val="single" w:sz="4" w:space="0" w:color="auto"/>
         <w:insideV w:val="single" w:sz="4" w:space="0" w:color="auto"/>
       </w:tblBorders>
+      <w:tblCellMar>
+        <w:top w:w="0" w:type="dxa"/>
+        <w:left w:w="108" w:type="dxa"/>
+        <w:bottom w:w="0" w:type="dxa"/>
+        <w:right w:w="108" w:type="dxa"/>
+      </w:tblCellMar>
     </w:tblPr>
   </w:style>
-  <w:style w:type="table" w:styleId="Grilledetableau3">
+  <w:style w:type="table" w:styleId="Tabellagriglia3">
     <w:name w:val="Table Grid 3"/>
-    <w:basedOn w:val="TableauNormal"/>
+    <w:basedOn w:val="Tabellanormale"/>
     <w:rsid w:val="00664DFC"/>
     <w:pPr>
       <w:overflowPunct w:val="0"/>
@@ -4418,6 +4243,7 @@
       <w:rFonts w:ascii="Times New Roman" w:hAnsi="Times New Roman"/>
     </w:rPr>
     <w:tblPr>
+      <w:tblInd w:w="0" w:type="dxa"/>
       <w:tblBorders>
         <w:top w:val="single" w:sz="6" w:space="0" w:color="000000"/>
         <w:left w:val="single" w:sz="12" w:space="0" w:color="000000"/>
@@ -4425,6 +4251,12 @@
         <w:right w:val="single" w:sz="12" w:space="0" w:color="000000"/>
         <w:insideV w:val="single" w:sz="6" w:space="0" w:color="000000"/>
       </w:tblBorders>
+      <w:tblCellMar>
+        <w:top w:w="0" w:type="dxa"/>
+        <w:left w:w="108" w:type="dxa"/>
+        <w:bottom w:w="0" w:type="dxa"/>
+        <w:right w:w="108" w:type="dxa"/>
+      </w:tblCellMar>
     </w:tblPr>
     <w:tcPr>
       <w:shd w:val="clear" w:color="auto" w:fill="auto"/>
@@ -4467,10 +4299,10 @@
       </w:tcPr>
     </w:tblStylePr>
   </w:style>
-  <w:style w:type="paragraph" w:styleId="TM3">
+  <w:style w:type="paragraph" w:styleId="Sommario3">
     <w:name w:val="toc 3"/>
-    <w:basedOn w:val="Normal"/>
-    <w:next w:val="Normal"/>
+    <w:basedOn w:val="Normale"/>
+    <w:next w:val="Normale"/>
     <w:autoRedefine/>
     <w:uiPriority w:val="39"/>
     <w:unhideWhenUsed/>
@@ -4480,10 +4312,10 @@
       <w:ind w:left="440"/>
     </w:pPr>
   </w:style>
-  <w:style w:type="paragraph" w:styleId="Retraitnormal">
+  <w:style w:type="paragraph" w:styleId="Rientronormale">
     <w:name w:val="Normal Indent"/>
-    <w:basedOn w:val="Normal"/>
-    <w:next w:val="Normal"/>
+    <w:basedOn w:val="Normale"/>
+    <w:next w:val="Normale"/>
     <w:rsid w:val="0021037E"/>
     <w:pPr>
       <w:overflowPunct w:val="0"/>
@@ -4499,10 +4331,10 @@
       <w:lang w:eastAsia="fr-FR" w:bidi="ar-SA"/>
     </w:rPr>
   </w:style>
-  <w:style w:type="paragraph" w:styleId="TM4">
+  <w:style w:type="paragraph" w:styleId="Sommario4">
     <w:name w:val="toc 4"/>
-    <w:basedOn w:val="Normal"/>
-    <w:next w:val="Normal"/>
+    <w:basedOn w:val="Normale"/>
+    <w:next w:val="Normale"/>
     <w:semiHidden/>
     <w:rsid w:val="0021037E"/>
     <w:pPr>
@@ -4518,10 +4350,10 @@
       <w:lang w:eastAsia="fr-FR" w:bidi="ar-SA"/>
     </w:rPr>
   </w:style>
-  <w:style w:type="paragraph" w:styleId="Index7">
+  <w:style w:type="paragraph" w:styleId="Indice7">
     <w:name w:val="index 7"/>
-    <w:basedOn w:val="Normal"/>
-    <w:next w:val="Normal"/>
+    <w:basedOn w:val="Normale"/>
+    <w:next w:val="Normale"/>
     <w:semiHidden/>
     <w:rsid w:val="0021037E"/>
     <w:pPr>
@@ -4537,10 +4369,10 @@
       <w:lang w:eastAsia="fr-FR" w:bidi="ar-SA"/>
     </w:rPr>
   </w:style>
-  <w:style w:type="paragraph" w:styleId="Index6">
+  <w:style w:type="paragraph" w:styleId="Indice6">
     <w:name w:val="index 6"/>
-    <w:basedOn w:val="Normal"/>
-    <w:next w:val="Normal"/>
+    <w:basedOn w:val="Normale"/>
+    <w:next w:val="Normale"/>
     <w:semiHidden/>
     <w:rsid w:val="0021037E"/>
     <w:pPr>
@@ -4556,10 +4388,10 @@
       <w:lang w:eastAsia="fr-FR" w:bidi="ar-SA"/>
     </w:rPr>
   </w:style>
-  <w:style w:type="paragraph" w:styleId="Index5">
+  <w:style w:type="paragraph" w:styleId="Indice5">
     <w:name w:val="index 5"/>
-    <w:basedOn w:val="Normal"/>
-    <w:next w:val="Normal"/>
+    <w:basedOn w:val="Normale"/>
+    <w:next w:val="Normale"/>
     <w:semiHidden/>
     <w:rsid w:val="0021037E"/>
     <w:pPr>
@@ -4575,10 +4407,10 @@
       <w:lang w:eastAsia="fr-FR" w:bidi="ar-SA"/>
     </w:rPr>
   </w:style>
-  <w:style w:type="paragraph" w:styleId="Index4">
+  <w:style w:type="paragraph" w:styleId="Indice4">
     <w:name w:val="index 4"/>
-    <w:basedOn w:val="Normal"/>
-    <w:next w:val="Normal"/>
+    <w:basedOn w:val="Normale"/>
+    <w:next w:val="Normale"/>
     <w:semiHidden/>
     <w:rsid w:val="0021037E"/>
     <w:pPr>
@@ -4594,10 +4426,10 @@
       <w:lang w:eastAsia="fr-FR" w:bidi="ar-SA"/>
     </w:rPr>
   </w:style>
-  <w:style w:type="paragraph" w:styleId="Index3">
+  <w:style w:type="paragraph" w:styleId="Indice3">
     <w:name w:val="index 3"/>
-    <w:basedOn w:val="Normal"/>
-    <w:next w:val="Normal"/>
+    <w:basedOn w:val="Normale"/>
+    <w:next w:val="Normale"/>
     <w:semiHidden/>
     <w:rsid w:val="0021037E"/>
     <w:pPr>
@@ -4614,10 +4446,10 @@
       <w:lang w:eastAsia="fr-FR" w:bidi="ar-SA"/>
     </w:rPr>
   </w:style>
-  <w:style w:type="paragraph" w:styleId="Index2">
+  <w:style w:type="paragraph" w:styleId="Indice2">
     <w:name w:val="index 2"/>
-    <w:basedOn w:val="Normal"/>
-    <w:next w:val="Normal"/>
+    <w:basedOn w:val="Normale"/>
+    <w:next w:val="Normale"/>
     <w:semiHidden/>
     <w:rsid w:val="0021037E"/>
     <w:pPr>
@@ -4634,10 +4466,10 @@
       <w:lang w:eastAsia="fr-FR" w:bidi="ar-SA"/>
     </w:rPr>
   </w:style>
-  <w:style w:type="paragraph" w:styleId="Index1">
+  <w:style w:type="paragraph" w:styleId="Indice1">
     <w:name w:val="index 1"/>
-    <w:basedOn w:val="Normal"/>
-    <w:next w:val="Normal"/>
+    <w:basedOn w:val="Normale"/>
+    <w:next w:val="Normale"/>
     <w:semiHidden/>
     <w:rsid w:val="0021037E"/>
     <w:pPr>
@@ -4654,10 +4486,10 @@
       <w:lang w:eastAsia="fr-FR" w:bidi="ar-SA"/>
     </w:rPr>
   </w:style>
-  <w:style w:type="paragraph" w:styleId="Titreindex">
+  <w:style w:type="paragraph" w:styleId="Titoloindice">
     <w:name w:val="index heading"/>
-    <w:basedOn w:val="Normal"/>
-    <w:next w:val="Index1"/>
+    <w:basedOn w:val="Normale"/>
+    <w:next w:val="Indice1"/>
     <w:semiHidden/>
     <w:rsid w:val="0021037E"/>
     <w:pPr>
@@ -4676,10 +4508,10 @@
       <w:lang w:eastAsia="fr-FR" w:bidi="ar-SA"/>
     </w:rPr>
   </w:style>
-  <w:style w:type="paragraph" w:styleId="TM5">
+  <w:style w:type="paragraph" w:styleId="Sommario5">
     <w:name w:val="toc 5"/>
-    <w:basedOn w:val="Normal"/>
-    <w:next w:val="Normal"/>
+    <w:basedOn w:val="Normale"/>
+    <w:next w:val="Normale"/>
     <w:semiHidden/>
     <w:rsid w:val="0021037E"/>
     <w:pPr>
@@ -4695,10 +4527,10 @@
       <w:lang w:eastAsia="fr-FR" w:bidi="ar-SA"/>
     </w:rPr>
   </w:style>
-  <w:style w:type="paragraph" w:styleId="Notedebasdepage">
+  <w:style w:type="paragraph" w:styleId="Testonotaapidipagina">
     <w:name w:val="footnote text"/>
-    <w:basedOn w:val="Normal"/>
-    <w:link w:val="NotedebasdepageCar"/>
+    <w:basedOn w:val="Normale"/>
+    <w:link w:val="TestonotaapidipaginaCarattere"/>
     <w:semiHidden/>
     <w:rsid w:val="0021037E"/>
     <w:pPr>
@@ -4714,10 +4546,10 @@
       <w:lang w:eastAsia="fr-FR" w:bidi="ar-SA"/>
     </w:rPr>
   </w:style>
-  <w:style w:type="character" w:customStyle="1" w:styleId="NotedebasdepageCar">
-    <w:name w:val="Note de bas de page Car"/>
-    <w:basedOn w:val="Policepardfaut"/>
-    <w:link w:val="Notedebasdepage"/>
+  <w:style w:type="character" w:customStyle="1" w:styleId="TestonotaapidipaginaCarattere">
+    <w:name w:val="Testo nota a piè di pagina Carattere"/>
+    <w:basedOn w:val="Carpredefinitoparagrafo"/>
+    <w:link w:val="Testonotaapidipagina"/>
     <w:semiHidden/>
     <w:rsid w:val="0021037E"/>
     <w:rPr>
@@ -4727,8 +4559,8 @@
   </w:style>
   <w:style w:type="paragraph" w:customStyle="1" w:styleId="Informatique">
     <w:name w:val="Informatique"/>
-    <w:basedOn w:val="Normal"/>
-    <w:next w:val="Normal"/>
+    <w:basedOn w:val="Normale"/>
+    <w:next w:val="Normale"/>
     <w:rsid w:val="0021037E"/>
     <w:pPr>
       <w:tabs>
@@ -4756,10 +4588,10 @@
       <w:lang w:eastAsia="fr-FR" w:bidi="ar-SA"/>
     </w:rPr>
   </w:style>
-  <w:style w:type="paragraph" w:styleId="TM6">
+  <w:style w:type="paragraph" w:styleId="Sommario6">
     <w:name w:val="toc 6"/>
-    <w:basedOn w:val="Normal"/>
-    <w:next w:val="Normal"/>
+    <w:basedOn w:val="Normale"/>
+    <w:next w:val="Normale"/>
     <w:autoRedefine/>
     <w:semiHidden/>
     <w:rsid w:val="0021037E"/>
@@ -4776,10 +4608,10 @@
       <w:lang w:eastAsia="fr-FR" w:bidi="ar-SA"/>
     </w:rPr>
   </w:style>
-  <w:style w:type="paragraph" w:styleId="TM7">
+  <w:style w:type="paragraph" w:styleId="Sommario7">
     <w:name w:val="toc 7"/>
-    <w:basedOn w:val="Normal"/>
-    <w:next w:val="Normal"/>
+    <w:basedOn w:val="Normale"/>
+    <w:next w:val="Normale"/>
     <w:autoRedefine/>
     <w:semiHidden/>
     <w:rsid w:val="0021037E"/>
@@ -4796,10 +4628,10 @@
       <w:lang w:eastAsia="fr-FR" w:bidi="ar-SA"/>
     </w:rPr>
   </w:style>
-  <w:style w:type="paragraph" w:styleId="TM8">
+  <w:style w:type="paragraph" w:styleId="Sommario8">
     <w:name w:val="toc 8"/>
-    <w:basedOn w:val="Normal"/>
-    <w:next w:val="Normal"/>
+    <w:basedOn w:val="Normale"/>
+    <w:next w:val="Normale"/>
     <w:autoRedefine/>
     <w:semiHidden/>
     <w:rsid w:val="0021037E"/>
@@ -4816,10 +4648,10 @@
       <w:lang w:eastAsia="fr-FR" w:bidi="ar-SA"/>
     </w:rPr>
   </w:style>
-  <w:style w:type="paragraph" w:styleId="TM9">
+  <w:style w:type="paragraph" w:styleId="Sommario9">
     <w:name w:val="toc 9"/>
-    <w:basedOn w:val="Normal"/>
-    <w:next w:val="Normal"/>
+    <w:basedOn w:val="Normale"/>
+    <w:next w:val="Normale"/>
     <w:autoRedefine/>
     <w:semiHidden/>
     <w:rsid w:val="0021037E"/>
@@ -4838,7 +4670,7 @@
   </w:style>
   <w:style w:type="paragraph" w:customStyle="1" w:styleId="Requierement">
     <w:name w:val="Requierement"/>
-    <w:basedOn w:val="Paragraphedeliste"/>
+    <w:basedOn w:val="Paragrafoelenco"/>
     <w:link w:val="RequierementCar"/>
     <w:rsid w:val="0021037E"/>
     <w:pPr>
@@ -4857,10 +4689,10 @@
       <w:rFonts w:cs="Arial"/>
     </w:rPr>
   </w:style>
-  <w:style w:type="character" w:customStyle="1" w:styleId="ParagraphedelisteCar">
-    <w:name w:val="Paragraphe de liste Car"/>
-    <w:basedOn w:val="Policepardfaut"/>
-    <w:link w:val="Paragraphedeliste"/>
+  <w:style w:type="character" w:customStyle="1" w:styleId="ParagrafoelencoCarattere">
+    <w:name w:val="Paragrafo elenco Carattere"/>
+    <w:basedOn w:val="Carpredefinitoparagrafo"/>
+    <w:link w:val="Paragrafoelenco"/>
     <w:uiPriority w:val="34"/>
     <w:rsid w:val="0021037E"/>
     <w:rPr>
@@ -4871,7 +4703,7 @@
   </w:style>
   <w:style w:type="character" w:customStyle="1" w:styleId="RequierementCar">
     <w:name w:val="Requierement Car"/>
-    <w:basedOn w:val="ParagraphedelisteCar"/>
+    <w:basedOn w:val="ParagrafoelencoCarattere"/>
     <w:link w:val="Requierement"/>
     <w:rsid w:val="0021037E"/>
     <w:rPr>
@@ -4881,10 +4713,10 @@
       <w:lang w:eastAsia="en-US" w:bidi="en-US"/>
     </w:rPr>
   </w:style>
-  <w:style w:type="paragraph" w:styleId="Bibliographie">
+  <w:style w:type="paragraph" w:styleId="Bibliografia">
     <w:name w:val="Bibliography"/>
-    <w:basedOn w:val="Normal"/>
-    <w:next w:val="Normal"/>
+    <w:basedOn w:val="Normale"/>
+    <w:next w:val="Normale"/>
     <w:uiPriority w:val="37"/>
     <w:unhideWhenUsed/>
     <w:rsid w:val="0021037E"/>
@@ -4901,17 +4733,17 @@
       <w:lang w:eastAsia="fr-FR" w:bidi="ar-SA"/>
     </w:rPr>
   </w:style>
-  <w:style w:type="character" w:styleId="Appelnotedebasdep">
+  <w:style w:type="character" w:styleId="Rimandonotaapidipagina">
     <w:name w:val="footnote reference"/>
-    <w:basedOn w:val="Policepardfaut"/>
+    <w:basedOn w:val="Carpredefinitoparagrafo"/>
     <w:rsid w:val="0021037E"/>
     <w:rPr>
       <w:vertAlign w:val="superscript"/>
     </w:rPr>
   </w:style>
-  <w:style w:type="paragraph" w:styleId="NormalWeb">
+  <w:style w:type="paragraph" w:styleId="NormaleWeb">
     <w:name w:val="Normal (Web)"/>
-    <w:basedOn w:val="Normal"/>
+    <w:basedOn w:val="Normale"/>
     <w:uiPriority w:val="99"/>
     <w:unhideWhenUsed/>
     <w:rsid w:val="0021037E"/>
@@ -4925,7 +4757,7 @@
       <w:lang w:eastAsia="fr-FR" w:bidi="ar-SA"/>
     </w:rPr>
   </w:style>
-  <w:style w:type="paragraph" w:styleId="Rvision">
+  <w:style w:type="paragraph" w:styleId="Revisione">
     <w:name w:val="Revision"/>
     <w:hidden/>
     <w:uiPriority w:val="99"/>
@@ -4939,10 +4771,11 @@
   </w:style>
   <w:style w:type="table" w:customStyle="1" w:styleId="BasicUserTable">
     <w:name w:val="BasicUserTable"/>
-    <w:basedOn w:val="TableauNormal"/>
+    <w:basedOn w:val="Tabellanormale"/>
     <w:uiPriority w:val="99"/>
     <w:rsid w:val="00532106"/>
     <w:tblPr>
+      <w:tblInd w:w="0" w:type="dxa"/>
       <w:tblBorders>
         <w:top w:val="single" w:sz="4" w:space="0" w:color="auto"/>
         <w:left w:val="single" w:sz="4" w:space="0" w:color="auto"/>
@@ -4951,6 +4784,12 @@
         <w:insideH w:val="single" w:sz="4" w:space="0" w:color="auto"/>
         <w:insideV w:val="single" w:sz="4" w:space="0" w:color="auto"/>
       </w:tblBorders>
+      <w:tblCellMar>
+        <w:top w:w="0" w:type="dxa"/>
+        <w:left w:w="108" w:type="dxa"/>
+        <w:bottom w:w="0" w:type="dxa"/>
+        <w:right w:w="108" w:type="dxa"/>
+      </w:tblCellMar>
     </w:tblPr>
     <w:tcPr>
       <w:shd w:val="clear" w:color="auto" w:fill="FFFFFF" w:themeFill="background1"/>
@@ -4970,7 +4809,7 @@
   </w:style>
   <w:style w:type="paragraph" w:customStyle="1" w:styleId="BasicUserList">
     <w:name w:val="BasicUserList"/>
-    <w:basedOn w:val="Paragraphedeliste"/>
+    <w:basedOn w:val="Paragrafoelenco"/>
     <w:link w:val="BasicUserListCar"/>
     <w:qFormat/>
     <w:rsid w:val="00336646"/>
@@ -4982,7 +4821,7 @@
   </w:style>
   <w:style w:type="character" w:customStyle="1" w:styleId="BasicUserListCar">
     <w:name w:val="BasicUserList Car"/>
-    <w:basedOn w:val="ParagraphedelisteCar"/>
+    <w:basedOn w:val="ParagrafoelencoCarattere"/>
     <w:link w:val="BasicUserList"/>
     <w:rsid w:val="00336646"/>
     <w:rPr>
@@ -4993,7 +4832,7 @@
   </w:style>
   <w:style w:type="paragraph" w:customStyle="1" w:styleId="BasicUserQuote">
     <w:name w:val="BasicUserQuote"/>
-    <w:basedOn w:val="Normal"/>
+    <w:basedOn w:val="Normale"/>
     <w:link w:val="BasicUserQuoteCar"/>
     <w:qFormat/>
     <w:rsid w:val="00FF4087"/>
@@ -5007,10 +4846,1870 @@
   </w:style>
   <w:style w:type="character" w:customStyle="1" w:styleId="BasicUserQuoteCar">
     <w:name w:val="BasicUserQuote Car"/>
-    <w:basedOn w:val="Policepardfaut"/>
+    <w:basedOn w:val="Carpredefinitoparagrafo"/>
     <w:link w:val="BasicUserQuote"/>
     <w:rsid w:val="00FF4087"/>
     <w:rPr>
+      <w:sz w:val="22"/>
+      <w:szCs w:val="22"/>
+      <w:shd w:val="clear" w:color="auto" w:fill="D9D9D9" w:themeFill="background1" w:themeFillShade="D9"/>
+      <w:lang w:eastAsia="en-US" w:bidi="en-US"/>
+    </w:rPr>
+  </w:style>
+  <w:style w:type="paragraph" w:customStyle="1" w:styleId="BlockCode">
+    <w:name w:val="BlockCode"/>
+    <w:basedOn w:val="BasicUserQuote"/>
+    <w:link w:val="BlockCodeCarattere"/>
+    <w:qFormat/>
+    <w:rsid w:val="001433B2"/>
+    <w:rPr>
+      <w:rFonts w:ascii="Consolas" w:hAnsi="Consolas" w:cs="Consolas"/>
+    </w:rPr>
+  </w:style>
+  <w:style w:type="character" w:customStyle="1" w:styleId="CodeSpan">
+    <w:name w:val="CodeSpan"/>
+    <w:basedOn w:val="Carpredefinitoparagrafo"/>
+    <w:uiPriority w:val="1"/>
+    <w:qFormat/>
+    <w:rsid w:val="003616C4"/>
+    <w:rPr>
+      <w:rFonts w:ascii="Consolas" w:hAnsi="Consolas"/>
+      <w:color w:val="17365D" w:themeColor="text2" w:themeShade="BF"/>
+      <w:bdr w:val="none" w:sz="0" w:space="0" w:color="auto"/>
+      <w:shd w:val="pct10" w:color="auto" w:fill="auto"/>
+    </w:rPr>
+  </w:style>
+  <w:style w:type="character" w:customStyle="1" w:styleId="BlockCodeCarattere">
+    <w:name w:val="BlockCode Carattere"/>
+    <w:basedOn w:val="BasicUserQuoteCar"/>
+    <w:link w:val="BlockCode"/>
+    <w:rsid w:val="001433B2"/>
+    <w:rPr>
+      <w:rFonts w:ascii="Consolas" w:hAnsi="Consolas" w:cs="Consolas"/>
+      <w:sz w:val="22"/>
+      <w:szCs w:val="22"/>
+      <w:shd w:val="clear" w:color="auto" w:fill="D9D9D9" w:themeFill="background1" w:themeFillShade="D9"/>
+      <w:lang w:eastAsia="en-US" w:bidi="en-US"/>
+    </w:rPr>
+  </w:style>
+</w:styles>
+</file>
+
+<file path=word/stylesWithEffects.xml><?xml version="1.0" encoding="utf-8"?>
+<w:styles xmlns:wpc="http://schemas.microsoft.com/office/word/2010/wordprocessingCanvas" xmlns:mc="http://schemas.openxmlformats.org/markup-compatibility/2006" xmlns:o="urn:schemas-microsoft-com:office:office" xmlns:r="http://schemas.openxmlformats.org/officeDocument/2006/relationships" xmlns:m="http://schemas.openxmlformats.org/officeDocument/2006/math" xmlns:v="urn:schemas-microsoft-com:vml" xmlns:wp14="http://schemas.microsoft.com/office/word/2010/wordprocessingDrawing" xmlns:wp="http://schemas.openxmlformats.org/drawingml/2006/wordprocessingDrawing" xmlns:w10="urn:schemas-microsoft-com:office:word" xmlns:w="http://schemas.openxmlformats.org/wordprocessingml/2006/main" xmlns:w14="http://schemas.microsoft.com/office/word/2010/wordml" xmlns:wpg="http://schemas.microsoft.com/office/word/2010/wordprocessingGroup" xmlns:wpi="http://schemas.microsoft.com/office/word/2010/wordprocessingInk" xmlns:wne="http://schemas.microsoft.com/office/word/2006/wordml" xmlns:wps="http://schemas.microsoft.com/office/word/2010/wordprocessingShape" mc:Ignorable="w14 wp14">
+  <w:docDefaults>
+    <w:rPrDefault>
+      <w:rPr>
+        <w:rFonts w:ascii="Calibri" w:eastAsia="Times New Roman" w:hAnsi="Calibri" w:cs="Times New Roman"/>
+        <w:lang w:val="fr-FR" w:eastAsia="fr-FR" w:bidi="ar-SA"/>
+      </w:rPr>
+    </w:rPrDefault>
+    <w:pPrDefault/>
+  </w:docDefaults>
+  <w:latentStyles w:defLockedState="0" w:defUIPriority="99" w:defSemiHidden="1" w:defUnhideWhenUsed="1" w:defQFormat="0" w:count="267">
+    <w:lsdException w:name="Normal" w:semiHidden="0" w:uiPriority="0" w:unhideWhenUsed="0" w:qFormat="1"/>
+    <w:lsdException w:name="heading 1" w:semiHidden="0" w:uiPriority="9" w:unhideWhenUsed="0" w:qFormat="1"/>
+    <w:lsdException w:name="heading 2" w:uiPriority="9" w:qFormat="1"/>
+    <w:lsdException w:name="heading 3" w:uiPriority="9" w:qFormat="1"/>
+    <w:lsdException w:name="heading 4" w:uiPriority="9" w:qFormat="1"/>
+    <w:lsdException w:name="heading 5" w:uiPriority="9" w:qFormat="1"/>
+    <w:lsdException w:name="heading 6" w:uiPriority="9" w:qFormat="1"/>
+    <w:lsdException w:name="heading 7" w:uiPriority="9" w:qFormat="1"/>
+    <w:lsdException w:name="heading 8" w:uiPriority="9" w:qFormat="1"/>
+    <w:lsdException w:name="heading 9" w:uiPriority="9" w:qFormat="1"/>
+    <w:lsdException w:name="index 1" w:uiPriority="0"/>
+    <w:lsdException w:name="index 2" w:uiPriority="0"/>
+    <w:lsdException w:name="index 3" w:uiPriority="0"/>
+    <w:lsdException w:name="index 4" w:uiPriority="0"/>
+    <w:lsdException w:name="index 5" w:uiPriority="0"/>
+    <w:lsdException w:name="index 6" w:uiPriority="0"/>
+    <w:lsdException w:name="index 7" w:uiPriority="0"/>
+    <w:lsdException w:name="toc 1" w:uiPriority="39"/>
+    <w:lsdException w:name="toc 2" w:uiPriority="39"/>
+    <w:lsdException w:name="toc 3" w:uiPriority="39"/>
+    <w:lsdException w:name="toc 4" w:uiPriority="0"/>
+    <w:lsdException w:name="toc 5" w:uiPriority="0"/>
+    <w:lsdException w:name="toc 6" w:uiPriority="0"/>
+    <w:lsdException w:name="toc 7" w:uiPriority="0"/>
+    <w:lsdException w:name="toc 8" w:uiPriority="0"/>
+    <w:lsdException w:name="toc 9" w:uiPriority="0"/>
+    <w:lsdException w:name="Normal Indent" w:uiPriority="0"/>
+    <w:lsdException w:name="footnote text" w:uiPriority="0"/>
+    <w:lsdException w:name="annotation text" w:uiPriority="0"/>
+    <w:lsdException w:name="index heading" w:uiPriority="0"/>
+    <w:lsdException w:name="caption" w:uiPriority="0" w:qFormat="1"/>
+    <w:lsdException w:name="footnote reference" w:uiPriority="0"/>
+    <w:lsdException w:name="annotation reference" w:uiPriority="0"/>
+    <w:lsdException w:name="Title" w:semiHidden="0" w:uiPriority="10" w:unhideWhenUsed="0" w:qFormat="1"/>
+    <w:lsdException w:name="Default Paragraph Font" w:uiPriority="1"/>
+    <w:lsdException w:name="Subtitle" w:semiHidden="0" w:uiPriority="11" w:unhideWhenUsed="0" w:qFormat="1"/>
+    <w:lsdException w:name="Strong" w:semiHidden="0" w:uiPriority="0" w:unhideWhenUsed="0" w:qFormat="1"/>
+    <w:lsdException w:name="Emphasis" w:semiHidden="0" w:uiPriority="20" w:unhideWhenUsed="0" w:qFormat="1"/>
+    <w:lsdException w:name="annotation subject" w:uiPriority="0"/>
+    <w:lsdException w:name="Table Grid 3" w:uiPriority="0"/>
+    <w:lsdException w:name="Balloon Text" w:uiPriority="0"/>
+    <w:lsdException w:name="Table Grid" w:semiHidden="0" w:uiPriority="0" w:unhideWhenUsed="0"/>
+    <w:lsdException w:name="Table Theme" w:uiPriority="0"/>
+    <w:lsdException w:name="Placeholder Text" w:unhideWhenUsed="0"/>
+    <w:lsdException w:name="No Spacing" w:semiHidden="0" w:uiPriority="1" w:unhideWhenUsed="0" w:qFormat="1"/>
+    <w:lsdException w:name="Light Shading" w:semiHidden="0" w:uiPriority="60" w:unhideWhenUsed="0"/>
+    <w:lsdException w:name="Light List" w:semiHidden="0" w:uiPriority="61" w:unhideWhenUsed="0"/>
+    <w:lsdException w:name="Light Grid" w:semiHidden="0" w:uiPriority="62" w:unhideWhenUsed="0"/>
+    <w:lsdException w:name="Medium Shading 1" w:semiHidden="0" w:uiPriority="63" w:unhideWhenUsed="0"/>
+    <w:lsdException w:name="Medium Shading 2" w:semiHidden="0" w:uiPriority="64" w:unhideWhenUsed="0"/>
+    <w:lsdException w:name="Medium List 1" w:semiHidden="0" w:uiPriority="65" w:unhideWhenUsed="0"/>
+    <w:lsdException w:name="Medium List 2" w:semiHidden="0" w:uiPriority="66" w:unhideWhenUsed="0"/>
+    <w:lsdException w:name="Medium Grid 1" w:semiHidden="0" w:uiPriority="67" w:unhideWhenUsed="0"/>
+    <w:lsdException w:name="Medium Grid 2" w:semiHidden="0" w:uiPriority="68" w:unhideWhenUsed="0"/>
+    <w:lsdException w:name="Medium Grid 3" w:semiHidden="0" w:uiPriority="69" w:unhideWhenUsed="0"/>
+    <w:lsdException w:name="Dark List" w:semiHidden="0" w:uiPriority="70" w:unhideWhenUsed="0"/>
+    <w:lsdException w:name="Colorful Shading" w:semiHidden="0" w:uiPriority="71" w:unhideWhenUsed="0"/>
+    <w:lsdException w:name="Colorful List" w:semiHidden="0" w:uiPriority="72" w:unhideWhenUsed="0"/>
+    <w:lsdException w:name="Colorful Grid" w:semiHidden="0" w:uiPriority="73" w:unhideWhenUsed="0"/>
+    <w:lsdException w:name="Light Shading Accent 1" w:semiHidden="0" w:uiPriority="60" w:unhideWhenUsed="0"/>
+    <w:lsdException w:name="Light List Accent 1" w:semiHidden="0" w:uiPriority="61" w:unhideWhenUsed="0"/>
+    <w:lsdException w:name="Light Grid Accent 1" w:semiHidden="0" w:uiPriority="62" w:unhideWhenUsed="0"/>
+    <w:lsdException w:name="Medium Shading 1 Accent 1" w:semiHidden="0" w:uiPriority="63" w:unhideWhenUsed="0"/>
+    <w:lsdException w:name="Medium Shading 2 Accent 1" w:semiHidden="0" w:uiPriority="64" w:unhideWhenUsed="0"/>
+    <w:lsdException w:name="Medium List 1 Accent 1" w:semiHidden="0" w:uiPriority="65" w:unhideWhenUsed="0"/>
+    <w:lsdException w:name="Revision" w:unhideWhenUsed="0"/>
+    <w:lsdException w:name="List Paragraph" w:semiHidden="0" w:uiPriority="34" w:unhideWhenUsed="0" w:qFormat="1"/>
+    <w:lsdException w:name="Quote" w:semiHidden="0" w:uiPriority="29" w:unhideWhenUsed="0" w:qFormat="1"/>
+    <w:lsdException w:name="Intense Quote" w:semiHidden="0" w:uiPriority="30" w:unhideWhenUsed="0" w:qFormat="1"/>
+    <w:lsdException w:name="Medium List 2 Accent 1" w:semiHidden="0" w:uiPriority="66" w:unhideWhenUsed="0"/>
+    <w:lsdException w:name="Medium Grid 1 Accent 1" w:semiHidden="0" w:uiPriority="67" w:unhideWhenUsed="0"/>
+    <w:lsdException w:name="Medium Grid 2 Accent 1" w:semiHidden="0" w:uiPriority="68" w:unhideWhenUsed="0"/>
+    <w:lsdException w:name="Medium Grid 3 Accent 1" w:semiHidden="0" w:uiPriority="69" w:unhideWhenUsed="0"/>
+    <w:lsdException w:name="Dark List Accent 1" w:semiHidden="0" w:uiPriority="70" w:unhideWhenUsed="0"/>
+    <w:lsdException w:name="Colorful Shading Accent 1" w:semiHidden="0" w:uiPriority="71" w:unhideWhenUsed="0"/>
+    <w:lsdException w:name="Colorful List Accent 1" w:semiHidden="0" w:uiPriority="72" w:unhideWhenUsed="0"/>
+    <w:lsdException w:name="Colorful Grid Accent 1" w:semiHidden="0" w:uiPriority="73" w:unhideWhenUsed="0"/>
+    <w:lsdException w:name="Light Shading Accent 2" w:semiHidden="0" w:uiPriority="60" w:unhideWhenUsed="0"/>
+    <w:lsdException w:name="Light List Accent 2" w:semiHidden="0" w:uiPriority="61" w:unhideWhenUsed="0"/>
+    <w:lsdException w:name="Light Grid Accent 2" w:semiHidden="0" w:uiPriority="62" w:unhideWhenUsed="0"/>
+    <w:lsdException w:name="Medium Shading 1 Accent 2" w:semiHidden="0" w:uiPriority="63" w:unhideWhenUsed="0"/>
+    <w:lsdException w:name="Medium Shading 2 Accent 2" w:semiHidden="0" w:uiPriority="64" w:unhideWhenUsed="0"/>
+    <w:lsdException w:name="Medium List 1 Accent 2" w:semiHidden="0" w:uiPriority="65" w:unhideWhenUsed="0"/>
+    <w:lsdException w:name="Medium List 2 Accent 2" w:semiHidden="0" w:uiPriority="66" w:unhideWhenUsed="0"/>
+    <w:lsdException w:name="Medium Grid 1 Accent 2" w:semiHidden="0" w:uiPriority="67" w:unhideWhenUsed="0"/>
+    <w:lsdException w:name="Medium Grid 2 Accent 2" w:semiHidden="0" w:uiPriority="68" w:unhideWhenUsed="0"/>
+    <w:lsdException w:name="Medium Grid 3 Accent 2" w:semiHidden="0" w:uiPriority="69" w:unhideWhenUsed="0"/>
+    <w:lsdException w:name="Dark List Accent 2" w:semiHidden="0" w:uiPriority="70" w:unhideWhenUsed="0"/>
+    <w:lsdException w:name="Colorful Shading Accent 2" w:semiHidden="0" w:uiPriority="71" w:unhideWhenUsed="0"/>
+    <w:lsdException w:name="Colorful List Accent 2" w:semiHidden="0" w:uiPriority="72" w:unhideWhenUsed="0"/>
+    <w:lsdException w:name="Colorful Grid Accent 2" w:semiHidden="0" w:uiPriority="73" w:unhideWhenUsed="0"/>
+    <w:lsdException w:name="Light Shading Accent 3" w:semiHidden="0" w:uiPriority="60" w:unhideWhenUsed="0"/>
+    <w:lsdException w:name="Light List Accent 3" w:semiHidden="0" w:uiPriority="61" w:unhideWhenUsed="0"/>
+    <w:lsdException w:name="Light Grid Accent 3" w:semiHidden="0" w:uiPriority="62" w:unhideWhenUsed="0"/>
+    <w:lsdException w:name="Medium Shading 1 Accent 3" w:semiHidden="0" w:uiPriority="63" w:unhideWhenUsed="0"/>
+    <w:lsdException w:name="Medium Shading 2 Accent 3" w:semiHidden="0" w:uiPriority="64" w:unhideWhenUsed="0"/>
+    <w:lsdException w:name="Medium List 1 Accent 3" w:semiHidden="0" w:uiPriority="65" w:unhideWhenUsed="0"/>
+    <w:lsdException w:name="Medium List 2 Accent 3" w:semiHidden="0" w:uiPriority="66" w:unhideWhenUsed="0"/>
+    <w:lsdException w:name="Medium Grid 1 Accent 3" w:semiHidden="0" w:uiPriority="67" w:unhideWhenUsed="0"/>
+    <w:lsdException w:name="Medium Grid 2 Accent 3" w:semiHidden="0" w:uiPriority="68" w:unhideWhenUsed="0"/>
+    <w:lsdException w:name="Medium Grid 3 Accent 3" w:semiHidden="0" w:uiPriority="69" w:unhideWhenUsed="0"/>
+    <w:lsdException w:name="Dark List Accent 3" w:semiHidden="0" w:uiPriority="70" w:unhideWhenUsed="0"/>
+    <w:lsdException w:name="Colorful Shading Accent 3" w:semiHidden="0" w:uiPriority="71" w:unhideWhenUsed="0"/>
+    <w:lsdException w:name="Colorful List Accent 3" w:semiHidden="0" w:uiPriority="72" w:unhideWhenUsed="0"/>
+    <w:lsdException w:name="Colorful Grid Accent 3" w:semiHidden="0" w:uiPriority="73" w:unhideWhenUsed="0"/>
+    <w:lsdException w:name="Light Shading Accent 4" w:semiHidden="0" w:uiPriority="60" w:unhideWhenUsed="0"/>
+    <w:lsdException w:name="Light List Accent 4" w:semiHidden="0" w:uiPriority="61" w:unhideWhenUsed="0"/>
+    <w:lsdException w:name="Light Grid Accent 4" w:semiHidden="0" w:uiPriority="62" w:unhideWhenUsed="0"/>
+    <w:lsdException w:name="Medium Shading 1 Accent 4" w:semiHidden="0" w:uiPriority="63" w:unhideWhenUsed="0"/>
+    <w:lsdException w:name="Medium Shading 2 Accent 4" w:semiHidden="0" w:uiPriority="64" w:unhideWhenUsed="0"/>
+    <w:lsdException w:name="Medium List 1 Accent 4" w:semiHidden="0" w:uiPriority="65" w:unhideWhenUsed="0"/>
+    <w:lsdException w:name="Medium List 2 Accent 4" w:semiHidden="0" w:uiPriority="66" w:unhideWhenUsed="0"/>
+    <w:lsdException w:name="Medium Grid 1 Accent 4" w:semiHidden="0" w:uiPriority="67" w:unhideWhenUsed="0"/>
+    <w:lsdException w:name="Medium Grid 2 Accent 4" w:semiHidden="0" w:uiPriority="68" w:unhideWhenUsed="0"/>
+    <w:lsdException w:name="Medium Grid 3 Accent 4" w:semiHidden="0" w:uiPriority="69" w:unhideWhenUsed="0"/>
+    <w:lsdException w:name="Dark List Accent 4" w:semiHidden="0" w:uiPriority="70" w:unhideWhenUsed="0"/>
+    <w:lsdException w:name="Colorful Shading Accent 4" w:semiHidden="0" w:uiPriority="71" w:unhideWhenUsed="0"/>
+    <w:lsdException w:name="Colorful List Accent 4" w:semiHidden="0" w:uiPriority="72" w:unhideWhenUsed="0"/>
+    <w:lsdException w:name="Colorful Grid Accent 4" w:semiHidden="0" w:uiPriority="73" w:unhideWhenUsed="0"/>
+    <w:lsdException w:name="Light Shading Accent 5" w:semiHidden="0" w:uiPriority="60" w:unhideWhenUsed="0"/>
+    <w:lsdException w:name="Light List Accent 5" w:semiHidden="0" w:uiPriority="61" w:unhideWhenUsed="0"/>
+    <w:lsdException w:name="Light Grid Accent 5" w:semiHidden="0" w:uiPriority="62" w:unhideWhenUsed="0"/>
+    <w:lsdException w:name="Medium Shading 1 Accent 5" w:semiHidden="0" w:uiPriority="63" w:unhideWhenUsed="0"/>
+    <w:lsdException w:name="Medium Shading 2 Accent 5" w:semiHidden="0" w:uiPriority="64" w:unhideWhenUsed="0"/>
+    <w:lsdException w:name="Medium List 1 Accent 5" w:semiHidden="0" w:uiPriority="65" w:unhideWhenUsed="0"/>
+    <w:lsdException w:name="Medium List 2 Accent 5" w:semiHidden="0" w:uiPriority="66" w:unhideWhenUsed="0"/>
+    <w:lsdException w:name="Medium Grid 1 Accent 5" w:semiHidden="0" w:uiPriority="67" w:unhideWhenUsed="0"/>
+    <w:lsdException w:name="Medium Grid 2 Accent 5" w:semiHidden="0" w:uiPriority="68" w:unhideWhenUsed="0"/>
+    <w:lsdException w:name="Medium Grid 3 Accent 5" w:semiHidden="0" w:uiPriority="69" w:unhideWhenUsed="0"/>
+    <w:lsdException w:name="Dark List Accent 5" w:semiHidden="0" w:uiPriority="70" w:unhideWhenUsed="0"/>
+    <w:lsdException w:name="Colorful Shading Accent 5" w:semiHidden="0" w:uiPriority="71" w:unhideWhenUsed="0"/>
+    <w:lsdException w:name="Colorful List Accent 5" w:semiHidden="0" w:uiPriority="72" w:unhideWhenUsed="0"/>
+    <w:lsdException w:name="Colorful Grid Accent 5" w:semiHidden="0" w:uiPriority="73" w:unhideWhenUsed="0"/>
+    <w:lsdException w:name="Light Shading Accent 6" w:semiHidden="0" w:uiPriority="60" w:unhideWhenUsed="0"/>
+    <w:lsdException w:name="Light List Accent 6" w:semiHidden="0" w:uiPriority="61" w:unhideWhenUsed="0"/>
+    <w:lsdException w:name="Light Grid Accent 6" w:semiHidden="0" w:uiPriority="62" w:unhideWhenUsed="0"/>
+    <w:lsdException w:name="Medium Shading 1 Accent 6" w:semiHidden="0" w:uiPriority="63" w:unhideWhenUsed="0"/>
+    <w:lsdException w:name="Medium Shading 2 Accent 6" w:semiHidden="0" w:uiPriority="64" w:unhideWhenUsed="0"/>
+    <w:lsdException w:name="Medium List 1 Accent 6" w:semiHidden="0" w:uiPriority="65" w:unhideWhenUsed="0"/>
+    <w:lsdException w:name="Medium List 2 Accent 6" w:semiHidden="0" w:uiPriority="66" w:unhideWhenUsed="0"/>
+    <w:lsdException w:name="Medium Grid 1 Accent 6" w:semiHidden="0" w:uiPriority="67" w:unhideWhenUsed="0"/>
+    <w:lsdException w:name="Medium Grid 2 Accent 6" w:semiHidden="0" w:uiPriority="68" w:unhideWhenUsed="0"/>
+    <w:lsdException w:name="Medium Grid 3 Accent 6" w:semiHidden="0" w:uiPriority="69" w:unhideWhenUsed="0"/>
+    <w:lsdException w:name="Dark List Accent 6" w:semiHidden="0" w:uiPriority="70" w:unhideWhenUsed="0"/>
+    <w:lsdException w:name="Colorful Shading Accent 6" w:semiHidden="0" w:uiPriority="71" w:unhideWhenUsed="0"/>
+    <w:lsdException w:name="Colorful List Accent 6" w:semiHidden="0" w:uiPriority="72" w:unhideWhenUsed="0"/>
+    <w:lsdException w:name="Colorful Grid Accent 6" w:semiHidden="0" w:uiPriority="73" w:unhideWhenUsed="0"/>
+    <w:lsdException w:name="Subtle Emphasis" w:semiHidden="0" w:uiPriority="19" w:unhideWhenUsed="0" w:qFormat="1"/>
+    <w:lsdException w:name="Intense Emphasis" w:semiHidden="0" w:uiPriority="21" w:unhideWhenUsed="0" w:qFormat="1"/>
+    <w:lsdException w:name="Subtle Reference" w:semiHidden="0" w:uiPriority="31" w:unhideWhenUsed="0" w:qFormat="1"/>
+    <w:lsdException w:name="Intense Reference" w:semiHidden="0" w:uiPriority="32" w:unhideWhenUsed="0" w:qFormat="1"/>
+    <w:lsdException w:name="Book Title" w:semiHidden="0" w:uiPriority="33" w:unhideWhenUsed="0" w:qFormat="1"/>
+    <w:lsdException w:name="Bibliography" w:uiPriority="37"/>
+    <w:lsdException w:name="TOC Heading" w:uiPriority="39" w:qFormat="1"/>
+  </w:latentStyles>
+  <w:style w:type="paragraph" w:default="1" w:styleId="Normale">
+    <w:name w:val="Normal"/>
+    <w:qFormat/>
+    <w:rsid w:val="0095190A"/>
+    <w:rPr>
+      <w:sz w:val="22"/>
+      <w:szCs w:val="22"/>
+      <w:lang w:eastAsia="en-US" w:bidi="en-US"/>
+    </w:rPr>
+  </w:style>
+  <w:style w:type="paragraph" w:styleId="Titolo1">
+    <w:name w:val="heading 1"/>
+    <w:basedOn w:val="Normale"/>
+    <w:next w:val="Normale"/>
+    <w:link w:val="Titolo1Carattere"/>
+    <w:uiPriority w:val="9"/>
+    <w:qFormat/>
+    <w:rsid w:val="002A5102"/>
+    <w:pPr>
+      <w:numPr>
+        <w:numId w:val="1"/>
+      </w:numPr>
+      <w:pBdr>
+        <w:bottom w:val="single" w:sz="12" w:space="1" w:color="365F91"/>
+      </w:pBdr>
+      <w:spacing w:before="600" w:after="80"/>
+      <w:outlineLvl w:val="0"/>
+    </w:pPr>
+    <w:rPr>
+      <w:rFonts w:ascii="Cambria" w:hAnsi="Cambria"/>
+      <w:b/>
+      <w:bCs/>
+      <w:color w:val="365F91"/>
+      <w:sz w:val="28"/>
+      <w:szCs w:val="24"/>
+    </w:rPr>
+  </w:style>
+  <w:style w:type="paragraph" w:styleId="Titolo2">
+    <w:name w:val="heading 2"/>
+    <w:basedOn w:val="Normale"/>
+    <w:next w:val="Normale"/>
+    <w:link w:val="Titolo2Carattere"/>
+    <w:uiPriority w:val="9"/>
+    <w:unhideWhenUsed/>
+    <w:qFormat/>
+    <w:rsid w:val="000F7DCF"/>
+    <w:pPr>
+      <w:numPr>
+        <w:ilvl w:val="1"/>
+        <w:numId w:val="1"/>
+      </w:numPr>
+      <w:pBdr>
+        <w:bottom w:val="single" w:sz="8" w:space="1" w:color="4F81BD"/>
+      </w:pBdr>
+      <w:spacing w:before="200" w:after="80"/>
+      <w:outlineLvl w:val="1"/>
+    </w:pPr>
+    <w:rPr>
+      <w:rFonts w:ascii="Cambria" w:hAnsi="Cambria"/>
+      <w:color w:val="365F91"/>
+      <w:sz w:val="24"/>
+      <w:szCs w:val="24"/>
+    </w:rPr>
+  </w:style>
+  <w:style w:type="paragraph" w:styleId="Titolo3">
+    <w:name w:val="heading 3"/>
+    <w:basedOn w:val="Normale"/>
+    <w:next w:val="Normale"/>
+    <w:link w:val="Titolo3Carattere"/>
+    <w:uiPriority w:val="9"/>
+    <w:unhideWhenUsed/>
+    <w:qFormat/>
+    <w:rsid w:val="000F7DCF"/>
+    <w:pPr>
+      <w:numPr>
+        <w:ilvl w:val="2"/>
+        <w:numId w:val="1"/>
+      </w:numPr>
+      <w:pBdr>
+        <w:bottom w:val="single" w:sz="4" w:space="1" w:color="95B3D7"/>
+      </w:pBdr>
+      <w:spacing w:before="200" w:after="80"/>
+      <w:outlineLvl w:val="2"/>
+    </w:pPr>
+    <w:rPr>
+      <w:rFonts w:ascii="Cambria" w:hAnsi="Cambria"/>
+      <w:color w:val="4F81BD"/>
+      <w:sz w:val="24"/>
+      <w:szCs w:val="24"/>
+    </w:rPr>
+  </w:style>
+  <w:style w:type="paragraph" w:styleId="Titolo4">
+    <w:name w:val="heading 4"/>
+    <w:basedOn w:val="Normale"/>
+    <w:next w:val="Normale"/>
+    <w:link w:val="Titolo4Carattere"/>
+    <w:uiPriority w:val="9"/>
+    <w:unhideWhenUsed/>
+    <w:qFormat/>
+    <w:rsid w:val="000F7DCF"/>
+    <w:pPr>
+      <w:numPr>
+        <w:ilvl w:val="3"/>
+        <w:numId w:val="1"/>
+      </w:numPr>
+      <w:pBdr>
+        <w:bottom w:val="single" w:sz="4" w:space="2" w:color="B8CCE4"/>
+      </w:pBdr>
+      <w:spacing w:before="200" w:after="80"/>
+      <w:outlineLvl w:val="3"/>
+    </w:pPr>
+    <w:rPr>
+      <w:rFonts w:ascii="Cambria" w:hAnsi="Cambria"/>
+      <w:i/>
+      <w:iCs/>
+      <w:color w:val="4F81BD"/>
+      <w:sz w:val="24"/>
+      <w:szCs w:val="24"/>
+    </w:rPr>
+  </w:style>
+  <w:style w:type="paragraph" w:styleId="Titolo5">
+    <w:name w:val="heading 5"/>
+    <w:basedOn w:val="Normale"/>
+    <w:next w:val="Normale"/>
+    <w:link w:val="Titolo5Carattere"/>
+    <w:uiPriority w:val="9"/>
+    <w:unhideWhenUsed/>
+    <w:qFormat/>
+    <w:rsid w:val="000F7DCF"/>
+    <w:pPr>
+      <w:numPr>
+        <w:ilvl w:val="4"/>
+        <w:numId w:val="1"/>
+      </w:numPr>
+      <w:spacing w:before="200" w:after="80"/>
+      <w:outlineLvl w:val="4"/>
+    </w:pPr>
+    <w:rPr>
+      <w:rFonts w:ascii="Cambria" w:hAnsi="Cambria"/>
+      <w:color w:val="4F81BD"/>
+    </w:rPr>
+  </w:style>
+  <w:style w:type="paragraph" w:styleId="Titolo6">
+    <w:name w:val="heading 6"/>
+    <w:basedOn w:val="Normale"/>
+    <w:next w:val="Normale"/>
+    <w:link w:val="Titolo6Carattere"/>
+    <w:uiPriority w:val="9"/>
+    <w:unhideWhenUsed/>
+    <w:qFormat/>
+    <w:rsid w:val="000F7DCF"/>
+    <w:pPr>
+      <w:numPr>
+        <w:ilvl w:val="5"/>
+        <w:numId w:val="1"/>
+      </w:numPr>
+      <w:spacing w:before="280" w:after="100"/>
+      <w:outlineLvl w:val="5"/>
+    </w:pPr>
+    <w:rPr>
+      <w:rFonts w:ascii="Cambria" w:hAnsi="Cambria"/>
+      <w:i/>
+      <w:iCs/>
+      <w:color w:val="4F81BD"/>
+    </w:rPr>
+  </w:style>
+  <w:style w:type="paragraph" w:styleId="Titolo7">
+    <w:name w:val="heading 7"/>
+    <w:basedOn w:val="Normale"/>
+    <w:next w:val="Normale"/>
+    <w:link w:val="Titolo7Carattere"/>
+    <w:uiPriority w:val="9"/>
+    <w:unhideWhenUsed/>
+    <w:qFormat/>
+    <w:rsid w:val="000F7DCF"/>
+    <w:pPr>
+      <w:numPr>
+        <w:ilvl w:val="6"/>
+        <w:numId w:val="1"/>
+      </w:numPr>
+      <w:spacing w:before="320" w:after="100"/>
+      <w:outlineLvl w:val="6"/>
+    </w:pPr>
+    <w:rPr>
+      <w:rFonts w:ascii="Cambria" w:hAnsi="Cambria"/>
+      <w:b/>
+      <w:bCs/>
+      <w:color w:val="9BBB59"/>
+      <w:sz w:val="20"/>
+      <w:szCs w:val="20"/>
+    </w:rPr>
+  </w:style>
+  <w:style w:type="paragraph" w:styleId="Titolo8">
+    <w:name w:val="heading 8"/>
+    <w:basedOn w:val="Normale"/>
+    <w:next w:val="Normale"/>
+    <w:link w:val="Titolo8Carattere"/>
+    <w:uiPriority w:val="9"/>
+    <w:unhideWhenUsed/>
+    <w:qFormat/>
+    <w:rsid w:val="000F7DCF"/>
+    <w:pPr>
+      <w:numPr>
+        <w:ilvl w:val="7"/>
+        <w:numId w:val="1"/>
+      </w:numPr>
+      <w:spacing w:before="320" w:after="100"/>
+      <w:outlineLvl w:val="7"/>
+    </w:pPr>
+    <w:rPr>
+      <w:rFonts w:ascii="Cambria" w:hAnsi="Cambria"/>
+      <w:b/>
+      <w:bCs/>
+      <w:i/>
+      <w:iCs/>
+      <w:color w:val="9BBB59"/>
+      <w:sz w:val="20"/>
+      <w:szCs w:val="20"/>
+    </w:rPr>
+  </w:style>
+  <w:style w:type="paragraph" w:styleId="Titolo9">
+    <w:name w:val="heading 9"/>
+    <w:basedOn w:val="Normale"/>
+    <w:next w:val="Normale"/>
+    <w:link w:val="Titolo9Carattere"/>
+    <w:uiPriority w:val="9"/>
+    <w:unhideWhenUsed/>
+    <w:qFormat/>
+    <w:rsid w:val="000F7DCF"/>
+    <w:pPr>
+      <w:numPr>
+        <w:ilvl w:val="8"/>
+        <w:numId w:val="1"/>
+      </w:numPr>
+      <w:spacing w:before="320" w:after="100"/>
+      <w:outlineLvl w:val="8"/>
+    </w:pPr>
+    <w:rPr>
+      <w:rFonts w:ascii="Cambria" w:hAnsi="Cambria"/>
+      <w:i/>
+      <w:iCs/>
+      <w:color w:val="9BBB59"/>
+      <w:sz w:val="20"/>
+      <w:szCs w:val="20"/>
+    </w:rPr>
+  </w:style>
+  <w:style w:type="character" w:default="1" w:styleId="Carpredefinitoparagrafo">
+    <w:name w:val="Default Paragraph Font"/>
+    <w:uiPriority w:val="1"/>
+    <w:unhideWhenUsed/>
+  </w:style>
+  <w:style w:type="table" w:default="1" w:styleId="Tabellanormale">
+    <w:name w:val="Normal Table"/>
+    <w:uiPriority w:val="99"/>
+    <w:semiHidden/>
+    <w:unhideWhenUsed/>
+    <w:tblPr>
+      <w:tblInd w:w="0" w:type="dxa"/>
+      <w:tblCellMar>
+        <w:top w:w="0" w:type="dxa"/>
+        <w:left w:w="108" w:type="dxa"/>
+        <w:bottom w:w="0" w:type="dxa"/>
+        <w:right w:w="108" w:type="dxa"/>
+      </w:tblCellMar>
+    </w:tblPr>
+  </w:style>
+  <w:style w:type="numbering" w:default="1" w:styleId="Nessunelenco">
+    <w:name w:val="No List"/>
+    <w:uiPriority w:val="99"/>
+    <w:semiHidden/>
+    <w:unhideWhenUsed/>
+  </w:style>
+  <w:style w:type="character" w:customStyle="1" w:styleId="Titolo1Carattere">
+    <w:name w:val="Titolo 1 Carattere"/>
+    <w:basedOn w:val="Carpredefinitoparagrafo"/>
+    <w:link w:val="Titolo1"/>
+    <w:uiPriority w:val="9"/>
+    <w:rsid w:val="002A5102"/>
+    <w:rPr>
+      <w:rFonts w:ascii="Cambria" w:hAnsi="Cambria"/>
+      <w:b/>
+      <w:bCs/>
+      <w:color w:val="365F91"/>
+      <w:sz w:val="28"/>
+      <w:szCs w:val="24"/>
+      <w:lang w:eastAsia="en-US" w:bidi="en-US"/>
+    </w:rPr>
+  </w:style>
+  <w:style w:type="character" w:customStyle="1" w:styleId="Titolo2Carattere">
+    <w:name w:val="Titolo 2 Carattere"/>
+    <w:basedOn w:val="Carpredefinitoparagrafo"/>
+    <w:link w:val="Titolo2"/>
+    <w:rsid w:val="000F7DCF"/>
+    <w:rPr>
+      <w:rFonts w:ascii="Cambria" w:hAnsi="Cambria"/>
+      <w:color w:val="365F91"/>
+      <w:sz w:val="24"/>
+      <w:szCs w:val="24"/>
+      <w:lang w:eastAsia="en-US" w:bidi="en-US"/>
+    </w:rPr>
+  </w:style>
+  <w:style w:type="character" w:customStyle="1" w:styleId="Titolo3Carattere">
+    <w:name w:val="Titolo 3 Carattere"/>
+    <w:basedOn w:val="Carpredefinitoparagrafo"/>
+    <w:link w:val="Titolo3"/>
+    <w:rsid w:val="000F7DCF"/>
+    <w:rPr>
+      <w:rFonts w:ascii="Cambria" w:hAnsi="Cambria"/>
+      <w:color w:val="4F81BD"/>
+      <w:sz w:val="24"/>
+      <w:szCs w:val="24"/>
+      <w:lang w:eastAsia="en-US" w:bidi="en-US"/>
+    </w:rPr>
+  </w:style>
+  <w:style w:type="character" w:customStyle="1" w:styleId="Titolo4Carattere">
+    <w:name w:val="Titolo 4 Carattere"/>
+    <w:basedOn w:val="Carpredefinitoparagrafo"/>
+    <w:link w:val="Titolo4"/>
+    <w:rsid w:val="000F7DCF"/>
+    <w:rPr>
+      <w:rFonts w:ascii="Cambria" w:hAnsi="Cambria"/>
+      <w:i/>
+      <w:iCs/>
+      <w:color w:val="4F81BD"/>
+      <w:sz w:val="24"/>
+      <w:szCs w:val="24"/>
+      <w:lang w:eastAsia="en-US" w:bidi="en-US"/>
+    </w:rPr>
+  </w:style>
+  <w:style w:type="character" w:customStyle="1" w:styleId="Titolo5Carattere">
+    <w:name w:val="Titolo 5 Carattere"/>
+    <w:basedOn w:val="Carpredefinitoparagrafo"/>
+    <w:link w:val="Titolo5"/>
+    <w:rsid w:val="000F7DCF"/>
+    <w:rPr>
+      <w:rFonts w:ascii="Cambria" w:hAnsi="Cambria"/>
+      <w:color w:val="4F81BD"/>
+      <w:sz w:val="22"/>
+      <w:szCs w:val="22"/>
+      <w:lang w:eastAsia="en-US" w:bidi="en-US"/>
+    </w:rPr>
+  </w:style>
+  <w:style w:type="character" w:customStyle="1" w:styleId="Titolo6Carattere">
+    <w:name w:val="Titolo 6 Carattere"/>
+    <w:basedOn w:val="Carpredefinitoparagrafo"/>
+    <w:link w:val="Titolo6"/>
+    <w:rsid w:val="000F7DCF"/>
+    <w:rPr>
+      <w:rFonts w:ascii="Cambria" w:hAnsi="Cambria"/>
+      <w:i/>
+      <w:iCs/>
+      <w:color w:val="4F81BD"/>
+      <w:sz w:val="22"/>
+      <w:szCs w:val="22"/>
+      <w:lang w:eastAsia="en-US" w:bidi="en-US"/>
+    </w:rPr>
+  </w:style>
+  <w:style w:type="character" w:customStyle="1" w:styleId="Titolo7Carattere">
+    <w:name w:val="Titolo 7 Carattere"/>
+    <w:basedOn w:val="Carpredefinitoparagrafo"/>
+    <w:link w:val="Titolo7"/>
+    <w:rsid w:val="000F7DCF"/>
+    <w:rPr>
+      <w:rFonts w:ascii="Cambria" w:hAnsi="Cambria"/>
+      <w:b/>
+      <w:bCs/>
+      <w:color w:val="9BBB59"/>
+      <w:lang w:eastAsia="en-US" w:bidi="en-US"/>
+    </w:rPr>
+  </w:style>
+  <w:style w:type="character" w:customStyle="1" w:styleId="Titolo8Carattere">
+    <w:name w:val="Titolo 8 Carattere"/>
+    <w:basedOn w:val="Carpredefinitoparagrafo"/>
+    <w:link w:val="Titolo8"/>
+    <w:rsid w:val="000F7DCF"/>
+    <w:rPr>
+      <w:rFonts w:ascii="Cambria" w:hAnsi="Cambria"/>
+      <w:b/>
+      <w:bCs/>
+      <w:i/>
+      <w:iCs/>
+      <w:color w:val="9BBB59"/>
+      <w:lang w:eastAsia="en-US" w:bidi="en-US"/>
+    </w:rPr>
+  </w:style>
+  <w:style w:type="character" w:customStyle="1" w:styleId="Titolo9Carattere">
+    <w:name w:val="Titolo 9 Carattere"/>
+    <w:basedOn w:val="Carpredefinitoparagrafo"/>
+    <w:link w:val="Titolo9"/>
+    <w:rsid w:val="000F7DCF"/>
+    <w:rPr>
+      <w:rFonts w:ascii="Cambria" w:hAnsi="Cambria"/>
+      <w:i/>
+      <w:iCs/>
+      <w:color w:val="9BBB59"/>
+      <w:lang w:eastAsia="en-US" w:bidi="en-US"/>
+    </w:rPr>
+  </w:style>
+  <w:style w:type="paragraph" w:styleId="Didascalia">
+    <w:name w:val="caption"/>
+    <w:basedOn w:val="Normale"/>
+    <w:next w:val="Normale"/>
+    <w:unhideWhenUsed/>
+    <w:qFormat/>
+    <w:rsid w:val="000F7DCF"/>
+    <w:rPr>
+      <w:b/>
+      <w:bCs/>
+      <w:sz w:val="18"/>
+      <w:szCs w:val="18"/>
+    </w:rPr>
+  </w:style>
+  <w:style w:type="paragraph" w:styleId="Titolo">
+    <w:name w:val="Title"/>
+    <w:basedOn w:val="Normale"/>
+    <w:next w:val="Normale"/>
+    <w:link w:val="TitoloCarattere"/>
+    <w:uiPriority w:val="10"/>
+    <w:qFormat/>
+    <w:rsid w:val="00CD149B"/>
+    <w:pPr>
+      <w:pBdr>
+        <w:top w:val="single" w:sz="4" w:space="10" w:color="95B3D7"/>
+        <w:left w:val="single" w:sz="4" w:space="4" w:color="95B3D7"/>
+        <w:bottom w:val="single" w:sz="4" w:space="15" w:color="95B3D7"/>
+        <w:right w:val="single" w:sz="4" w:space="4" w:color="95B3D7"/>
+      </w:pBdr>
+      <w:shd w:val="clear" w:color="auto" w:fill="DBE5F1"/>
+      <w:jc w:val="center"/>
+    </w:pPr>
+    <w:rPr>
+      <w:rFonts w:ascii="Cambria" w:hAnsi="Cambria"/>
+      <w:i/>
+      <w:iCs/>
+      <w:color w:val="243F60"/>
+      <w:sz w:val="60"/>
+      <w:szCs w:val="60"/>
+    </w:rPr>
+  </w:style>
+  <w:style w:type="character" w:customStyle="1" w:styleId="TitoloCarattere">
+    <w:name w:val="Titolo Carattere"/>
+    <w:basedOn w:val="Carpredefinitoparagrafo"/>
+    <w:link w:val="Titolo"/>
+    <w:uiPriority w:val="10"/>
+    <w:rsid w:val="00CD149B"/>
+    <w:rPr>
+      <w:rFonts w:ascii="Cambria" w:hAnsi="Cambria"/>
+      <w:i/>
+      <w:iCs/>
+      <w:color w:val="243F60"/>
+      <w:sz w:val="60"/>
+      <w:szCs w:val="60"/>
+      <w:shd w:val="clear" w:color="auto" w:fill="DBE5F1"/>
+      <w:lang w:val="en-US" w:eastAsia="en-US" w:bidi="en-US"/>
+    </w:rPr>
+  </w:style>
+  <w:style w:type="paragraph" w:styleId="Sottotitolo">
+    <w:name w:val="Subtitle"/>
+    <w:basedOn w:val="Normale"/>
+    <w:next w:val="Normale"/>
+    <w:link w:val="SottotitoloCarattere"/>
+    <w:uiPriority w:val="11"/>
+    <w:qFormat/>
+    <w:rsid w:val="002972C8"/>
+    <w:pPr>
+      <w:pBdr>
+        <w:bottom w:val="single" w:sz="4" w:space="7" w:color="8DB3E2"/>
+      </w:pBdr>
+      <w:spacing w:before="240"/>
+      <w:jc w:val="center"/>
+    </w:pPr>
+    <w:rPr>
+      <w:rFonts w:ascii="Cambria" w:hAnsi="Cambria"/>
+      <w:i/>
+      <w:iCs/>
+      <w:color w:val="243F60"/>
+      <w:sz w:val="48"/>
+      <w:szCs w:val="24"/>
+    </w:rPr>
+  </w:style>
+  <w:style w:type="character" w:customStyle="1" w:styleId="SottotitoloCarattere">
+    <w:name w:val="Sottotitolo Carattere"/>
+    <w:basedOn w:val="Carpredefinitoparagrafo"/>
+    <w:link w:val="Sottotitolo"/>
+    <w:uiPriority w:val="11"/>
+    <w:rsid w:val="002972C8"/>
+    <w:rPr>
+      <w:rFonts w:ascii="Cambria" w:hAnsi="Cambria"/>
+      <w:i/>
+      <w:iCs/>
+      <w:color w:val="243F60"/>
+      <w:sz w:val="48"/>
+      <w:szCs w:val="24"/>
+      <w:lang w:val="en-US" w:eastAsia="en-US" w:bidi="en-US"/>
+    </w:rPr>
+  </w:style>
+  <w:style w:type="character" w:styleId="Enfasigrassetto">
+    <w:name w:val="Strong"/>
+    <w:basedOn w:val="Carpredefinitoparagrafo"/>
+    <w:qFormat/>
+    <w:rsid w:val="000F7DCF"/>
+    <w:rPr>
+      <w:b/>
+      <w:bCs/>
+      <w:spacing w:val="0"/>
+    </w:rPr>
+  </w:style>
+  <w:style w:type="character" w:styleId="Enfasicorsivo">
+    <w:name w:val="Emphasis"/>
+    <w:uiPriority w:val="20"/>
+    <w:qFormat/>
+    <w:rsid w:val="000F7DCF"/>
+    <w:rPr>
+      <w:b/>
+      <w:bCs/>
+      <w:i/>
+      <w:iCs/>
+      <w:color w:val="5A5A5A"/>
+    </w:rPr>
+  </w:style>
+  <w:style w:type="paragraph" w:styleId="Nessunaspaziatura">
+    <w:name w:val="No Spacing"/>
+    <w:basedOn w:val="Normale"/>
+    <w:link w:val="NessunaspaziaturaCarattere"/>
+    <w:uiPriority w:val="1"/>
+    <w:qFormat/>
+    <w:rsid w:val="000F7DCF"/>
+  </w:style>
+  <w:style w:type="character" w:customStyle="1" w:styleId="NessunaspaziaturaCarattere">
+    <w:name w:val="Nessuna spaziatura Carattere"/>
+    <w:basedOn w:val="Carpredefinitoparagrafo"/>
+    <w:link w:val="Nessunaspaziatura"/>
+    <w:uiPriority w:val="1"/>
+    <w:rsid w:val="000F7DCF"/>
+  </w:style>
+  <w:style w:type="paragraph" w:styleId="Paragrafoelenco">
+    <w:name w:val="List Paragraph"/>
+    <w:basedOn w:val="Normale"/>
+    <w:link w:val="ParagrafoelencoCarattere"/>
+    <w:uiPriority w:val="34"/>
+    <w:qFormat/>
+    <w:rsid w:val="000F7DCF"/>
+    <w:pPr>
+      <w:ind w:left="720"/>
+      <w:contextualSpacing/>
+    </w:pPr>
+  </w:style>
+  <w:style w:type="paragraph" w:styleId="Citazione">
+    <w:name w:val="Quote"/>
+    <w:basedOn w:val="Normale"/>
+    <w:next w:val="Normale"/>
+    <w:link w:val="CitazioneCarattere"/>
+    <w:uiPriority w:val="29"/>
+    <w:qFormat/>
+    <w:rsid w:val="00EC6802"/>
+    <w:pPr>
+      <w:pBdr>
+        <w:top w:val="single" w:sz="4" w:space="1" w:color="auto"/>
+        <w:left w:val="single" w:sz="4" w:space="4" w:color="auto"/>
+        <w:bottom w:val="single" w:sz="4" w:space="1" w:color="auto"/>
+        <w:right w:val="single" w:sz="4" w:space="4" w:color="auto"/>
+      </w:pBdr>
+      <w:shd w:val="clear" w:color="auto" w:fill="F2F2F2" w:themeFill="background1" w:themeFillShade="F2"/>
+      <w:ind w:left="708"/>
+    </w:pPr>
+    <w:rPr>
+      <w:rFonts w:ascii="Cambria" w:hAnsi="Cambria"/>
+      <w:i/>
+      <w:iCs/>
+      <w:color w:val="262626" w:themeColor="text1" w:themeTint="D9"/>
+      <w:lang w:val="en-US"/>
+    </w:rPr>
+  </w:style>
+  <w:style w:type="character" w:customStyle="1" w:styleId="CitazioneCarattere">
+    <w:name w:val="Citazione Carattere"/>
+    <w:basedOn w:val="Carpredefinitoparagrafo"/>
+    <w:link w:val="Citazione"/>
+    <w:uiPriority w:val="29"/>
+    <w:rsid w:val="00EC6802"/>
+    <w:rPr>
+      <w:rFonts w:ascii="Cambria" w:hAnsi="Cambria"/>
+      <w:i/>
+      <w:iCs/>
+      <w:color w:val="262626" w:themeColor="text1" w:themeTint="D9"/>
+      <w:sz w:val="22"/>
+      <w:szCs w:val="22"/>
+      <w:shd w:val="clear" w:color="auto" w:fill="F2F2F2" w:themeFill="background1" w:themeFillShade="F2"/>
+      <w:lang w:val="en-US" w:eastAsia="en-US" w:bidi="en-US"/>
+    </w:rPr>
+  </w:style>
+  <w:style w:type="paragraph" w:styleId="Citazioneintensa">
+    <w:name w:val="Intense Quote"/>
+    <w:basedOn w:val="Normale"/>
+    <w:next w:val="Normale"/>
+    <w:link w:val="CitazioneintensaCarattere"/>
+    <w:uiPriority w:val="30"/>
+    <w:qFormat/>
+    <w:rsid w:val="000F7DCF"/>
+    <w:pPr>
+      <w:pBdr>
+        <w:top w:val="single" w:sz="12" w:space="10" w:color="B8CCE4"/>
+        <w:left w:val="single" w:sz="36" w:space="4" w:color="4F81BD"/>
+        <w:bottom w:val="single" w:sz="24" w:space="10" w:color="9BBB59"/>
+        <w:right w:val="single" w:sz="36" w:space="4" w:color="4F81BD"/>
+      </w:pBdr>
+      <w:shd w:val="clear" w:color="auto" w:fill="4F81BD"/>
+      <w:spacing w:before="320" w:after="320" w:line="300" w:lineRule="auto"/>
+      <w:ind w:left="1440" w:right="1440"/>
+    </w:pPr>
+    <w:rPr>
+      <w:rFonts w:ascii="Cambria" w:hAnsi="Cambria"/>
+      <w:i/>
+      <w:iCs/>
+      <w:color w:val="FFFFFF"/>
+      <w:sz w:val="24"/>
+      <w:szCs w:val="24"/>
+    </w:rPr>
+  </w:style>
+  <w:style w:type="character" w:customStyle="1" w:styleId="CitazioneintensaCarattere">
+    <w:name w:val="Citazione intensa Carattere"/>
+    <w:basedOn w:val="Carpredefinitoparagrafo"/>
+    <w:link w:val="Citazioneintensa"/>
+    <w:uiPriority w:val="30"/>
+    <w:rsid w:val="000F7DCF"/>
+    <w:rPr>
+      <w:rFonts w:ascii="Cambria" w:eastAsia="Times New Roman" w:hAnsi="Cambria" w:cs="Times New Roman"/>
+      <w:i/>
+      <w:iCs/>
+      <w:color w:val="FFFFFF"/>
+      <w:sz w:val="24"/>
+      <w:szCs w:val="24"/>
+      <w:shd w:val="clear" w:color="auto" w:fill="4F81BD"/>
+    </w:rPr>
+  </w:style>
+  <w:style w:type="character" w:styleId="Enfasidelicata">
+    <w:name w:val="Subtle Emphasis"/>
+    <w:uiPriority w:val="19"/>
+    <w:qFormat/>
+    <w:rsid w:val="000F7DCF"/>
+    <w:rPr>
+      <w:i/>
+      <w:iCs/>
+      <w:color w:val="5A5A5A"/>
+    </w:rPr>
+  </w:style>
+  <w:style w:type="character" w:styleId="Enfasiintensa">
+    <w:name w:val="Intense Emphasis"/>
+    <w:uiPriority w:val="21"/>
+    <w:qFormat/>
+    <w:rsid w:val="000F7DCF"/>
+    <w:rPr>
+      <w:b/>
+      <w:bCs/>
+      <w:i/>
+      <w:iCs/>
+      <w:color w:val="4F81BD"/>
+      <w:sz w:val="22"/>
+      <w:szCs w:val="22"/>
+    </w:rPr>
+  </w:style>
+  <w:style w:type="character" w:styleId="Riferimentodelicato">
+    <w:name w:val="Subtle Reference"/>
+    <w:uiPriority w:val="31"/>
+    <w:qFormat/>
+    <w:rsid w:val="000F7DCF"/>
+    <w:rPr>
+      <w:color w:val="auto"/>
+      <w:u w:val="single" w:color="9BBB59"/>
+    </w:rPr>
+  </w:style>
+  <w:style w:type="character" w:styleId="Riferimentointenso">
+    <w:name w:val="Intense Reference"/>
+    <w:basedOn w:val="Carpredefinitoparagrafo"/>
+    <w:uiPriority w:val="32"/>
+    <w:qFormat/>
+    <w:rsid w:val="000F7DCF"/>
+    <w:rPr>
+      <w:b/>
+      <w:bCs/>
+      <w:color w:val="76923C"/>
+      <w:u w:val="single" w:color="9BBB59"/>
+    </w:rPr>
+  </w:style>
+  <w:style w:type="character" w:styleId="Titolodellibro">
+    <w:name w:val="Book Title"/>
+    <w:basedOn w:val="Carpredefinitoparagrafo"/>
+    <w:uiPriority w:val="33"/>
+    <w:qFormat/>
+    <w:rsid w:val="000F7DCF"/>
+    <w:rPr>
+      <w:rFonts w:ascii="Cambria" w:eastAsia="Times New Roman" w:hAnsi="Cambria" w:cs="Times New Roman"/>
+      <w:b/>
+      <w:bCs/>
+      <w:i/>
+      <w:iCs/>
+      <w:color w:val="auto"/>
+    </w:rPr>
+  </w:style>
+  <w:style w:type="paragraph" w:styleId="Titolosommario">
+    <w:name w:val="TOC Heading"/>
+    <w:basedOn w:val="Titolo1"/>
+    <w:next w:val="Normale"/>
+    <w:uiPriority w:val="39"/>
+    <w:unhideWhenUsed/>
+    <w:qFormat/>
+    <w:rsid w:val="000F7DCF"/>
+    <w:pPr>
+      <w:outlineLvl w:val="9"/>
+    </w:pPr>
+  </w:style>
+  <w:style w:type="paragraph" w:styleId="Intestazione">
+    <w:name w:val="header"/>
+    <w:basedOn w:val="Normale"/>
+    <w:link w:val="IntestazioneCarattere"/>
+    <w:uiPriority w:val="99"/>
+    <w:unhideWhenUsed/>
+    <w:rsid w:val="006F6717"/>
+    <w:pPr>
+      <w:tabs>
+        <w:tab w:val="center" w:pos="4536"/>
+        <w:tab w:val="right" w:pos="9072"/>
+      </w:tabs>
+    </w:pPr>
+  </w:style>
+  <w:style w:type="character" w:customStyle="1" w:styleId="IntestazioneCarattere">
+    <w:name w:val="Intestazione Carattere"/>
+    <w:basedOn w:val="Carpredefinitoparagrafo"/>
+    <w:link w:val="Intestazione"/>
+    <w:uiPriority w:val="99"/>
+    <w:rsid w:val="006F6717"/>
+    <w:rPr>
+      <w:sz w:val="22"/>
+      <w:szCs w:val="22"/>
+      <w:lang w:val="en-US" w:eastAsia="en-US" w:bidi="en-US"/>
+    </w:rPr>
+  </w:style>
+  <w:style w:type="paragraph" w:styleId="Pidipagina">
+    <w:name w:val="footer"/>
+    <w:basedOn w:val="Normale"/>
+    <w:link w:val="PidipaginaCarattere"/>
+    <w:uiPriority w:val="99"/>
+    <w:unhideWhenUsed/>
+    <w:rsid w:val="006F6717"/>
+    <w:pPr>
+      <w:tabs>
+        <w:tab w:val="center" w:pos="4536"/>
+        <w:tab w:val="right" w:pos="9072"/>
+      </w:tabs>
+    </w:pPr>
+  </w:style>
+  <w:style w:type="character" w:customStyle="1" w:styleId="PidipaginaCarattere">
+    <w:name w:val="Piè di pagina Carattere"/>
+    <w:basedOn w:val="Carpredefinitoparagrafo"/>
+    <w:link w:val="Pidipagina"/>
+    <w:uiPriority w:val="99"/>
+    <w:rsid w:val="006F6717"/>
+    <w:rPr>
+      <w:sz w:val="22"/>
+      <w:szCs w:val="22"/>
+      <w:lang w:val="en-US" w:eastAsia="en-US" w:bidi="en-US"/>
+    </w:rPr>
+  </w:style>
+  <w:style w:type="table" w:styleId="Grigliatabella">
+    <w:name w:val="Table Grid"/>
+    <w:basedOn w:val="Tabellanormale"/>
+    <w:rsid w:val="008E21DE"/>
+    <w:tblPr>
+      <w:tblInd w:w="0" w:type="dxa"/>
+      <w:tblBorders>
+        <w:top w:val="single" w:sz="4" w:space="0" w:color="000000"/>
+        <w:left w:val="single" w:sz="4" w:space="0" w:color="000000"/>
+        <w:bottom w:val="single" w:sz="4" w:space="0" w:color="000000"/>
+        <w:right w:val="single" w:sz="4" w:space="0" w:color="000000"/>
+        <w:insideH w:val="single" w:sz="4" w:space="0" w:color="000000"/>
+        <w:insideV w:val="single" w:sz="4" w:space="0" w:color="000000"/>
+      </w:tblBorders>
+      <w:tblCellMar>
+        <w:top w:w="0" w:type="dxa"/>
+        <w:left w:w="108" w:type="dxa"/>
+        <w:bottom w:w="0" w:type="dxa"/>
+        <w:right w:w="108" w:type="dxa"/>
+      </w:tblCellMar>
+    </w:tblPr>
+  </w:style>
+  <w:style w:type="paragraph" w:styleId="Sommario1">
+    <w:name w:val="toc 1"/>
+    <w:basedOn w:val="Normale"/>
+    <w:next w:val="Normale"/>
+    <w:autoRedefine/>
+    <w:uiPriority w:val="39"/>
+    <w:unhideWhenUsed/>
+    <w:rsid w:val="00224DC1"/>
+  </w:style>
+  <w:style w:type="character" w:styleId="Collegamentoipertestuale">
+    <w:name w:val="Hyperlink"/>
+    <w:basedOn w:val="Carpredefinitoparagrafo"/>
+    <w:uiPriority w:val="99"/>
+    <w:unhideWhenUsed/>
+    <w:rsid w:val="00224DC1"/>
+    <w:rPr>
+      <w:color w:val="0000FF"/>
+      <w:u w:val="single"/>
+    </w:rPr>
+  </w:style>
+  <w:style w:type="paragraph" w:styleId="Sommario2">
+    <w:name w:val="toc 2"/>
+    <w:basedOn w:val="Normale"/>
+    <w:next w:val="Normale"/>
+    <w:autoRedefine/>
+    <w:uiPriority w:val="39"/>
+    <w:unhideWhenUsed/>
+    <w:rsid w:val="00561763"/>
+    <w:pPr>
+      <w:ind w:left="220"/>
+    </w:pPr>
+  </w:style>
+  <w:style w:type="paragraph" w:styleId="Testofumetto">
+    <w:name w:val="Balloon Text"/>
+    <w:basedOn w:val="Normale"/>
+    <w:link w:val="TestofumettoCarattere"/>
+    <w:unhideWhenUsed/>
+    <w:rsid w:val="00C44781"/>
+    <w:rPr>
+      <w:rFonts w:ascii="Tahoma" w:hAnsi="Tahoma" w:cs="Tahoma"/>
+      <w:sz w:val="16"/>
+      <w:szCs w:val="16"/>
+    </w:rPr>
+  </w:style>
+  <w:style w:type="character" w:customStyle="1" w:styleId="TestofumettoCarattere">
+    <w:name w:val="Testo fumetto Carattere"/>
+    <w:basedOn w:val="Carpredefinitoparagrafo"/>
+    <w:link w:val="Testofumetto"/>
+    <w:rsid w:val="00C44781"/>
+    <w:rPr>
+      <w:rFonts w:ascii="Tahoma" w:hAnsi="Tahoma" w:cs="Tahoma"/>
+      <w:sz w:val="16"/>
+      <w:szCs w:val="16"/>
+      <w:lang w:val="en-US" w:eastAsia="en-US" w:bidi="en-US"/>
+    </w:rPr>
+  </w:style>
+  <w:style w:type="paragraph" w:styleId="Puntoelenco">
+    <w:name w:val="List Bullet"/>
+    <w:basedOn w:val="Normale"/>
+    <w:uiPriority w:val="99"/>
+    <w:unhideWhenUsed/>
+    <w:rsid w:val="008C4EC0"/>
+    <w:pPr>
+      <w:numPr>
+        <w:numId w:val="2"/>
+      </w:numPr>
+      <w:contextualSpacing/>
+    </w:pPr>
+  </w:style>
+  <w:style w:type="character" w:styleId="Rimandocommento">
+    <w:name w:val="annotation reference"/>
+    <w:basedOn w:val="Carpredefinitoparagrafo"/>
+    <w:unhideWhenUsed/>
+    <w:rsid w:val="00A52D4C"/>
+    <w:rPr>
+      <w:sz w:val="16"/>
+      <w:szCs w:val="16"/>
+    </w:rPr>
+  </w:style>
+  <w:style w:type="paragraph" w:styleId="Testocommento">
+    <w:name w:val="annotation text"/>
+    <w:basedOn w:val="Normale"/>
+    <w:link w:val="TestocommentoCarattere"/>
+    <w:unhideWhenUsed/>
+    <w:rsid w:val="00A52D4C"/>
+    <w:rPr>
+      <w:sz w:val="20"/>
+      <w:szCs w:val="20"/>
+    </w:rPr>
+  </w:style>
+  <w:style w:type="character" w:customStyle="1" w:styleId="TestocommentoCarattere">
+    <w:name w:val="Testo commento Carattere"/>
+    <w:basedOn w:val="Carpredefinitoparagrafo"/>
+    <w:link w:val="Testocommento"/>
+    <w:rsid w:val="00A52D4C"/>
+    <w:rPr>
+      <w:lang w:eastAsia="en-US" w:bidi="en-US"/>
+    </w:rPr>
+  </w:style>
+  <w:style w:type="paragraph" w:styleId="Soggettocommento">
+    <w:name w:val="annotation subject"/>
+    <w:basedOn w:val="Testocommento"/>
+    <w:next w:val="Testocommento"/>
+    <w:link w:val="SoggettocommentoCarattere"/>
+    <w:unhideWhenUsed/>
+    <w:rsid w:val="00A52D4C"/>
+    <w:rPr>
+      <w:b/>
+      <w:bCs/>
+    </w:rPr>
+  </w:style>
+  <w:style w:type="character" w:customStyle="1" w:styleId="SoggettocommentoCarattere">
+    <w:name w:val="Soggetto commento Carattere"/>
+    <w:basedOn w:val="TestocommentoCarattere"/>
+    <w:link w:val="Soggettocommento"/>
+    <w:rsid w:val="00A52D4C"/>
+    <w:rPr>
+      <w:b/>
+      <w:bCs/>
+      <w:lang w:eastAsia="en-US" w:bidi="en-US"/>
+    </w:rPr>
+  </w:style>
+  <w:style w:type="paragraph" w:customStyle="1" w:styleId="REQU">
+    <w:name w:val="REQU"/>
+    <w:basedOn w:val="Normale"/>
+    <w:link w:val="REQUCar"/>
+    <w:rsid w:val="00664DFC"/>
+    <w:pPr>
+      <w:numPr>
+        <w:numId w:val="3"/>
+      </w:numPr>
+      <w:pBdr>
+        <w:top w:val="dotted" w:sz="4" w:space="1" w:color="auto"/>
+        <w:bottom w:val="dotted" w:sz="4" w:space="1" w:color="auto"/>
+      </w:pBdr>
+      <w:spacing w:after="200" w:line="276" w:lineRule="auto"/>
+      <w:ind w:left="360"/>
+    </w:pPr>
+    <w:rPr>
+      <w:rFonts w:eastAsia="Calibri"/>
+      <w:lang w:bidi="ar-SA"/>
+    </w:rPr>
+  </w:style>
+  <w:style w:type="paragraph" w:customStyle="1" w:styleId="RECO">
+    <w:name w:val="RECO"/>
+    <w:basedOn w:val="Normale"/>
+    <w:autoRedefine/>
+    <w:rsid w:val="00664DFC"/>
+    <w:pPr>
+      <w:numPr>
+        <w:numId w:val="4"/>
+      </w:numPr>
+      <w:spacing w:after="200"/>
+    </w:pPr>
+    <w:rPr>
+      <w:rFonts w:eastAsia="Calibri"/>
+      <w:i/>
+      <w:color w:val="404040"/>
+      <w:lang w:bidi="ar-SA"/>
+    </w:rPr>
+  </w:style>
+  <w:style w:type="character" w:customStyle="1" w:styleId="REQUCar">
+    <w:name w:val="REQU Car"/>
+    <w:link w:val="REQU"/>
+    <w:rsid w:val="00664DFC"/>
+    <w:rPr>
+      <w:rFonts w:eastAsia="Calibri"/>
+      <w:sz w:val="22"/>
+      <w:szCs w:val="22"/>
+      <w:lang w:eastAsia="en-US"/>
+    </w:rPr>
+  </w:style>
+  <w:style w:type="table" w:styleId="Tabellatema">
+    <w:name w:val="Table Theme"/>
+    <w:basedOn w:val="Tabellanormale"/>
+    <w:rsid w:val="00664DFC"/>
+    <w:pPr>
+      <w:overflowPunct w:val="0"/>
+      <w:autoSpaceDE w:val="0"/>
+      <w:autoSpaceDN w:val="0"/>
+      <w:adjustRightInd w:val="0"/>
+      <w:jc w:val="both"/>
+      <w:textAlignment w:val="baseline"/>
+    </w:pPr>
+    <w:rPr>
+      <w:rFonts w:ascii="Times New Roman" w:hAnsi="Times New Roman"/>
+    </w:rPr>
+    <w:tblPr>
+      <w:tblInd w:w="0" w:type="dxa"/>
+      <w:tblBorders>
+        <w:top w:val="single" w:sz="4" w:space="0" w:color="auto"/>
+        <w:left w:val="single" w:sz="4" w:space="0" w:color="auto"/>
+        <w:bottom w:val="single" w:sz="4" w:space="0" w:color="auto"/>
+        <w:right w:val="single" w:sz="4" w:space="0" w:color="auto"/>
+        <w:insideH w:val="single" w:sz="4" w:space="0" w:color="auto"/>
+        <w:insideV w:val="single" w:sz="4" w:space="0" w:color="auto"/>
+      </w:tblBorders>
+      <w:tblCellMar>
+        <w:top w:w="0" w:type="dxa"/>
+        <w:left w:w="108" w:type="dxa"/>
+        <w:bottom w:w="0" w:type="dxa"/>
+        <w:right w:w="108" w:type="dxa"/>
+      </w:tblCellMar>
+    </w:tblPr>
+  </w:style>
+  <w:style w:type="table" w:styleId="Tabellagriglia3">
+    <w:name w:val="Table Grid 3"/>
+    <w:basedOn w:val="Tabellanormale"/>
+    <w:rsid w:val="00664DFC"/>
+    <w:pPr>
+      <w:overflowPunct w:val="0"/>
+      <w:autoSpaceDE w:val="0"/>
+      <w:autoSpaceDN w:val="0"/>
+      <w:adjustRightInd w:val="0"/>
+      <w:jc w:val="both"/>
+      <w:textAlignment w:val="baseline"/>
+    </w:pPr>
+    <w:rPr>
+      <w:rFonts w:ascii="Times New Roman" w:hAnsi="Times New Roman"/>
+    </w:rPr>
+    <w:tblPr>
+      <w:tblInd w:w="0" w:type="dxa"/>
+      <w:tblBorders>
+        <w:top w:val="single" w:sz="6" w:space="0" w:color="000000"/>
+        <w:left w:val="single" w:sz="12" w:space="0" w:color="000000"/>
+        <w:bottom w:val="single" w:sz="6" w:space="0" w:color="000000"/>
+        <w:right w:val="single" w:sz="12" w:space="0" w:color="000000"/>
+        <w:insideV w:val="single" w:sz="6" w:space="0" w:color="000000"/>
+      </w:tblBorders>
+      <w:tblCellMar>
+        <w:top w:w="0" w:type="dxa"/>
+        <w:left w:w="108" w:type="dxa"/>
+        <w:bottom w:w="0" w:type="dxa"/>
+        <w:right w:w="108" w:type="dxa"/>
+      </w:tblCellMar>
+    </w:tblPr>
+    <w:tcPr>
+      <w:shd w:val="clear" w:color="auto" w:fill="auto"/>
+    </w:tcPr>
+    <w:tblStylePr w:type="firstRow">
+      <w:tblPr/>
+      <w:tcPr>
+        <w:tcBorders>
+          <w:bottom w:val="single" w:sz="6" w:space="0" w:color="000000"/>
+          <w:tl2br w:val="none" w:sz="0" w:space="0" w:color="auto"/>
+          <w:tr2bl w:val="none" w:sz="0" w:space="0" w:color="auto"/>
+        </w:tcBorders>
+        <w:shd w:val="pct30" w:color="FFFF00" w:fill="FFFFFF"/>
+      </w:tcPr>
+    </w:tblStylePr>
+    <w:tblStylePr w:type="lastRow">
+      <w:rPr>
+        <w:b/>
+        <w:bCs/>
+      </w:rPr>
+      <w:tblPr/>
+      <w:tcPr>
+        <w:tcBorders>
+          <w:tl2br w:val="none" w:sz="0" w:space="0" w:color="auto"/>
+          <w:tr2bl w:val="none" w:sz="0" w:space="0" w:color="auto"/>
+        </w:tcBorders>
+      </w:tcPr>
+    </w:tblStylePr>
+    <w:tblStylePr w:type="lastCol">
+      <w:rPr>
+        <w:b/>
+        <w:bCs/>
+      </w:rPr>
+      <w:tblPr/>
+      <w:tcPr>
+        <w:tcBorders>
+          <w:tl2br w:val="none" w:sz="0" w:space="0" w:color="auto"/>
+          <w:tr2bl w:val="none" w:sz="0" w:space="0" w:color="auto"/>
+        </w:tcBorders>
+      </w:tcPr>
+    </w:tblStylePr>
+  </w:style>
+  <w:style w:type="paragraph" w:styleId="Sommario3">
+    <w:name w:val="toc 3"/>
+    <w:basedOn w:val="Normale"/>
+    <w:next w:val="Normale"/>
+    <w:autoRedefine/>
+    <w:uiPriority w:val="39"/>
+    <w:unhideWhenUsed/>
+    <w:rsid w:val="00A931AE"/>
+    <w:pPr>
+      <w:spacing w:after="100"/>
+      <w:ind w:left="440"/>
+    </w:pPr>
+  </w:style>
+  <w:style w:type="paragraph" w:styleId="Rientronormale">
+    <w:name w:val="Normal Indent"/>
+    <w:basedOn w:val="Normale"/>
+    <w:next w:val="Normale"/>
+    <w:rsid w:val="0021037E"/>
+    <w:pPr>
+      <w:overflowPunct w:val="0"/>
+      <w:autoSpaceDE w:val="0"/>
+      <w:autoSpaceDN w:val="0"/>
+      <w:adjustRightInd w:val="0"/>
+      <w:ind w:left="284"/>
+      <w:textAlignment w:val="baseline"/>
+    </w:pPr>
+    <w:rPr>
+      <w:rFonts w:ascii="Arial" w:hAnsi="Arial"/>
+      <w:szCs w:val="20"/>
+      <w:lang w:eastAsia="fr-FR" w:bidi="ar-SA"/>
+    </w:rPr>
+  </w:style>
+  <w:style w:type="paragraph" w:styleId="Sommario4">
+    <w:name w:val="toc 4"/>
+    <w:basedOn w:val="Normale"/>
+    <w:next w:val="Normale"/>
+    <w:semiHidden/>
+    <w:rsid w:val="0021037E"/>
+    <w:pPr>
+      <w:overflowPunct w:val="0"/>
+      <w:autoSpaceDE w:val="0"/>
+      <w:autoSpaceDN w:val="0"/>
+      <w:adjustRightInd w:val="0"/>
+      <w:textAlignment w:val="baseline"/>
+    </w:pPr>
+    <w:rPr>
+      <w:rFonts w:ascii="Times New Roman" w:hAnsi="Times New Roman"/>
+      <w:szCs w:val="26"/>
+      <w:lang w:eastAsia="fr-FR" w:bidi="ar-SA"/>
+    </w:rPr>
+  </w:style>
+  <w:style w:type="paragraph" w:styleId="Indice7">
+    <w:name w:val="index 7"/>
+    <w:basedOn w:val="Normale"/>
+    <w:next w:val="Normale"/>
+    <w:semiHidden/>
+    <w:rsid w:val="0021037E"/>
+    <w:pPr>
+      <w:overflowPunct w:val="0"/>
+      <w:autoSpaceDE w:val="0"/>
+      <w:autoSpaceDN w:val="0"/>
+      <w:adjustRightInd w:val="0"/>
+      <w:textAlignment w:val="baseline"/>
+    </w:pPr>
+    <w:rPr>
+      <w:rFonts w:ascii="Arial" w:hAnsi="Arial"/>
+      <w:szCs w:val="20"/>
+      <w:lang w:eastAsia="fr-FR" w:bidi="ar-SA"/>
+    </w:rPr>
+  </w:style>
+  <w:style w:type="paragraph" w:styleId="Indice6">
+    <w:name w:val="index 6"/>
+    <w:basedOn w:val="Normale"/>
+    <w:next w:val="Normale"/>
+    <w:semiHidden/>
+    <w:rsid w:val="0021037E"/>
+    <w:pPr>
+      <w:overflowPunct w:val="0"/>
+      <w:autoSpaceDE w:val="0"/>
+      <w:autoSpaceDN w:val="0"/>
+      <w:adjustRightInd w:val="0"/>
+      <w:textAlignment w:val="baseline"/>
+    </w:pPr>
+    <w:rPr>
+      <w:rFonts w:ascii="Arial" w:hAnsi="Arial"/>
+      <w:szCs w:val="20"/>
+      <w:lang w:eastAsia="fr-FR" w:bidi="ar-SA"/>
+    </w:rPr>
+  </w:style>
+  <w:style w:type="paragraph" w:styleId="Indice5">
+    <w:name w:val="index 5"/>
+    <w:basedOn w:val="Normale"/>
+    <w:next w:val="Normale"/>
+    <w:semiHidden/>
+    <w:rsid w:val="0021037E"/>
+    <w:pPr>
+      <w:overflowPunct w:val="0"/>
+      <w:autoSpaceDE w:val="0"/>
+      <w:autoSpaceDN w:val="0"/>
+      <w:adjustRightInd w:val="0"/>
+      <w:textAlignment w:val="baseline"/>
+    </w:pPr>
+    <w:rPr>
+      <w:rFonts w:ascii="Arial" w:hAnsi="Arial"/>
+      <w:szCs w:val="20"/>
+      <w:lang w:eastAsia="fr-FR" w:bidi="ar-SA"/>
+    </w:rPr>
+  </w:style>
+  <w:style w:type="paragraph" w:styleId="Indice4">
+    <w:name w:val="index 4"/>
+    <w:basedOn w:val="Normale"/>
+    <w:next w:val="Normale"/>
+    <w:semiHidden/>
+    <w:rsid w:val="0021037E"/>
+    <w:pPr>
+      <w:overflowPunct w:val="0"/>
+      <w:autoSpaceDE w:val="0"/>
+      <w:autoSpaceDN w:val="0"/>
+      <w:adjustRightInd w:val="0"/>
+      <w:textAlignment w:val="baseline"/>
+    </w:pPr>
+    <w:rPr>
+      <w:rFonts w:ascii="Arial" w:hAnsi="Arial"/>
+      <w:szCs w:val="20"/>
+      <w:lang w:eastAsia="fr-FR" w:bidi="ar-SA"/>
+    </w:rPr>
+  </w:style>
+  <w:style w:type="paragraph" w:styleId="Indice3">
+    <w:name w:val="index 3"/>
+    <w:basedOn w:val="Normale"/>
+    <w:next w:val="Normale"/>
+    <w:semiHidden/>
+    <w:rsid w:val="0021037E"/>
+    <w:pPr>
+      <w:overflowPunct w:val="0"/>
+      <w:autoSpaceDE w:val="0"/>
+      <w:autoSpaceDN w:val="0"/>
+      <w:adjustRightInd w:val="0"/>
+      <w:ind w:left="851"/>
+      <w:textAlignment w:val="baseline"/>
+    </w:pPr>
+    <w:rPr>
+      <w:rFonts w:ascii="Arial" w:hAnsi="Arial"/>
+      <w:szCs w:val="20"/>
+      <w:lang w:eastAsia="fr-FR" w:bidi="ar-SA"/>
+    </w:rPr>
+  </w:style>
+  <w:style w:type="paragraph" w:styleId="Indice2">
+    <w:name w:val="index 2"/>
+    <w:basedOn w:val="Normale"/>
+    <w:next w:val="Normale"/>
+    <w:semiHidden/>
+    <w:rsid w:val="0021037E"/>
+    <w:pPr>
+      <w:overflowPunct w:val="0"/>
+      <w:autoSpaceDE w:val="0"/>
+      <w:autoSpaceDN w:val="0"/>
+      <w:adjustRightInd w:val="0"/>
+      <w:ind w:left="567"/>
+      <w:textAlignment w:val="baseline"/>
+    </w:pPr>
+    <w:rPr>
+      <w:rFonts w:ascii="Arial" w:hAnsi="Arial"/>
+      <w:szCs w:val="20"/>
+      <w:lang w:eastAsia="fr-FR" w:bidi="ar-SA"/>
+    </w:rPr>
+  </w:style>
+  <w:style w:type="paragraph" w:styleId="Indice1">
+    <w:name w:val="index 1"/>
+    <w:basedOn w:val="Normale"/>
+    <w:next w:val="Normale"/>
+    <w:semiHidden/>
+    <w:rsid w:val="0021037E"/>
+    <w:pPr>
+      <w:overflowPunct w:val="0"/>
+      <w:autoSpaceDE w:val="0"/>
+      <w:autoSpaceDN w:val="0"/>
+      <w:adjustRightInd w:val="0"/>
+      <w:ind w:left="284"/>
+      <w:textAlignment w:val="baseline"/>
+    </w:pPr>
+    <w:rPr>
+      <w:rFonts w:ascii="Arial" w:hAnsi="Arial"/>
+      <w:szCs w:val="20"/>
+      <w:lang w:eastAsia="fr-FR" w:bidi="ar-SA"/>
+    </w:rPr>
+  </w:style>
+  <w:style w:type="paragraph" w:styleId="Titoloindice">
+    <w:name w:val="index heading"/>
+    <w:basedOn w:val="Normale"/>
+    <w:next w:val="Indice1"/>
+    <w:semiHidden/>
+    <w:rsid w:val="0021037E"/>
+    <w:pPr>
+      <w:overflowPunct w:val="0"/>
+      <w:autoSpaceDE w:val="0"/>
+      <w:autoSpaceDN w:val="0"/>
+      <w:adjustRightInd w:val="0"/>
+      <w:textAlignment w:val="baseline"/>
+    </w:pPr>
+    <w:rPr>
+      <w:rFonts w:ascii="Arial" w:hAnsi="Arial"/>
+      <w:b/>
+      <w:caps/>
+      <w:sz w:val="28"/>
+      <w:szCs w:val="20"/>
+      <w:lang w:eastAsia="fr-FR" w:bidi="ar-SA"/>
+    </w:rPr>
+  </w:style>
+  <w:style w:type="paragraph" w:styleId="Sommario5">
+    <w:name w:val="toc 5"/>
+    <w:basedOn w:val="Normale"/>
+    <w:next w:val="Normale"/>
+    <w:semiHidden/>
+    <w:rsid w:val="0021037E"/>
+    <w:pPr>
+      <w:overflowPunct w:val="0"/>
+      <w:autoSpaceDE w:val="0"/>
+      <w:autoSpaceDN w:val="0"/>
+      <w:adjustRightInd w:val="0"/>
+      <w:textAlignment w:val="baseline"/>
+    </w:pPr>
+    <w:rPr>
+      <w:rFonts w:ascii="Times New Roman" w:hAnsi="Times New Roman"/>
+      <w:szCs w:val="26"/>
+      <w:lang w:eastAsia="fr-FR" w:bidi="ar-SA"/>
+    </w:rPr>
+  </w:style>
+  <w:style w:type="paragraph" w:styleId="Testonotaapidipagina">
+    <w:name w:val="footnote text"/>
+    <w:basedOn w:val="Normale"/>
+    <w:link w:val="TestonotaapidipaginaCarattere"/>
+    <w:semiHidden/>
+    <w:rsid w:val="0021037E"/>
+    <w:pPr>
+      <w:overflowPunct w:val="0"/>
+      <w:autoSpaceDE w:val="0"/>
+      <w:autoSpaceDN w:val="0"/>
+      <w:adjustRightInd w:val="0"/>
+      <w:textAlignment w:val="baseline"/>
+    </w:pPr>
+    <w:rPr>
+      <w:rFonts w:ascii="Arial" w:hAnsi="Arial"/>
+      <w:szCs w:val="20"/>
+      <w:lang w:eastAsia="fr-FR" w:bidi="ar-SA"/>
+    </w:rPr>
+  </w:style>
+  <w:style w:type="character" w:customStyle="1" w:styleId="TestonotaapidipaginaCarattere">
+    <w:name w:val="Testo nota a piè di pagina Carattere"/>
+    <w:basedOn w:val="Carpredefinitoparagrafo"/>
+    <w:link w:val="Testonotaapidipagina"/>
+    <w:semiHidden/>
+    <w:rsid w:val="0021037E"/>
+    <w:rPr>
+      <w:rFonts w:ascii="Arial" w:hAnsi="Arial"/>
+      <w:sz w:val="22"/>
+    </w:rPr>
+  </w:style>
+  <w:style w:type="paragraph" w:customStyle="1" w:styleId="Informatique">
+    <w:name w:val="Informatique"/>
+    <w:basedOn w:val="Normale"/>
+    <w:next w:val="Normale"/>
+    <w:rsid w:val="0021037E"/>
+    <w:pPr>
+      <w:tabs>
+        <w:tab w:val="left" w:pos="1701"/>
+        <w:tab w:val="left" w:pos="3402"/>
+        <w:tab w:val="left" w:pos="5103"/>
+        <w:tab w:val="left" w:pos="6804"/>
+        <w:tab w:val="left" w:pos="8505"/>
+        <w:tab w:val="left" w:pos="10206"/>
+        <w:tab w:val="left" w:pos="11907"/>
+        <w:tab w:val="left" w:pos="13608"/>
+        <w:tab w:val="left" w:pos="15309"/>
+        <w:tab w:val="left" w:pos="17010"/>
+      </w:tabs>
+      <w:overflowPunct w:val="0"/>
+      <w:autoSpaceDE w:val="0"/>
+      <w:autoSpaceDN w:val="0"/>
+      <w:adjustRightInd w:val="0"/>
+      <w:textAlignment w:val="baseline"/>
+    </w:pPr>
+    <w:rPr>
+      <w:rFonts w:ascii="Courier" w:hAnsi="Courier"/>
+      <w:sz w:val="20"/>
+      <w:szCs w:val="20"/>
+      <w:lang w:eastAsia="fr-FR" w:bidi="ar-SA"/>
+    </w:rPr>
+  </w:style>
+  <w:style w:type="paragraph" w:styleId="Sommario6">
+    <w:name w:val="toc 6"/>
+    <w:basedOn w:val="Normale"/>
+    <w:next w:val="Normale"/>
+    <w:autoRedefine/>
+    <w:semiHidden/>
+    <w:rsid w:val="0021037E"/>
+    <w:pPr>
+      <w:overflowPunct w:val="0"/>
+      <w:autoSpaceDE w:val="0"/>
+      <w:autoSpaceDN w:val="0"/>
+      <w:adjustRightInd w:val="0"/>
+      <w:textAlignment w:val="baseline"/>
+    </w:pPr>
+    <w:rPr>
+      <w:rFonts w:ascii="Times New Roman" w:hAnsi="Times New Roman"/>
+      <w:szCs w:val="26"/>
+      <w:lang w:eastAsia="fr-FR" w:bidi="ar-SA"/>
+    </w:rPr>
+  </w:style>
+  <w:style w:type="paragraph" w:styleId="Sommario7">
+    <w:name w:val="toc 7"/>
+    <w:basedOn w:val="Normale"/>
+    <w:next w:val="Normale"/>
+    <w:autoRedefine/>
+    <w:semiHidden/>
+    <w:rsid w:val="0021037E"/>
+    <w:pPr>
+      <w:overflowPunct w:val="0"/>
+      <w:autoSpaceDE w:val="0"/>
+      <w:autoSpaceDN w:val="0"/>
+      <w:adjustRightInd w:val="0"/>
+      <w:textAlignment w:val="baseline"/>
+    </w:pPr>
+    <w:rPr>
+      <w:rFonts w:ascii="Times New Roman" w:hAnsi="Times New Roman"/>
+      <w:szCs w:val="26"/>
+      <w:lang w:eastAsia="fr-FR" w:bidi="ar-SA"/>
+    </w:rPr>
+  </w:style>
+  <w:style w:type="paragraph" w:styleId="Sommario8">
+    <w:name w:val="toc 8"/>
+    <w:basedOn w:val="Normale"/>
+    <w:next w:val="Normale"/>
+    <w:autoRedefine/>
+    <w:semiHidden/>
+    <w:rsid w:val="0021037E"/>
+    <w:pPr>
+      <w:overflowPunct w:val="0"/>
+      <w:autoSpaceDE w:val="0"/>
+      <w:autoSpaceDN w:val="0"/>
+      <w:adjustRightInd w:val="0"/>
+      <w:textAlignment w:val="baseline"/>
+    </w:pPr>
+    <w:rPr>
+      <w:rFonts w:ascii="Times New Roman" w:hAnsi="Times New Roman"/>
+      <w:szCs w:val="26"/>
+      <w:lang w:eastAsia="fr-FR" w:bidi="ar-SA"/>
+    </w:rPr>
+  </w:style>
+  <w:style w:type="paragraph" w:styleId="Sommario9">
+    <w:name w:val="toc 9"/>
+    <w:basedOn w:val="Normale"/>
+    <w:next w:val="Normale"/>
+    <w:autoRedefine/>
+    <w:semiHidden/>
+    <w:rsid w:val="0021037E"/>
+    <w:pPr>
+      <w:overflowPunct w:val="0"/>
+      <w:autoSpaceDE w:val="0"/>
+      <w:autoSpaceDN w:val="0"/>
+      <w:adjustRightInd w:val="0"/>
+      <w:textAlignment w:val="baseline"/>
+    </w:pPr>
+    <w:rPr>
+      <w:rFonts w:ascii="Times New Roman" w:hAnsi="Times New Roman"/>
+      <w:szCs w:val="26"/>
+      <w:lang w:eastAsia="fr-FR" w:bidi="ar-SA"/>
+    </w:rPr>
+  </w:style>
+  <w:style w:type="paragraph" w:customStyle="1" w:styleId="Requierement">
+    <w:name w:val="Requierement"/>
+    <w:basedOn w:val="Paragrafoelenco"/>
+    <w:link w:val="RequierementCar"/>
+    <w:rsid w:val="0021037E"/>
+    <w:pPr>
+      <w:numPr>
+        <w:numId w:val="5"/>
+      </w:numPr>
+      <w:overflowPunct w:val="0"/>
+      <w:autoSpaceDE w:val="0"/>
+      <w:autoSpaceDN w:val="0"/>
+      <w:adjustRightInd w:val="0"/>
+      <w:spacing w:before="240" w:after="240"/>
+      <w:contextualSpacing w:val="0"/>
+      <w:textAlignment w:val="baseline"/>
+    </w:pPr>
+    <w:rPr>
+      <w:rFonts w:cs="Arial"/>
+    </w:rPr>
+  </w:style>
+  <w:style w:type="character" w:customStyle="1" w:styleId="ParagrafoelencoCarattere">
+    <w:name w:val="Paragrafo elenco Carattere"/>
+    <w:basedOn w:val="Carpredefinitoparagrafo"/>
+    <w:link w:val="Paragrafoelenco"/>
+    <w:uiPriority w:val="34"/>
+    <w:rsid w:val="0021037E"/>
+    <w:rPr>
+      <w:sz w:val="22"/>
+      <w:szCs w:val="22"/>
+      <w:lang w:eastAsia="en-US" w:bidi="en-US"/>
+    </w:rPr>
+  </w:style>
+  <w:style w:type="character" w:customStyle="1" w:styleId="RequierementCar">
+    <w:name w:val="Requierement Car"/>
+    <w:basedOn w:val="ParagrafoelencoCarattere"/>
+    <w:link w:val="Requierement"/>
+    <w:rsid w:val="0021037E"/>
+    <w:rPr>
+      <w:rFonts w:cs="Arial"/>
+      <w:sz w:val="22"/>
+      <w:szCs w:val="22"/>
+      <w:lang w:eastAsia="en-US" w:bidi="en-US"/>
+    </w:rPr>
+  </w:style>
+  <w:style w:type="paragraph" w:styleId="Bibliografia">
+    <w:name w:val="Bibliography"/>
+    <w:basedOn w:val="Normale"/>
+    <w:next w:val="Normale"/>
+    <w:uiPriority w:val="37"/>
+    <w:unhideWhenUsed/>
+    <w:rsid w:val="0021037E"/>
+    <w:pPr>
+      <w:overflowPunct w:val="0"/>
+      <w:autoSpaceDE w:val="0"/>
+      <w:autoSpaceDN w:val="0"/>
+      <w:adjustRightInd w:val="0"/>
+      <w:textAlignment w:val="baseline"/>
+    </w:pPr>
+    <w:rPr>
+      <w:rFonts w:ascii="Arial" w:hAnsi="Arial"/>
+      <w:szCs w:val="20"/>
+      <w:lang w:eastAsia="fr-FR" w:bidi="ar-SA"/>
+    </w:rPr>
+  </w:style>
+  <w:style w:type="character" w:styleId="Rimandonotaapidipagina">
+    <w:name w:val="footnote reference"/>
+    <w:basedOn w:val="Carpredefinitoparagrafo"/>
+    <w:rsid w:val="0021037E"/>
+    <w:rPr>
+      <w:vertAlign w:val="superscript"/>
+    </w:rPr>
+  </w:style>
+  <w:style w:type="paragraph" w:styleId="NormaleWeb">
+    <w:name w:val="Normal (Web)"/>
+    <w:basedOn w:val="Normale"/>
+    <w:uiPriority w:val="99"/>
+    <w:unhideWhenUsed/>
+    <w:rsid w:val="0021037E"/>
+    <w:pPr>
+      <w:spacing w:before="100" w:beforeAutospacing="1" w:after="100" w:afterAutospacing="1"/>
+    </w:pPr>
+    <w:rPr>
+      <w:rFonts w:ascii="Times New Roman" w:eastAsiaTheme="minorEastAsia" w:hAnsi="Times New Roman"/>
+      <w:sz w:val="24"/>
+      <w:szCs w:val="24"/>
+      <w:lang w:eastAsia="fr-FR" w:bidi="ar-SA"/>
+    </w:rPr>
+  </w:style>
+  <w:style w:type="paragraph" w:styleId="Revisione">
+    <w:name w:val="Revision"/>
+    <w:hidden/>
+    <w:uiPriority w:val="99"/>
+    <w:semiHidden/>
+    <w:rsid w:val="00B70108"/>
+    <w:rPr>
+      <w:sz w:val="22"/>
+      <w:szCs w:val="22"/>
+      <w:lang w:eastAsia="en-US" w:bidi="en-US"/>
+    </w:rPr>
+  </w:style>
+  <w:style w:type="table" w:customStyle="1" w:styleId="BasicUserTable">
+    <w:name w:val="BasicUserTable"/>
+    <w:basedOn w:val="Tabellanormale"/>
+    <w:uiPriority w:val="99"/>
+    <w:rsid w:val="00532106"/>
+    <w:tblPr>
+      <w:tblInd w:w="0" w:type="dxa"/>
+      <w:tblBorders>
+        <w:top w:val="single" w:sz="4" w:space="0" w:color="auto"/>
+        <w:left w:val="single" w:sz="4" w:space="0" w:color="auto"/>
+        <w:bottom w:val="single" w:sz="4" w:space="0" w:color="auto"/>
+        <w:right w:val="single" w:sz="4" w:space="0" w:color="auto"/>
+        <w:insideH w:val="single" w:sz="4" w:space="0" w:color="auto"/>
+        <w:insideV w:val="single" w:sz="4" w:space="0" w:color="auto"/>
+      </w:tblBorders>
+      <w:tblCellMar>
+        <w:top w:w="0" w:type="dxa"/>
+        <w:left w:w="108" w:type="dxa"/>
+        <w:bottom w:w="0" w:type="dxa"/>
+        <w:right w:w="108" w:type="dxa"/>
+      </w:tblCellMar>
+    </w:tblPr>
+    <w:tcPr>
+      <w:shd w:val="clear" w:color="auto" w:fill="FFFFFF" w:themeFill="background1"/>
+    </w:tcPr>
+    <w:tblStylePr w:type="firstRow">
+      <w:tblPr/>
+      <w:tcPr>
+        <w:shd w:val="clear" w:color="auto" w:fill="C6D9F1" w:themeFill="text2" w:themeFillTint="33"/>
+      </w:tcPr>
+    </w:tblStylePr>
+    <w:tblStylePr w:type="firstCol">
+      <w:tblPr/>
+      <w:tcPr>
+        <w:shd w:val="clear" w:color="auto" w:fill="FFFFFF" w:themeFill="background1"/>
+      </w:tcPr>
+    </w:tblStylePr>
+  </w:style>
+  <w:style w:type="paragraph" w:customStyle="1" w:styleId="BasicUserList">
+    <w:name w:val="BasicUserList"/>
+    <w:basedOn w:val="Paragrafoelenco"/>
+    <w:link w:val="BasicUserListCar"/>
+    <w:qFormat/>
+    <w:rsid w:val="00336646"/>
+    <w:pPr>
+      <w:numPr>
+        <w:numId w:val="27"/>
+      </w:numPr>
+    </w:pPr>
+  </w:style>
+  <w:style w:type="character" w:customStyle="1" w:styleId="BasicUserListCar">
+    <w:name w:val="BasicUserList Car"/>
+    <w:basedOn w:val="ParagrafoelencoCarattere"/>
+    <w:link w:val="BasicUserList"/>
+    <w:rsid w:val="00336646"/>
+    <w:rPr>
+      <w:sz w:val="22"/>
+      <w:szCs w:val="22"/>
+      <w:lang w:eastAsia="en-US" w:bidi="en-US"/>
+    </w:rPr>
+  </w:style>
+  <w:style w:type="paragraph" w:customStyle="1" w:styleId="BasicUserQuote">
+    <w:name w:val="BasicUserQuote"/>
+    <w:basedOn w:val="Normale"/>
+    <w:link w:val="BasicUserQuoteCar"/>
+    <w:qFormat/>
+    <w:rsid w:val="00FF4087"/>
+    <w:pPr>
+      <w:pBdr>
+        <w:left w:val="single" w:sz="4" w:space="4" w:color="auto"/>
+      </w:pBdr>
+      <w:shd w:val="clear" w:color="auto" w:fill="D9D9D9" w:themeFill="background1" w:themeFillShade="D9"/>
+      <w:ind w:left="708"/>
+    </w:pPr>
+  </w:style>
+  <w:style w:type="character" w:customStyle="1" w:styleId="BasicUserQuoteCar">
+    <w:name w:val="BasicUserQuote Car"/>
+    <w:basedOn w:val="Carpredefinitoparagrafo"/>
+    <w:link w:val="BasicUserQuote"/>
+    <w:rsid w:val="00FF4087"/>
+    <w:rPr>
+      <w:sz w:val="22"/>
+      <w:szCs w:val="22"/>
+      <w:shd w:val="clear" w:color="auto" w:fill="D9D9D9" w:themeFill="background1" w:themeFillShade="D9"/>
+      <w:lang w:eastAsia="en-US" w:bidi="en-US"/>
+    </w:rPr>
+  </w:style>
+  <w:style w:type="paragraph" w:customStyle="1" w:styleId="BlockCode">
+    <w:name w:val="BlockCode"/>
+    <w:basedOn w:val="BasicUserQuote"/>
+    <w:link w:val="BlockCodeCarattere"/>
+    <w:qFormat/>
+    <w:rsid w:val="001433B2"/>
+    <w:rPr>
+      <w:rFonts w:ascii="Consolas" w:hAnsi="Consolas" w:cs="Consolas"/>
+    </w:rPr>
+  </w:style>
+  <w:style w:type="character" w:customStyle="1" w:styleId="CodeSpan">
+    <w:name w:val="CodeSpan"/>
+    <w:basedOn w:val="Carpredefinitoparagrafo"/>
+    <w:uiPriority w:val="1"/>
+    <w:qFormat/>
+    <w:rsid w:val="003616C4"/>
+    <w:rPr>
+      <w:rFonts w:ascii="Consolas" w:hAnsi="Consolas"/>
+      <w:color w:val="17365D" w:themeColor="text2" w:themeShade="BF"/>
+      <w:bdr w:val="none" w:sz="0" w:space="0" w:color="auto"/>
+      <w:shd w:val="pct10" w:color="auto" w:fill="auto"/>
+    </w:rPr>
+  </w:style>
+  <w:style w:type="character" w:customStyle="1" w:styleId="BlockCodeCarattere">
+    <w:name w:val="BlockCode Carattere"/>
+    <w:basedOn w:val="BasicUserQuoteCar"/>
+    <w:link w:val="BlockCode"/>
+    <w:rsid w:val="001433B2"/>
+    <w:rPr>
+      <w:rFonts w:ascii="Consolas" w:hAnsi="Consolas" w:cs="Consolas"/>
       <w:sz w:val="22"/>
       <w:szCs w:val="22"/>
       <w:shd w:val="clear" w:color="auto" w:fill="D9D9D9" w:themeFill="background1" w:themeFillShade="D9"/>
@@ -5336,7 +7035,7 @@
 </file>
 
 <file path=customXml/itemProps1.xml><?xml version="1.0" encoding="utf-8"?>
-<ds:datastoreItem xmlns:ds="http://schemas.openxmlformats.org/officeDocument/2006/customXml" ds:itemID="{2363F294-1F62-4144-9D75-F4B1C20D7805}">
+<ds:datastoreItem xmlns:ds="http://schemas.openxmlformats.org/officeDocument/2006/customXml" ds:itemID="{1546B1D0-108C-402E-8ECC-7FB747B1EAD6}">
   <ds:schemaRefs>
     <ds:schemaRef ds:uri="http://schemas.openxmlformats.org/officeDocument/2006/bibliography"/>
   </ds:schemaRefs>

</xml_diff>